<commit_message>
poprawa spawozdanie i dodanie nowych pomiarow czujnika
</commit_message>
<xml_diff>
--- a/LP/LaboratoriumProblemoweJedenZbiornik.docx
+++ b/LP/LaboratoriumProblemoweJedenZbiornik.docx
@@ -1,6 +1,6 @@
 
 <file path=word/document.xml><?xml version="1.0" encoding="utf-8"?>
-<w:document xmlns:wpc="http://schemas.microsoft.com/office/word/2010/wordprocessingCanvas" xmlns:mc="http://schemas.openxmlformats.org/markup-compatibility/2006" xmlns:o="urn:schemas-microsoft-com:office:office" xmlns:r="http://schemas.openxmlformats.org/officeDocument/2006/relationships" xmlns:m="http://schemas.openxmlformats.org/officeDocument/2006/math" xmlns:v="urn:schemas-microsoft-com:vml" xmlns:wp14="http://schemas.microsoft.com/office/word/2010/wordprocessingDrawing" xmlns:wp="http://schemas.openxmlformats.org/drawingml/2006/wordprocessingDrawing" xmlns:w10="urn:schemas-microsoft-com:office:word" xmlns:w="http://schemas.openxmlformats.org/wordprocessingml/2006/main" xmlns:w14="http://schemas.microsoft.com/office/word/2010/wordml" xmlns:wpg="http://schemas.microsoft.com/office/word/2010/wordprocessingGroup" xmlns:wpi="http://schemas.microsoft.com/office/word/2010/wordprocessingInk" xmlns:wne="http://schemas.microsoft.com/office/word/2006/wordml" xmlns:wps="http://schemas.microsoft.com/office/word/2010/wordprocessingShape" mc:Ignorable="w14 wp14">
+<w:document xmlns:wpc="http://schemas.microsoft.com/office/word/2010/wordprocessingCanvas" xmlns:cx="http://schemas.microsoft.com/office/drawing/2014/chartex" xmlns:cx1="http://schemas.microsoft.com/office/drawing/2015/9/8/chartex" xmlns:cx2="http://schemas.microsoft.com/office/drawing/2015/10/21/chartex" xmlns:cx3="http://schemas.microsoft.com/office/drawing/2016/5/9/chartex" xmlns:cx4="http://schemas.microsoft.com/office/drawing/2016/5/10/chartex" xmlns:cx5="http://schemas.microsoft.com/office/drawing/2016/5/11/chartex" xmlns:cx6="http://schemas.microsoft.com/office/drawing/2016/5/12/chartex" xmlns:cx7="http://schemas.microsoft.com/office/drawing/2016/5/13/chartex" xmlns:cx8="http://schemas.microsoft.com/office/drawing/2016/5/14/chartex" xmlns:mc="http://schemas.openxmlformats.org/markup-compatibility/2006" xmlns:aink="http://schemas.microsoft.com/office/drawing/2016/ink" xmlns:am3d="http://schemas.microsoft.com/office/drawing/2017/model3d" xmlns:o="urn:schemas-microsoft-com:office:office" xmlns:r="http://schemas.openxmlformats.org/officeDocument/2006/relationships" xmlns:m="http://schemas.openxmlformats.org/officeDocument/2006/math" xmlns:v="urn:schemas-microsoft-com:vml" xmlns:wp14="http://schemas.microsoft.com/office/word/2010/wordprocessingDrawing" xmlns:wp="http://schemas.openxmlformats.org/drawingml/2006/wordprocessingDrawing" xmlns:w10="urn:schemas-microsoft-com:office:word" xmlns:w="http://schemas.openxmlformats.org/wordprocessingml/2006/main" xmlns:w14="http://schemas.microsoft.com/office/word/2010/wordml" xmlns:w15="http://schemas.microsoft.com/office/word/2012/wordml" xmlns:w16cid="http://schemas.microsoft.com/office/word/2016/wordml/cid" xmlns:w16se="http://schemas.microsoft.com/office/word/2015/wordml/symex" xmlns:wpg="http://schemas.microsoft.com/office/word/2010/wordprocessingGroup" xmlns:wpi="http://schemas.microsoft.com/office/word/2010/wordprocessingInk" xmlns:wne="http://schemas.microsoft.com/office/word/2006/wordml" xmlns:wps="http://schemas.microsoft.com/office/word/2010/wordprocessingShape" mc:Ignorable="w14 w15 w16se w16cid wp14">
   <w:body>
     <w:p>
       <w:r>
@@ -29,7 +29,7 @@
                     <pic:cNvPicPr preferRelativeResize="0"/>
                   </pic:nvPicPr>
                   <pic:blipFill>
-                    <a:blip r:embed="rId7"/>
+                    <a:blip r:embed="rId6"/>
                     <a:srcRect/>
                     <a:stretch>
                       <a:fillRect/>
@@ -348,8 +348,8 @@
         </w:rPr>
         <w:drawing>
           <wp:inline distT="0" distB="0" distL="0" distR="0">
-            <wp:extent cx="2730782" cy="2944125"/>
-            <wp:effectExtent l="0" t="0" r="0" b="8890"/>
+            <wp:extent cx="2120347" cy="2286000"/>
+            <wp:effectExtent l="0" t="0" r="0" b="0"/>
             <wp:docPr id="4" name="Picture 4"/>
             <wp:cNvGraphicFramePr>
               <a:graphicFrameLocks xmlns:a="http://schemas.openxmlformats.org/drawingml/2006/main" noChangeAspect="1"/>
@@ -362,7 +362,7 @@
                     <pic:cNvPicPr/>
                   </pic:nvPicPr>
                   <pic:blipFill>
-                    <a:blip r:embed="rId8">
+                    <a:blip r:embed="rId7">
                       <a:extLst>
                         <a:ext uri="{28A0092B-C50C-407E-A947-70E740481C1C}">
                           <a14:useLocalDpi xmlns:a14="http://schemas.microsoft.com/office/drawing/2010/main" val="0"/>
@@ -376,7 +376,7 @@
                   <pic:spPr>
                     <a:xfrm>
                       <a:off x="0" y="0"/>
-                      <a:ext cx="2730782" cy="2944125"/>
+                      <a:ext cx="2130590" cy="2297044"/>
                     </a:xfrm>
                     <a:prstGeom prst="rect">
                       <a:avLst/>
@@ -510,6 +510,76 @@
             <w:rPr>
               <w:rFonts w:ascii="Cambria Math" w:eastAsia="Cambria Math" w:hAnsi="Cambria Math" w:cs="Cambria Math"/>
             </w:rPr>
+            <m:t>(</m:t>
+          </m:r>
+          <m:sSub>
+            <m:sSubPr>
+              <m:ctrlPr>
+                <w:rPr>
+                  <w:rFonts w:ascii="Cambria Math" w:eastAsia="Cambria Math" w:hAnsi="Cambria Math" w:cs="Cambria Math"/>
+                  <w:i/>
+                </w:rPr>
+              </m:ctrlPr>
+            </m:sSubPr>
+            <m:e>
+              <m:r>
+                <w:rPr>
+                  <w:rFonts w:ascii="Cambria Math" w:eastAsia="Cambria Math" w:hAnsi="Cambria Math" w:cs="Cambria Math"/>
+                </w:rPr>
+                <m:t>w</m:t>
+              </m:r>
+            </m:e>
+            <m:sub>
+              <m:r>
+                <w:rPr>
+                  <w:rFonts w:ascii="Cambria Math" w:eastAsia="Cambria Math" w:hAnsi="Cambria Math" w:cs="Cambria Math"/>
+                </w:rPr>
+                <m:t>p</m:t>
+              </m:r>
+            </m:sub>
+          </m:sSub>
+          <m:r>
+            <w:rPr>
+              <w:rFonts w:ascii="Cambria Math" w:eastAsia="Cambria Math" w:hAnsi="Cambria Math" w:cs="Cambria Math"/>
+            </w:rPr>
+            <m:t>,</m:t>
+          </m:r>
+          <m:sSub>
+            <m:sSubPr>
+              <m:ctrlPr>
+                <w:rPr>
+                  <w:rFonts w:ascii="Cambria Math" w:eastAsia="Cambria Math" w:hAnsi="Cambria Math" w:cs="Cambria Math"/>
+                  <w:i/>
+                </w:rPr>
+              </m:ctrlPr>
+            </m:sSubPr>
+            <m:e>
+              <m:r>
+                <w:rPr>
+                  <w:rFonts w:ascii="Cambria Math" w:eastAsia="Cambria Math" w:hAnsi="Cambria Math" w:cs="Cambria Math"/>
+                </w:rPr>
+                <m:t>w</m:t>
+              </m:r>
+            </m:e>
+            <m:sub>
+              <m:r>
+                <w:rPr>
+                  <w:rFonts w:ascii="Cambria Math" w:eastAsia="Cambria Math" w:hAnsi="Cambria Math" w:cs="Cambria Math"/>
+                </w:rPr>
+                <m:t>z</m:t>
+              </m:r>
+            </m:sub>
+          </m:sSub>
+          <m:r>
+            <w:rPr>
+              <w:rFonts w:ascii="Cambria Math" w:eastAsia="Cambria Math" w:hAnsi="Cambria Math" w:cs="Cambria Math"/>
+            </w:rPr>
+            <m:t>)</m:t>
+          </m:r>
+          <m:r>
+            <w:rPr>
+              <w:rFonts w:ascii="Cambria Math" w:eastAsia="Cambria Math" w:hAnsi="Cambria Math" w:cs="Cambria Math"/>
+            </w:rPr>
             <m:t>=</m:t>
           </m:r>
           <m:f>
@@ -535,34 +605,98 @@
                 </w:rPr>
                 <m:t>β</m:t>
               </m:r>
-              <m:r>
-                <w:rPr>
-                  <w:rFonts w:ascii="Cambria Math" w:hAnsi="Cambria Math"/>
-                </w:rPr>
-                <m:t>(</m:t>
-              </m:r>
-              <m:r>
-                <m:rPr>
-                  <m:sty m:val="p"/>
-                </m:rPr>
-                <w:rPr>
-                  <w:rFonts w:ascii="Cambria Math" w:eastAsia="Cambria Math" w:hAnsi="Cambria Math" w:cs="Cambria Math"/>
-                </w:rPr>
-                <m:t>H</m:t>
-              </m:r>
-              <m:r>
-                <w:rPr>
-                  <w:rFonts w:ascii="Cambria Math" w:hAnsi="Cambria Math"/>
-                </w:rPr>
-                <m:t>)</m:t>
-              </m:r>
+              <m:d>
+                <m:dPr>
+                  <m:ctrlPr>
+                    <w:rPr>
+                      <w:rFonts w:ascii="Cambria Math" w:hAnsi="Cambria Math"/>
+                      <w:i/>
+                    </w:rPr>
+                  </m:ctrlPr>
+                </m:dPr>
+                <m:e>
+                  <m:r>
+                    <m:rPr>
+                      <m:sty m:val="p"/>
+                    </m:rPr>
+                    <w:rPr>
+                      <w:rFonts w:ascii="Cambria Math" w:eastAsia="Cambria Math" w:hAnsi="Cambria Math" w:cs="Cambria Math"/>
+                    </w:rPr>
+                    <m:t>H</m:t>
+                  </m:r>
+                </m:e>
+              </m:d>
             </m:den>
           </m:f>
+          <m:sSub>
+            <m:sSubPr>
+              <m:ctrlPr>
+                <w:rPr>
+                  <w:rFonts w:ascii="Cambria Math" w:hAnsi="Cambria Math"/>
+                  <w:i/>
+                </w:rPr>
+              </m:ctrlPr>
+            </m:sSubPr>
+            <m:e>
+              <m:r>
+                <w:rPr>
+                  <w:rFonts w:ascii="Cambria Math" w:hAnsi="Cambria Math"/>
+                </w:rPr>
+                <m:t>q</m:t>
+              </m:r>
+            </m:e>
+            <m:sub>
+              <m:r>
+                <w:rPr>
+                  <w:rFonts w:ascii="Cambria Math" w:hAnsi="Cambria Math"/>
+                </w:rPr>
+                <m:t>p</m:t>
+              </m:r>
+            </m:sub>
+          </m:sSub>
           <m:r>
             <w:rPr>
               <w:rFonts w:ascii="Cambria Math" w:eastAsia="Cambria Math" w:hAnsi="Cambria Math" w:cs="Cambria Math"/>
             </w:rPr>
-            <m:t>q-</m:t>
+            <m:t>(</m:t>
+          </m:r>
+          <m:sSub>
+            <m:sSubPr>
+              <m:ctrlPr>
+                <w:rPr>
+                  <w:rFonts w:ascii="Cambria Math" w:eastAsia="Cambria Math" w:hAnsi="Cambria Math" w:cs="Cambria Math"/>
+                  <w:i/>
+                </w:rPr>
+              </m:ctrlPr>
+            </m:sSubPr>
+            <m:e>
+              <m:r>
+                <w:rPr>
+                  <w:rFonts w:ascii="Cambria Math" w:eastAsia="Cambria Math" w:hAnsi="Cambria Math" w:cs="Cambria Math"/>
+                </w:rPr>
+                <m:t>w</m:t>
+              </m:r>
+            </m:e>
+            <m:sub>
+              <m:r>
+                <w:rPr>
+                  <w:rFonts w:ascii="Cambria Math" w:eastAsia="Cambria Math" w:hAnsi="Cambria Math" w:cs="Cambria Math"/>
+                </w:rPr>
+                <m:t>p</m:t>
+              </m:r>
+            </m:sub>
+          </m:sSub>
+          <m:r>
+            <w:rPr>
+              <w:rFonts w:ascii="Cambria Math" w:eastAsia="Cambria Math" w:hAnsi="Cambria Math" w:cs="Cambria Math"/>
+            </w:rPr>
+            <m:t>)</m:t>
+          </m:r>
+          <m:r>
+            <w:rPr>
+              <w:rFonts w:ascii="Cambria Math" w:eastAsia="Cambria Math" w:hAnsi="Cambria Math" w:cs="Cambria Math"/>
+            </w:rPr>
+            <m:t>-</m:t>
           </m:r>
           <m:f>
             <m:fPr>
@@ -587,27 +721,27 @@
                 </w:rPr>
                 <m:t>β</m:t>
               </m:r>
-              <m:r>
-                <w:rPr>
-                  <w:rFonts w:ascii="Cambria Math" w:hAnsi="Cambria Math"/>
-                </w:rPr>
-                <m:t>(</m:t>
-              </m:r>
-              <m:r>
-                <m:rPr>
-                  <m:sty m:val="p"/>
-                </m:rPr>
-                <w:rPr>
-                  <w:rFonts w:ascii="Cambria Math" w:eastAsia="Cambria Math" w:hAnsi="Cambria Math" w:cs="Cambria Math"/>
-                </w:rPr>
-                <m:t>H</m:t>
-              </m:r>
-              <m:r>
-                <w:rPr>
-                  <w:rFonts w:ascii="Cambria Math" w:hAnsi="Cambria Math"/>
-                </w:rPr>
-                <m:t>)</m:t>
-              </m:r>
+              <m:d>
+                <m:dPr>
+                  <m:ctrlPr>
+                    <w:rPr>
+                      <w:rFonts w:ascii="Cambria Math" w:hAnsi="Cambria Math"/>
+                      <w:i/>
+                    </w:rPr>
+                  </m:ctrlPr>
+                </m:dPr>
+                <m:e>
+                  <m:r>
+                    <m:rPr>
+                      <m:sty m:val="p"/>
+                    </m:rPr>
+                    <w:rPr>
+                      <w:rFonts w:ascii="Cambria Math" w:eastAsia="Cambria Math" w:hAnsi="Cambria Math" w:cs="Cambria Math"/>
+                    </w:rPr>
+                    <m:t>H</m:t>
+                  </m:r>
+                </m:e>
+              </m:d>
             </m:den>
           </m:f>
           <m:sSub>
@@ -619,6 +753,70 @@
               </m:ctrlPr>
             </m:sSubPr>
             <m:e>
+              <m:sSub>
+                <m:sSubPr>
+                  <m:ctrlPr>
+                    <w:rPr>
+                      <w:rFonts w:ascii="Cambria Math" w:hAnsi="Cambria Math"/>
+                      <w:i/>
+                    </w:rPr>
+                  </m:ctrlPr>
+                </m:sSubPr>
+                <m:e>
+                  <m:r>
+                    <w:rPr>
+                      <w:rFonts w:ascii="Cambria Math" w:hAnsi="Cambria Math"/>
+                    </w:rPr>
+                    <m:t>q</m:t>
+                  </m:r>
+                </m:e>
+                <m:sub>
+                  <m:r>
+                    <w:rPr>
+                      <w:rFonts w:ascii="Cambria Math" w:hAnsi="Cambria Math"/>
+                    </w:rPr>
+                    <m:t>z</m:t>
+                  </m:r>
+                </m:sub>
+              </m:sSub>
+              <m:d>
+                <m:dPr>
+                  <m:ctrlPr>
+                    <w:rPr>
+                      <w:rFonts w:ascii="Cambria Math" w:eastAsia="Cambria Math" w:hAnsi="Cambria Math" w:cs="Cambria Math"/>
+                      <w:i/>
+                    </w:rPr>
+                  </m:ctrlPr>
+                </m:dPr>
+                <m:e>
+                  <m:sSub>
+                    <m:sSubPr>
+                      <m:ctrlPr>
+                        <w:rPr>
+                          <w:rFonts w:ascii="Cambria Math" w:eastAsia="Cambria Math" w:hAnsi="Cambria Math" w:cs="Cambria Math"/>
+                          <w:i/>
+                        </w:rPr>
+                      </m:ctrlPr>
+                    </m:sSubPr>
+                    <m:e>
+                      <m:r>
+                        <w:rPr>
+                          <w:rFonts w:ascii="Cambria Math" w:eastAsia="Cambria Math" w:hAnsi="Cambria Math" w:cs="Cambria Math"/>
+                        </w:rPr>
+                        <m:t>w</m:t>
+                      </m:r>
+                    </m:e>
+                    <m:sub>
+                      <m:r>
+                        <w:rPr>
+                          <w:rFonts w:ascii="Cambria Math" w:eastAsia="Cambria Math" w:hAnsi="Cambria Math" w:cs="Cambria Math"/>
+                        </w:rPr>
+                        <m:t>z</m:t>
+                      </m:r>
+                    </m:sub>
+                  </m:sSub>
+                </m:e>
+              </m:d>
               <m:r>
                 <w:rPr>
                   <w:rFonts w:ascii="Cambria Math" w:eastAsia="Cambria Math" w:hAnsi="Cambria Math" w:cs="Cambria Math"/>
@@ -635,6 +833,44 @@
               </m:r>
             </m:sub>
           </m:sSub>
+          <m:r>
+            <w:rPr>
+              <w:rFonts w:ascii="Cambria Math" w:eastAsia="Cambria Math" w:hAnsi="Cambria Math" w:cs="Cambria Math"/>
+            </w:rPr>
+            <m:t>(</m:t>
+          </m:r>
+          <m:sSub>
+            <m:sSubPr>
+              <m:ctrlPr>
+                <w:rPr>
+                  <w:rFonts w:ascii="Cambria Math" w:eastAsia="Cambria Math" w:hAnsi="Cambria Math" w:cs="Cambria Math"/>
+                  <w:i/>
+                </w:rPr>
+              </m:ctrlPr>
+            </m:sSubPr>
+            <m:e>
+              <m:r>
+                <w:rPr>
+                  <w:rFonts w:ascii="Cambria Math" w:eastAsia="Cambria Math" w:hAnsi="Cambria Math" w:cs="Cambria Math"/>
+                </w:rPr>
+                <m:t>w</m:t>
+              </m:r>
+            </m:e>
+            <m:sub>
+              <m:r>
+                <w:rPr>
+                  <w:rFonts w:ascii="Cambria Math" w:eastAsia="Cambria Math" w:hAnsi="Cambria Math" w:cs="Cambria Math"/>
+                </w:rPr>
+                <m:t>z</m:t>
+              </m:r>
+            </m:sub>
+          </m:sSub>
+          <m:r>
+            <w:rPr>
+              <w:rFonts w:ascii="Cambria Math" w:eastAsia="Cambria Math" w:hAnsi="Cambria Math" w:cs="Cambria Math"/>
+            </w:rPr>
+            <m:t>)</m:t>
+          </m:r>
           <m:sSup>
             <m:sSupPr>
               <m:ctrlPr>
@@ -683,8 +919,66 @@
                 <w:rPr>
                   <w:rFonts w:ascii="Cambria Math" w:eastAsia="Cambria Math" w:hAnsi="Cambria Math" w:cs="Cambria Math"/>
                 </w:rPr>
-                <m:t>H</m:t>
+                <m:t>(</m:t>
               </m:r>
+              <m:sSub>
+                <m:sSubPr>
+                  <m:ctrlPr>
+                    <w:rPr>
+                      <w:rFonts w:ascii="Cambria Math" w:eastAsia="Cambria Math" w:hAnsi="Cambria Math" w:cs="Cambria Math"/>
+                      <w:i/>
+                    </w:rPr>
+                  </m:ctrlPr>
+                </m:sSubPr>
+                <m:e>
+                  <m:r>
+                    <w:rPr>
+                      <w:rFonts w:ascii="Cambria Math" w:eastAsia="Cambria Math" w:hAnsi="Cambria Math" w:cs="Cambria Math"/>
+                    </w:rPr>
+                    <m:t>w</m:t>
+                  </m:r>
+                </m:e>
+                <m:sub>
+                  <m:r>
+                    <w:rPr>
+                      <w:rFonts w:ascii="Cambria Math" w:eastAsia="Cambria Math" w:hAnsi="Cambria Math" w:cs="Cambria Math"/>
+                    </w:rPr>
+                    <m:t>z</m:t>
+                  </m:r>
+                </m:sub>
+              </m:sSub>
+              <m:r>
+                <w:rPr>
+                  <w:rFonts w:ascii="Cambria Math" w:eastAsia="Cambria Math" w:hAnsi="Cambria Math" w:cs="Cambria Math"/>
+                </w:rPr>
+                <m:t>)</m:t>
+              </m:r>
+              <m:sSub>
+                <m:sSubPr>
+                  <m:ctrlPr>
+                    <w:rPr>
+                      <w:rFonts w:ascii="Cambria Math" w:eastAsia="Cambria Math" w:hAnsi="Cambria Math" w:cs="Cambria Math"/>
+                      <w:i/>
+                    </w:rPr>
+                  </m:ctrlPr>
+                </m:sSubPr>
+                <m:e>
+                  <m:r>
+                    <w:rPr>
+                      <w:rFonts w:ascii="Cambria Math" w:eastAsia="Cambria Math" w:hAnsi="Cambria Math" w:cs="Cambria Math"/>
+                    </w:rPr>
+                    <m:t>H</m:t>
+                  </m:r>
+                </m:e>
+                <m:sub>
+                  <m:r>
+                    <w:rPr>
+                      <w:rFonts w:ascii="Cambria Math" w:eastAsia="Cambria Math" w:hAnsi="Cambria Math" w:cs="Cambria Math"/>
+                    </w:rPr>
+                    <m:t>1</m:t>
+                  </m:r>
+                </m:sub>
+              </m:sSub>
             </m:sup>
           </m:sSup>
         </m:oMath>
@@ -776,6 +1070,8 @@
       <w:r>
         <w:t xml:space="preserve"> – tego zaworu</w:t>
       </w:r>
+      <w:bookmarkStart w:id="0" w:name="_GoBack"/>
+      <w:bookmarkEnd w:id="0"/>
       <w:r>
         <w:br/>
       </w:r>
@@ -850,20 +1146,7 @@
             <w:rPr>
               <w:rFonts w:ascii="Cambria Math" w:eastAsia="Cambria Math" w:hAnsi="Cambria Math" w:cs="Cambria Math"/>
             </w:rPr>
-            <w:lastRenderedPageBreak/>
-            <m:t>β</m:t>
-          </m:r>
-          <m:r>
-            <w:rPr>
-              <w:rFonts w:ascii="Cambria Math" w:eastAsia="Cambria Math" w:hAnsi="Cambria Math" w:cs="Cambria Math"/>
-            </w:rPr>
-            <m:t>(H</m:t>
-          </m:r>
-          <m:r>
-            <w:rPr>
-              <w:rFonts w:ascii="Cambria Math" w:eastAsia="Cambria Math" w:hAnsi="Cambria Math" w:cs="Cambria Math"/>
-            </w:rPr>
-            <m:t>)=a∙w</m:t>
+            <m:t>β(H)=a∙w</m:t>
           </m:r>
         </m:oMath>
       </m:oMathPara>
@@ -881,19 +1164,49 @@
       </w:pPr>
       <w:r>
         <w:tab/>
-        <w:t xml:space="preserve">Etap identyfikacji został rozpoczęty od przeskalowania sygnałów napięciowych generowanych </w:t>
+        <w:t>Etap identyfikacji został rozpoczęty od przeskalowania sygnał</w:t>
+      </w:r>
+      <w:r>
+        <w:t>u</w:t>
+      </w:r>
+      <w:r>
+        <w:t xml:space="preserve"> napięciow</w:t>
+      </w:r>
+      <w:r>
+        <w:t>ego</w:t>
+      </w:r>
+      <w:r>
+        <w:t xml:space="preserve"> generowan</w:t>
+      </w:r>
+      <w:r>
+        <w:t>ego</w:t>
+      </w:r>
+      <w:r>
+        <w:t xml:space="preserve"> </w:t>
       </w:r>
       <w:r>
         <w:t>przez czujnik</w:t>
       </w:r>
       <w:r>
-        <w:t xml:space="preserve"> ciśnienia, które zmieniały swe wartości wraz ze zmianą wysokości słupa wody. W tym celu w programie Simulink powstał model, który umożliwił odczytywan</w:t>
+        <w:t xml:space="preserve"> ciśnienia, któr</w:t>
+      </w:r>
+      <w:r>
+        <w:t>y</w:t>
+      </w:r>
+      <w:r>
+        <w:t xml:space="preserve"> zmieniał swe wartości wraz ze zmianą wysokości słupa wody. W tym celu w programie Simulink powstał model, który umożliwił odczytywan</w:t>
       </w:r>
       <w:r>
         <w:t>ie wartości napięć z czujnika</w:t>
       </w:r>
       <w:r>
-        <w:t xml:space="preserve">. Identyfikacja polegała na ustaleniu poziomu cieczy w zbiorniku, a następnie odczytaniu wartości napięcia dla danego poziomu. Charakterystyka czujników została uzyskana przez aproksymację pięciu punktów pomiarowych wielomianem I stopnia. Aproksymacje wykonano za pomocą funkcji </w:t>
+        <w:t>. Identyfikacja polegała na ustaleniu poziomu cieczy w zbiorniku, a następnie odczytaniu wartości napięcia dla danego poziomu. Charakterystyka czujnik</w:t>
+      </w:r>
+      <w:r>
+        <w:t>a</w:t>
+      </w:r>
+      <w:r>
+        <w:t xml:space="preserve"> została uzyskana przez aproksymację pięciu punktów pomiarowych wielomianem I stopnia. Aproksymacje wykonano za pomocą funkcji </w:t>
       </w:r>
       <w:r>
         <w:rPr>
@@ -1165,7 +1478,10 @@
               <w:jc w:val="center"/>
             </w:pPr>
             <w:r>
-              <w:t>15.449</w:t>
+              <w:t>15.</w:t>
+            </w:r>
+            <w:r>
+              <w:t>59</w:t>
             </w:r>
           </w:p>
         </w:tc>
@@ -1187,7 +1503,10 @@
               <w:jc w:val="center"/>
             </w:pPr>
             <w:r>
-              <w:t>-0.493</w:t>
+              <w:t>-</w:t>
+            </w:r>
+            <w:r>
+              <w:t>1.199</w:t>
             </w:r>
           </w:p>
         </w:tc>
@@ -1202,6 +1521,112 @@
       <w:pPr>
         <w:jc w:val="center"/>
         <w:rPr>
+          <w:i/>
+        </w:rPr>
+      </w:pPr>
+      <w:r>
+        <w:rPr>
+          <w:i/>
+        </w:rPr>
+        <w:t>Tab.  Współczynniki wielomianu</w:t>
+      </w:r>
+      <w:r>
+        <w:rPr>
+          <w:i/>
+        </w:rPr>
+        <w:t xml:space="preserve"> I stopnia charakterystyki czujnika</w:t>
+      </w:r>
+      <w:r>
+        <w:rPr>
+          <w:i/>
+        </w:rPr>
+        <w:t>.</w:t>
+      </w:r>
+    </w:p>
+    <w:p>
+      <w:pPr>
+        <w:jc w:val="both"/>
+      </w:pPr>
+      <w:r>
+        <w:t>Na rysunkach przedstawiono zależność wysokości od napięcia generowanego przez czujniki ciśnienia.</w:t>
+      </w:r>
+    </w:p>
+    <w:p>
+      <w:pPr>
+        <w:jc w:val="center"/>
+      </w:pPr>
+      <w:r>
+        <w:rPr>
+          <w:noProof/>
+        </w:rPr>
+        <w:drawing>
+          <wp:inline distT="0" distB="0" distL="0" distR="0">
+            <wp:extent cx="4320000" cy="3240000"/>
+            <wp:effectExtent l="0" t="0" r="4445" b="0"/>
+            <wp:docPr id="1" name="Obraz 1" descr="D:\Studia_repo\studia\LP\Nasze\CzujnikiPoziomuWody\zaworGora.png"/>
+            <wp:cNvGraphicFramePr>
+              <a:graphicFrameLocks xmlns:a="http://schemas.openxmlformats.org/drawingml/2006/main" noChangeAspect="1"/>
+            </wp:cNvGraphicFramePr>
+            <a:graphic xmlns:a="http://schemas.openxmlformats.org/drawingml/2006/main">
+              <a:graphicData uri="http://schemas.openxmlformats.org/drawingml/2006/picture">
+                <pic:pic xmlns:pic="http://schemas.openxmlformats.org/drawingml/2006/picture">
+                  <pic:nvPicPr>
+                    <pic:cNvPr id="0" name="Picture 3" descr="D:\Studia_repo\studia\LP\Nasze\CzujnikiPoziomuWody\zaworGora.png"/>
+                    <pic:cNvPicPr>
+                      <a:picLocks noChangeAspect="1" noChangeArrowheads="1"/>
+                    </pic:cNvPicPr>
+                  </pic:nvPicPr>
+                  <pic:blipFill>
+                    <a:blip r:embed="rId8">
+                      <a:extLst>
+                        <a:ext uri="{28A0092B-C50C-407E-A947-70E740481C1C}">
+                          <a14:useLocalDpi xmlns:a14="http://schemas.microsoft.com/office/drawing/2010/main" val="0"/>
+                        </a:ext>
+                      </a:extLst>
+                    </a:blip>
+                    <a:srcRect/>
+                    <a:stretch>
+                      <a:fillRect/>
+                    </a:stretch>
+                  </pic:blipFill>
+                  <pic:spPr bwMode="auto">
+                    <a:xfrm>
+                      <a:off x="0" y="0"/>
+                      <a:ext cx="4320000" cy="3240000"/>
+                    </a:xfrm>
+                    <a:prstGeom prst="rect">
+                      <a:avLst/>
+                    </a:prstGeom>
+                    <a:noFill/>
+                    <a:ln>
+                      <a:noFill/>
+                    </a:ln>
+                  </pic:spPr>
+                </pic:pic>
+              </a:graphicData>
+            </a:graphic>
+          </wp:inline>
+        </w:drawing>
+      </w:r>
+    </w:p>
+    <w:p>
+      <w:pPr>
+        <w:jc w:val="center"/>
+        <w:rPr>
+          <w:i/>
+        </w:rPr>
+      </w:pPr>
+      <w:r>
+        <w:rPr>
+          <w:i/>
+        </w:rPr>
+        <w:t>Rys.  Charakterystyka przetwarzania dla czujnika znajdującego się w górnym zbiorniku.</w:t>
+      </w:r>
+    </w:p>
+    <w:p>
+      <w:pPr>
+        <w:jc w:val="both"/>
+        <w:rPr>
           <w:b/>
         </w:rPr>
       </w:pPr>
@@ -1209,140 +1634,7 @@
         <w:rPr>
           <w:b/>
         </w:rPr>
-        <w:t xml:space="preserve">Tab. </w:t>
-      </w:r>
-      <w:r>
-        <w:rPr>
-          <w:b/>
-        </w:rPr>
-        <w:t xml:space="preserve"> Współczynniki wielomianu.</w:t>
-      </w:r>
-    </w:p>
-    <w:p>
-      <w:pPr>
-        <w:jc w:val="both"/>
-      </w:pPr>
-      <w:r>
-        <w:t>Na rysunkach przedstawiono zależność wysokości od napięcia generowanego przez czujniki ciśnienia.</w:t>
-      </w:r>
-    </w:p>
-    <w:p>
-      <w:pPr>
-        <w:jc w:val="center"/>
-      </w:pPr>
-      <w:r>
         <w:lastRenderedPageBreak/>
-        <w:pict>
-          <v:shapetype id="_x0000_t75" coordsize="21600,21600" o:spt="75" o:preferrelative="t" path="m@4@5l@4@11@9@11@9@5xe" filled="f" stroked="f">
-            <v:stroke joinstyle="miter"/>
-            <v:formulas>
-              <v:f eqn="if lineDrawn pixelLineWidth 0"/>
-              <v:f eqn="sum @0 1 0"/>
-              <v:f eqn="sum 0 0 @1"/>
-              <v:f eqn="prod @2 1 2"/>
-              <v:f eqn="prod @3 21600 pixelWidth"/>
-              <v:f eqn="prod @3 21600 pixelHeight"/>
-              <v:f eqn="sum @0 0 1"/>
-              <v:f eqn="prod @6 1 2"/>
-              <v:f eqn="prod @7 21600 pixelWidth"/>
-              <v:f eqn="sum @8 21600 0"/>
-              <v:f eqn="prod @7 21600 pixelHeight"/>
-              <v:f eqn="sum @10 21600 0"/>
-            </v:formulas>
-            <v:path o:extrusionok="f" gradientshapeok="t" o:connecttype="rect"/>
-            <o:lock v:ext="edit" aspectratio="t"/>
-          </v:shapetype>
-          <v:shape id="_x0000_i1025" type="#_x0000_t75" style="width:326.25pt;height:244.5pt">
-            <v:imagedata r:id="rId9" o:title="4"/>
-          </v:shape>
-        </w:pict>
-      </w:r>
-    </w:p>
-    <w:p>
-      <w:pPr>
-        <w:jc w:val="center"/>
-        <w:rPr>
-          <w:b/>
-        </w:rPr>
-      </w:pPr>
-      <w:r>
-        <w:rPr>
-          <w:b/>
-        </w:rPr>
-        <w:t xml:space="preserve">Rys. </w:t>
-      </w:r>
-      <w:r>
-        <w:rPr>
-          <w:b/>
-        </w:rPr>
-        <w:t xml:space="preserve"> Charakterystyka przetwarzania dla czujnika znajdującego się w górnym zbiorniku.</w:t>
-      </w:r>
-    </w:p>
-    <w:p>
-      <w:pPr>
-        <w:jc w:val="center"/>
-        <w:rPr>
-          <w:b/>
-        </w:rPr>
-      </w:pPr>
-    </w:p>
-    <w:p>
-      <w:pPr>
-        <w:jc w:val="center"/>
-        <w:rPr>
-          <w:b/>
-        </w:rPr>
-      </w:pPr>
-    </w:p>
-    <w:p>
-      <w:pPr>
-        <w:jc w:val="center"/>
-        <w:rPr>
-          <w:b/>
-        </w:rPr>
-      </w:pPr>
-    </w:p>
-    <w:p>
-      <w:pPr>
-        <w:jc w:val="both"/>
-      </w:pPr>
-      <w:r>
-        <w:t>Jak</w:t>
-      </w:r>
-      <w:r>
-        <w:t xml:space="preserve"> jest częstotliwość sterownika i karty?</w:t>
-      </w:r>
-    </w:p>
-    <w:p>
-      <w:pPr>
-        <w:jc w:val="both"/>
-      </w:pPr>
-      <w:r>
-        <w:t>Ch-ka pompy i elektro-zaworów</w:t>
-      </w:r>
-      <w:r>
-        <w:t xml:space="preserve"> (kilka razy powtrzóyć dla tego samego sterowania, sprawdzić powtarzalność)</w:t>
-      </w:r>
-    </w:p>
-    <w:p>
-      <w:pPr>
-        <w:jc w:val="both"/>
-      </w:pPr>
-    </w:p>
-    <w:p>
-      <w:pPr>
-        <w:jc w:val="both"/>
-        <w:rPr>
-          <w:b/>
-        </w:rPr>
-      </w:pPr>
-      <w:r>
-        <w:t xml:space="preserve"> </w:t>
-      </w:r>
-      <w:r>
-        <w:rPr>
-          <w:b/>
-        </w:rPr>
         <w:t xml:space="preserve">Charakterystyka </w:t>
       </w:r>
       <w:r>
@@ -1670,7 +1962,6 @@
           <w:rPr>
             <w:rFonts w:ascii="Cambria Math" w:hAnsi="Cambria Math"/>
           </w:rPr>
-          <w:lastRenderedPageBreak/>
           <m:t>a, w</m:t>
         </m:r>
       </m:oMath>
@@ -1714,7 +2005,7 @@
                     </pic:cNvPicPr>
                   </pic:nvPicPr>
                   <pic:blipFill>
-                    <a:blip r:embed="rId10">
+                    <a:blip r:embed="rId9">
                       <a:extLst>
                         <a:ext uri="{28A0092B-C50C-407E-A947-70E740481C1C}">
                           <a14:useLocalDpi xmlns:a14="http://schemas.microsoft.com/office/drawing/2010/main" val="0"/>
@@ -1750,20 +2041,14 @@
       <w:pPr>
         <w:jc w:val="center"/>
         <w:rPr>
-          <w:b/>
-        </w:rPr>
-      </w:pPr>
-      <w:r>
-        <w:rPr>
-          <w:b/>
-        </w:rPr>
-        <w:t xml:space="preserve">Rys. </w:t>
-      </w:r>
-      <w:r>
-        <w:rPr>
-          <w:b/>
-        </w:rPr>
-        <w:t xml:space="preserve"> Charakterystyka wydajności pompy</w:t>
+          <w:i/>
+        </w:rPr>
+      </w:pPr>
+      <w:r>
+        <w:rPr>
+          <w:i/>
+        </w:rPr>
+        <w:t>Rys.  Charakterystyka wydajności pompy</w:t>
       </w:r>
     </w:p>
     <w:p>
@@ -1817,12 +2102,32 @@
       </w:pPr>
       <m:oMathPara>
         <m:oMath>
-          <m:r>
-            <w:rPr>
-              <w:rFonts w:ascii="Cambria Math" w:hAnsi="Cambria Math"/>
-            </w:rPr>
-            <m:t>q</m:t>
-          </m:r>
+          <m:sSub>
+            <m:sSubPr>
+              <m:ctrlPr>
+                <w:rPr>
+                  <w:rFonts w:ascii="Cambria Math" w:hAnsi="Cambria Math"/>
+                  <w:i/>
+                </w:rPr>
+              </m:ctrlPr>
+            </m:sSubPr>
+            <m:e>
+              <m:r>
+                <w:rPr>
+                  <w:rFonts w:ascii="Cambria Math" w:hAnsi="Cambria Math"/>
+                </w:rPr>
+                <m:t>q</m:t>
+              </m:r>
+            </m:e>
+            <m:sub>
+              <m:r>
+                <w:rPr>
+                  <w:rFonts w:ascii="Cambria Math" w:hAnsi="Cambria Math"/>
+                </w:rPr>
+                <m:t>p</m:t>
+              </m:r>
+            </m:sub>
+          </m:sSub>
           <m:d>
             <m:dPr>
               <m:ctrlPr>
@@ -1897,12 +2202,32 @@
         <w:tab/>
       </w:r>
       <m:oMath>
-        <m:r>
-          <w:rPr>
-            <w:rFonts w:ascii="Cambria Math" w:hAnsi="Cambria Math"/>
-          </w:rPr>
-          <m:t>q</m:t>
-        </m:r>
+        <m:sSub>
+          <m:sSubPr>
+            <m:ctrlPr>
+              <w:rPr>
+                <w:rFonts w:ascii="Cambria Math" w:hAnsi="Cambria Math"/>
+                <w:i/>
+              </w:rPr>
+            </m:ctrlPr>
+          </m:sSubPr>
+          <m:e>
+            <m:r>
+              <w:rPr>
+                <w:rFonts w:ascii="Cambria Math" w:hAnsi="Cambria Math"/>
+              </w:rPr>
+              <m:t>q</m:t>
+            </m:r>
+          </m:e>
+          <m:sub>
+            <m:r>
+              <w:rPr>
+                <w:rFonts w:ascii="Cambria Math" w:hAnsi="Cambria Math"/>
+              </w:rPr>
+              <m:t>p</m:t>
+            </m:r>
+          </m:sub>
+        </m:sSub>
       </m:oMath>
       <w:r>
         <w:t xml:space="preserve"> – wydajność pompy [cm</w:t>
@@ -1944,7 +2269,7 @@
     </w:p>
     <w:tbl>
       <w:tblPr>
-        <w:tblStyle w:val="TableGrid"/>
+        <w:tblStyle w:val="Siatkatabeli"/>
         <w:tblW w:w="7948" w:type="dxa"/>
         <w:jc w:val="center"/>
         <w:tblLook w:val="04A0" w:firstRow="1" w:lastRow="0" w:firstColumn="1" w:lastColumn="0" w:noHBand="0" w:noVBand="1"/>
@@ -2088,7 +2413,10 @@
               <w:jc w:val="center"/>
             </w:pPr>
             <w:r>
-              <w:t>-53.39</w:t>
+              <w:t>-</w:t>
+            </w:r>
+            <w:r>
+              <w:t>96.87</w:t>
             </w:r>
           </w:p>
         </w:tc>
@@ -2109,7 +2437,16 @@
               <w:jc w:val="center"/>
             </w:pPr>
             <w:r>
-              <w:t>209.01</w:t>
+              <w:t>2</w:t>
+            </w:r>
+            <w:r>
+              <w:t>70</w:t>
+            </w:r>
+            <w:r>
+              <w:t>.</w:t>
+            </w:r>
+            <w:r>
+              <w:t>75</w:t>
             </w:r>
           </w:p>
         </w:tc>
@@ -2130,7 +2467,10 @@
               <w:jc w:val="center"/>
             </w:pPr>
             <w:r>
-              <w:t>-10.63</w:t>
+              <w:t>-</w:t>
+            </w:r>
+            <w:r>
+              <w:t>36.72</w:t>
             </w:r>
           </w:p>
         </w:tc>
@@ -2141,30 +2481,18 @@
       <w:pPr>
         <w:jc w:val="center"/>
         <w:rPr>
-          <w:b/>
-        </w:rPr>
-      </w:pPr>
-      <w:r>
-        <w:rPr>
-          <w:b/>
-        </w:rPr>
-        <w:t xml:space="preserve">Tab. Współczynniki </w:t>
-      </w:r>
-      <w:r>
-        <w:rPr>
-          <w:b/>
-        </w:rPr>
-        <w:t>wielomianu III</w:t>
-      </w:r>
-      <w:r>
-        <w:rPr>
-          <w:b/>
-        </w:rPr>
-        <w:t xml:space="preserve"> dla charakterystyki wydajności pompy</w:t>
-      </w:r>
-      <w:r>
-        <w:rPr>
-          <w:b/>
+          <w:i/>
+        </w:rPr>
+      </w:pPr>
+      <w:r>
+        <w:rPr>
+          <w:i/>
+        </w:rPr>
+        <w:t>Tab. Współczynniki wielomianu III dla charakterystyki wydajności pompy</w:t>
+      </w:r>
+      <w:r>
+        <w:rPr>
+          <w:i/>
         </w:rPr>
         <w:t>.</w:t>
       </w:r>
@@ -2174,7 +2502,6 @@
         <w:jc w:val="both"/>
       </w:pPr>
       <w:r>
-        <w:lastRenderedPageBreak/>
         <w:tab/>
       </w:r>
     </w:p>
@@ -2183,21 +2510,22 @@
         <w:jc w:val="both"/>
       </w:pPr>
       <w:r>
-        <w:t>Na Rys. przedstawiono przykładową charakterystykę napełniania zbiornika dla wypełnienia równego 1. Natomiast na Rys. zamieszczono charakterystykę wydajności pompy.</w:t>
-      </w:r>
-    </w:p>
-    <w:p>
-      <w:pPr>
-        <w:jc w:val="center"/>
-      </w:pPr>
+        <w:t xml:space="preserve">Na Rys. </w:t>
+      </w:r>
+      <w:r>
+        <w:t>porównano działanie obiektu rzeczywistego oraz modelu pompy dla różnych wypełnień sygnału PWM.</w:t>
+      </w:r>
+      <w:r>
+        <w:t xml:space="preserve"> </w:t>
+      </w:r>
       <w:r>
         <w:rPr>
           <w:noProof/>
         </w:rPr>
         <w:drawing>
           <wp:inline distT="0" distB="0" distL="0" distR="0">
-            <wp:extent cx="5943600" cy="4238625"/>
-            <wp:effectExtent l="0" t="0" r="0" b="9525"/>
+            <wp:extent cx="5649759" cy="4029075"/>
+            <wp:effectExtent l="0" t="0" r="8255" b="0"/>
             <wp:docPr id="5" name="Obraz 5"/>
             <wp:cNvGraphicFramePr>
               <a:graphicFrameLocks xmlns:a="http://schemas.openxmlformats.org/drawingml/2006/main" noChangeAspect="1"/>
@@ -2212,7 +2540,7 @@
                     </pic:cNvPicPr>
                   </pic:nvPicPr>
                   <pic:blipFill>
-                    <a:blip r:embed="rId11">
+                    <a:blip r:embed="rId10">
                       <a:extLst>
                         <a:ext uri="{28A0092B-C50C-407E-A947-70E740481C1C}">
                           <a14:useLocalDpi xmlns:a14="http://schemas.microsoft.com/office/drawing/2010/main" val="0"/>
@@ -2227,7 +2555,7 @@
                   <pic:spPr bwMode="auto">
                     <a:xfrm>
                       <a:off x="0" y="0"/>
-                      <a:ext cx="5943600" cy="4238625"/>
+                      <a:ext cx="5649759" cy="4029075"/>
                     </a:xfrm>
                     <a:prstGeom prst="rect">
                       <a:avLst/>
@@ -2248,6 +2576,26 @@
       <w:pPr>
         <w:jc w:val="center"/>
         <w:rPr>
+          <w:i/>
+        </w:rPr>
+      </w:pPr>
+      <w:r>
+        <w:rPr>
+          <w:i/>
+        </w:rPr>
+        <w:t xml:space="preserve">Rys. </w:t>
+      </w:r>
+      <w:r>
+        <w:rPr>
+          <w:i/>
+        </w:rPr>
+        <w:t>Porównanie obiektu rzeczywistego i modelu pompy.</w:t>
+      </w:r>
+    </w:p>
+    <w:p>
+      <w:pPr>
+        <w:jc w:val="both"/>
+        <w:rPr>
           <w:b/>
         </w:rPr>
       </w:pPr>
@@ -2255,36 +2603,7 @@
         <w:rPr>
           <w:b/>
         </w:rPr>
-        <w:t>Rys. Charakterystyka napełniania dla współczynnika wypełnienia równego 1</w:t>
-      </w:r>
-    </w:p>
-    <w:p>
-      <w:pPr>
-        <w:jc w:val="center"/>
-        <w:rPr>
-          <w:b/>
-        </w:rPr>
-      </w:pPr>
-    </w:p>
-    <w:p>
-      <w:pPr>
-        <w:jc w:val="center"/>
-        <w:rPr>
-          <w:b/>
-        </w:rPr>
-      </w:pPr>
-    </w:p>
-    <w:p>
-      <w:pPr>
-        <w:jc w:val="both"/>
-        <w:rPr>
-          <w:b/>
-        </w:rPr>
-      </w:pPr>
-      <w:r>
-        <w:rPr>
-          <w:b/>
-        </w:rPr>
+        <w:lastRenderedPageBreak/>
         <w:t>Identyfikacja współczynników wypływu</w:t>
       </w:r>
     </w:p>
@@ -2379,7 +2698,7 @@
                 <w:rPr>
                   <w:rFonts w:ascii="Cambria Math" w:hAnsi="Cambria Math"/>
                 </w:rPr>
-                <m:t>q</m:t>
+                <m:t>z</m:t>
               </m:r>
             </m:e>
             <m:sub>
@@ -2599,12 +2918,32 @@
       </w:pPr>
       <m:oMathPara>
         <m:oMath>
-          <m:r>
-            <w:rPr>
-              <w:rFonts w:ascii="Cambria Math" w:hAnsi="Cambria Math"/>
-            </w:rPr>
-            <m:t>q</m:t>
-          </m:r>
+          <m:sSub>
+            <m:sSubPr>
+              <m:ctrlPr>
+                <w:rPr>
+                  <w:rFonts w:ascii="Cambria Math" w:hAnsi="Cambria Math"/>
+                  <w:i/>
+                </w:rPr>
+              </m:ctrlPr>
+            </m:sSubPr>
+            <m:e>
+              <m:r>
+                <w:rPr>
+                  <w:rFonts w:ascii="Cambria Math" w:hAnsi="Cambria Math"/>
+                </w:rPr>
+                <m:t>q</m:t>
+              </m:r>
+            </m:e>
+            <m:sub>
+              <m:r>
+                <w:rPr>
+                  <w:rFonts w:ascii="Cambria Math" w:hAnsi="Cambria Math"/>
+                </w:rPr>
+                <m:t>z</m:t>
+              </m:r>
+            </m:sub>
+          </m:sSub>
           <m:d>
             <m:dPr>
               <m:ctrlPr>
@@ -2679,12 +3018,32 @@
         <w:tab/>
       </w:r>
       <m:oMath>
-        <m:r>
-          <w:rPr>
-            <w:rFonts w:ascii="Cambria Math" w:hAnsi="Cambria Math"/>
-          </w:rPr>
-          <m:t>q</m:t>
-        </m:r>
+        <m:sSub>
+          <m:sSubPr>
+            <m:ctrlPr>
+              <w:rPr>
+                <w:rFonts w:ascii="Cambria Math" w:hAnsi="Cambria Math"/>
+                <w:i/>
+              </w:rPr>
+            </m:ctrlPr>
+          </m:sSubPr>
+          <m:e>
+            <m:r>
+              <w:rPr>
+                <w:rFonts w:ascii="Cambria Math" w:hAnsi="Cambria Math"/>
+              </w:rPr>
+              <m:t>q</m:t>
+            </m:r>
+          </m:e>
+          <m:sub>
+            <m:r>
+              <w:rPr>
+                <w:rFonts w:ascii="Cambria Math" w:hAnsi="Cambria Math"/>
+              </w:rPr>
+              <m:t>z</m:t>
+            </m:r>
+          </m:sub>
+        </m:sSub>
       </m:oMath>
       <w:r>
         <w:t xml:space="preserve"> – </w:t>
@@ -2729,7 +3088,7 @@
     </w:p>
     <w:tbl>
       <w:tblPr>
-        <w:tblStyle w:val="TableGrid"/>
+        <w:tblStyle w:val="Siatkatabeli"/>
         <w:tblW w:w="7948" w:type="dxa"/>
         <w:jc w:val="center"/>
         <w:tblLook w:val="04A0" w:firstRow="1" w:lastRow="0" w:firstColumn="1" w:lastColumn="0" w:noHBand="0" w:noVBand="1"/>
@@ -2872,6 +3231,9 @@
               </w:pBdr>
               <w:jc w:val="center"/>
             </w:pPr>
+            <w:r>
+              <w:t>-49.14</w:t>
+            </w:r>
           </w:p>
         </w:tc>
         <w:tc>
@@ -2890,6 +3252,9 @@
               </w:pBdr>
               <w:jc w:val="center"/>
             </w:pPr>
+            <w:r>
+              <w:t>99.11</w:t>
+            </w:r>
           </w:p>
         </w:tc>
         <w:tc>
@@ -2908,6 +3273,9 @@
               </w:pBdr>
               <w:jc w:val="center"/>
             </w:pPr>
+            <w:r>
+              <w:t>-23.27</w:t>
+            </w:r>
           </w:p>
         </w:tc>
       </w:tr>
@@ -2924,30 +3292,42 @@
       <w:pPr>
         <w:jc w:val="center"/>
         <w:rPr>
-          <w:b/>
-        </w:rPr>
-      </w:pPr>
-      <w:r>
-        <w:rPr>
-          <w:b/>
-        </w:rPr>
-        <w:t xml:space="preserve">Tab. Współczynniki </w:t>
-      </w:r>
-      <w:r>
-        <w:rPr>
-          <w:b/>
-        </w:rPr>
-        <w:t>wielomianu III</w:t>
-      </w:r>
-      <w:r>
-        <w:rPr>
-          <w:b/>
-        </w:rPr>
-        <w:t xml:space="preserve"> dla charakterystyki wydajności pompy</w:t>
-      </w:r>
-      <w:r>
-        <w:rPr>
-          <w:b/>
+          <w:i/>
+        </w:rPr>
+      </w:pPr>
+      <w:r>
+        <w:rPr>
+          <w:i/>
+        </w:rPr>
+        <w:t>Tab. Współczynniki wielomianu II</w:t>
+      </w:r>
+      <w:r>
+        <w:rPr>
+          <w:i/>
+        </w:rPr>
+        <w:t xml:space="preserve"> stopnia</w:t>
+      </w:r>
+      <w:r>
+        <w:rPr>
+          <w:i/>
+        </w:rPr>
+        <w:t xml:space="preserve"> dla charakterystyki </w:t>
+      </w:r>
+      <w:r>
+        <w:rPr>
+          <w:i/>
+        </w:rPr>
+        <w:t xml:space="preserve">wypływu </w:t>
+      </w:r>
+      <w:r>
+        <w:rPr>
+          <w:i/>
+        </w:rPr>
+        <w:t>elektrozaworu</w:t>
+      </w:r>
+      <w:r>
+        <w:rPr>
+          <w:i/>
         </w:rPr>
         <w:t>.</w:t>
       </w:r>
@@ -2979,7 +3359,7 @@
                     </pic:cNvPicPr>
                   </pic:nvPicPr>
                   <pic:blipFill>
-                    <a:blip r:embed="rId12">
+                    <a:blip r:embed="rId11">
                       <a:extLst>
                         <a:ext uri="{28A0092B-C50C-407E-A947-70E740481C1C}">
                           <a14:useLocalDpi xmlns:a14="http://schemas.microsoft.com/office/drawing/2010/main" val="0"/>
@@ -3015,14 +3395,20 @@
       <w:pPr>
         <w:jc w:val="center"/>
         <w:rPr>
-          <w:b/>
-        </w:rPr>
-      </w:pPr>
-      <w:r>
-        <w:rPr>
-          <w:b/>
-        </w:rPr>
-        <w:t>Rys. tytul</w:t>
+          <w:i/>
+        </w:rPr>
+      </w:pPr>
+      <w:r>
+        <w:rPr>
+          <w:i/>
+        </w:rPr>
+        <w:t xml:space="preserve">Rys.  Charakterystyka </w:t>
+      </w:r>
+      <w:r>
+        <w:rPr>
+          <w:i/>
+        </w:rPr>
+        <w:t>wypływu elektrozaworu.</w:t>
       </w:r>
     </w:p>
     <w:p>
@@ -3081,7 +3467,7 @@
                     <pic:cNvPicPr/>
                   </pic:nvPicPr>
                   <pic:blipFill>
-                    <a:blip r:embed="rId13"/>
+                    <a:blip r:embed="rId12"/>
                     <a:stretch>
                       <a:fillRect/>
                     </a:stretch>
@@ -3106,32 +3492,28 @@
       <w:pPr>
         <w:jc w:val="center"/>
         <w:rPr>
-          <w:b/>
-        </w:rPr>
-      </w:pPr>
-      <w:r>
-        <w:rPr>
-          <w:b/>
-        </w:rPr>
-        <w:t>Rys tytul</w:t>
+          <w:i/>
+        </w:rPr>
+      </w:pPr>
+      <w:r>
+        <w:rPr>
+          <w:i/>
+        </w:rPr>
+        <w:t xml:space="preserve">Rys </w:t>
+      </w:r>
+      <w:r>
+        <w:rPr>
+          <w:i/>
+        </w:rPr>
+        <w:t>Schemat metody strojenia.</w:t>
       </w:r>
     </w:p>
     <w:p>
       <w:pPr>
         <w:jc w:val="both"/>
       </w:pPr>
-    </w:p>
-    <w:p>
-      <w:pPr>
-        <w:jc w:val="both"/>
-      </w:pPr>
-      <w:r>
-        <w:t xml:space="preserve">Wskaźnik jakości, który został wykorzystany w/w </w:t>
-      </w:r>
-      <w:bookmarkStart w:id="0" w:name="_GoBack"/>
-      <w:bookmarkEnd w:id="0"/>
-      <w:r>
-        <w:t>metodzie, został wyrażony jako suma z kwadratu różnicy poziomów cieczy wyznaczonej przez model oraz obiekt rzeczywisty.</w:t>
+      <w:r>
+        <w:t>Wskaźnik jakości, który został wykorzystany w/w metodzie, został wyrażony jako suma z kwadratu różnicy poziomów cieczy wyznaczonej przez model oraz obiekt rzeczywisty.</w:t>
       </w:r>
     </w:p>
     <w:p>
@@ -3415,11 +3797,6 @@
     </w:p>
     <w:p>
       <w:pPr>
-        <w:jc w:val="both"/>
-      </w:pPr>
-    </w:p>
-    <w:p>
-      <w:pPr>
         <w:jc w:val="center"/>
       </w:pPr>
       <m:oMathPara>
@@ -3543,7 +3920,7 @@
     </w:p>
     <w:tbl>
       <w:tblPr>
-        <w:tblStyle w:val="TableGrid"/>
+        <w:tblStyle w:val="Siatkatabeli"/>
         <w:tblW w:w="9576" w:type="dxa"/>
         <w:jc w:val="center"/>
         <w:tblLook w:val="04A0" w:firstRow="1" w:lastRow="0" w:firstColumn="1" w:lastColumn="0" w:noHBand="0" w:noVBand="1"/>
@@ -3787,43 +4164,25 @@
       <w:pPr>
         <w:jc w:val="center"/>
         <w:rPr>
-          <w:b/>
-        </w:rPr>
-      </w:pPr>
-      <w:r>
-        <w:rPr>
-          <w:b/>
-        </w:rPr>
-        <w:t xml:space="preserve">Tab. Współczynniki </w:t>
-      </w:r>
-      <w:r>
-        <w:rPr>
-          <w:b/>
-        </w:rPr>
-        <w:t>wielomianu III</w:t>
-      </w:r>
-      <w:r>
-        <w:rPr>
-          <w:b/>
-        </w:rPr>
-        <w:t xml:space="preserve"> dla </w:t>
-      </w:r>
-      <w:r>
-        <w:rPr>
-          <w:b/>
-        </w:rPr>
-        <w:t>parametru C</w:t>
-      </w:r>
-      <w:r>
-        <w:rPr>
-          <w:b/>
+          <w:i/>
+        </w:rPr>
+      </w:pPr>
+      <w:r>
+        <w:rPr>
+          <w:i/>
+        </w:rPr>
+        <w:t>Tab. Współczynniki wielomianu III dla parametru C</w:t>
+      </w:r>
+      <w:r>
+        <w:rPr>
+          <w:i/>
           <w:vertAlign w:val="subscript"/>
         </w:rPr>
         <w:t>1</w:t>
       </w:r>
       <w:r>
         <w:rPr>
-          <w:b/>
+          <w:i/>
         </w:rPr>
         <w:t>.</w:t>
       </w:r>
@@ -3854,7 +4213,7 @@
                     </pic:cNvPicPr>
                   </pic:nvPicPr>
                   <pic:blipFill>
-                    <a:blip r:embed="rId14">
+                    <a:blip r:embed="rId13">
                       <a:extLst>
                         <a:ext uri="{28A0092B-C50C-407E-A947-70E740481C1C}">
                           <a14:useLocalDpi xmlns:a14="http://schemas.microsoft.com/office/drawing/2010/main" val="0"/>
@@ -3890,24 +4249,15 @@
       <w:pPr>
         <w:jc w:val="center"/>
         <w:rPr>
-          <w:b/>
-        </w:rPr>
-      </w:pPr>
-      <w:r>
-        <w:rPr>
-          <w:b/>
-        </w:rPr>
-        <w:lastRenderedPageBreak/>
-        <w:t>Rys tytul</w:t>
-      </w:r>
-    </w:p>
-    <w:p>
-      <w:pPr>
-        <w:jc w:val="center"/>
-        <w:rPr>
-          <w:b/>
-        </w:rPr>
-      </w:pPr>
+          <w:i/>
+        </w:rPr>
+      </w:pPr>
+      <w:r>
+        <w:rPr>
+          <w:i/>
+        </w:rPr>
+        <w:t xml:space="preserve">Rys </w:t>
+      </w:r>
     </w:p>
     <w:p>
       <w:pPr>
@@ -4007,7 +4357,7 @@
     </w:p>
     <w:tbl>
       <w:tblPr>
-        <w:tblStyle w:val="TableGrid"/>
+        <w:tblStyle w:val="Siatkatabeli"/>
         <w:tblW w:w="7948" w:type="dxa"/>
         <w:jc w:val="center"/>
         <w:tblLook w:val="04A0" w:firstRow="1" w:lastRow="0" w:firstColumn="1" w:lastColumn="0" w:noHBand="0" w:noVBand="1"/>
@@ -4211,43 +4561,25 @@
       <w:pPr>
         <w:jc w:val="center"/>
         <w:rPr>
-          <w:b/>
-        </w:rPr>
-      </w:pPr>
-      <w:r>
-        <w:rPr>
-          <w:b/>
-        </w:rPr>
-        <w:t xml:space="preserve">Tab. Współczynniki </w:t>
-      </w:r>
-      <w:r>
-        <w:rPr>
-          <w:b/>
-        </w:rPr>
-        <w:t>wielomianu III</w:t>
-      </w:r>
-      <w:r>
-        <w:rPr>
-          <w:b/>
-        </w:rPr>
-        <w:t xml:space="preserve"> dla </w:t>
-      </w:r>
-      <w:r>
-        <w:rPr>
-          <w:b/>
-        </w:rPr>
-        <w:t>parametru C</w:t>
-      </w:r>
-      <w:r>
-        <w:rPr>
-          <w:b/>
+          <w:i/>
+        </w:rPr>
+      </w:pPr>
+      <w:r>
+        <w:rPr>
+          <w:i/>
+        </w:rPr>
+        <w:t>Tab. Współczynniki wielomianu III dla parametru C</w:t>
+      </w:r>
+      <w:r>
+        <w:rPr>
+          <w:i/>
           <w:vertAlign w:val="subscript"/>
         </w:rPr>
         <w:t>2</w:t>
       </w:r>
       <w:r>
         <w:rPr>
-          <w:b/>
+          <w:i/>
         </w:rPr>
         <w:t>.</w:t>
       </w:r>
@@ -4283,7 +4615,7 @@
                     </pic:cNvPicPr>
                   </pic:nvPicPr>
                   <pic:blipFill>
-                    <a:blip r:embed="rId15">
+                    <a:blip r:embed="rId14">
                       <a:extLst>
                         <a:ext uri="{28A0092B-C50C-407E-A947-70E740481C1C}">
                           <a14:useLocalDpi xmlns:a14="http://schemas.microsoft.com/office/drawing/2010/main" val="0"/>
@@ -4319,6 +4651,28 @@
       <w:pPr>
         <w:jc w:val="center"/>
         <w:rPr>
+          <w:i/>
+        </w:rPr>
+      </w:pPr>
+      <w:r>
+        <w:rPr>
+          <w:i/>
+        </w:rPr>
+        <w:t>Rys tytul</w:t>
+      </w:r>
+    </w:p>
+    <w:p>
+      <w:pPr>
+        <w:jc w:val="both"/>
+      </w:pPr>
+      <w:r>
+        <w:t>Na rys przedstawiono zgodność modelu elektrozaworu z obiektem rzeczywistym dla różnych wypełnień sygnału PWM.</w:t>
+      </w:r>
+    </w:p>
+    <w:p>
+      <w:pPr>
+        <w:jc w:val="both"/>
+        <w:rPr>
           <w:b/>
         </w:rPr>
       </w:pPr>
@@ -4326,26 +4680,8 @@
         <w:rPr>
           <w:b/>
         </w:rPr>
-        <w:t>Rys tytul</w:t>
-      </w:r>
-    </w:p>
-    <w:p>
-      <w:pPr>
-        <w:jc w:val="both"/>
-      </w:pPr>
-    </w:p>
-    <w:p>
-      <w:pPr>
-        <w:jc w:val="both"/>
-      </w:pPr>
-      <w:r>
-        <w:t>Ostatecznie wartości wypływów zostały wyrażone w postaci:</w:t>
-      </w:r>
-    </w:p>
-    <w:p>
-      <w:pPr>
-        <w:jc w:val="both"/>
-      </w:pPr>
+        <w:t>Dodać rysunek.</w:t>
+      </w:r>
     </w:p>
     <w:sectPr>
       <w:pgSz w:w="12240" w:h="15840"/>
@@ -4358,8 +4694,8 @@
 </file>
 
 <file path=word/numbering.xml><?xml version="1.0" encoding="utf-8"?>
-<w:numbering xmlns:wpc="http://schemas.microsoft.com/office/word/2010/wordprocessingCanvas" xmlns:mc="http://schemas.openxmlformats.org/markup-compatibility/2006" xmlns:o="urn:schemas-microsoft-com:office:office" xmlns:r="http://schemas.openxmlformats.org/officeDocument/2006/relationships" xmlns:m="http://schemas.openxmlformats.org/officeDocument/2006/math" xmlns:v="urn:schemas-microsoft-com:vml" xmlns:wp14="http://schemas.microsoft.com/office/word/2010/wordprocessingDrawing" xmlns:wp="http://schemas.openxmlformats.org/drawingml/2006/wordprocessingDrawing" xmlns:w10="urn:schemas-microsoft-com:office:word" xmlns:w="http://schemas.openxmlformats.org/wordprocessingml/2006/main" xmlns:w14="http://schemas.microsoft.com/office/word/2010/wordml" xmlns:wpg="http://schemas.microsoft.com/office/word/2010/wordprocessingGroup" xmlns:wpi="http://schemas.microsoft.com/office/word/2010/wordprocessingInk" xmlns:wne="http://schemas.microsoft.com/office/word/2006/wordml" xmlns:wps="http://schemas.microsoft.com/office/word/2010/wordprocessingShape" mc:Ignorable="w14 wp14">
-  <w:abstractNum w:abstractNumId="0">
+<w:numbering xmlns:wpc="http://schemas.microsoft.com/office/word/2010/wordprocessingCanvas" xmlns:cx="http://schemas.microsoft.com/office/drawing/2014/chartex" xmlns:cx1="http://schemas.microsoft.com/office/drawing/2015/9/8/chartex" xmlns:cx2="http://schemas.microsoft.com/office/drawing/2015/10/21/chartex" xmlns:cx3="http://schemas.microsoft.com/office/drawing/2016/5/9/chartex" xmlns:cx4="http://schemas.microsoft.com/office/drawing/2016/5/10/chartex" xmlns:cx5="http://schemas.microsoft.com/office/drawing/2016/5/11/chartex" xmlns:cx6="http://schemas.microsoft.com/office/drawing/2016/5/12/chartex" xmlns:cx7="http://schemas.microsoft.com/office/drawing/2016/5/13/chartex" xmlns:cx8="http://schemas.microsoft.com/office/drawing/2016/5/14/chartex" xmlns:mc="http://schemas.openxmlformats.org/markup-compatibility/2006" xmlns:aink="http://schemas.microsoft.com/office/drawing/2016/ink" xmlns:am3d="http://schemas.microsoft.com/office/drawing/2017/model3d" xmlns:o="urn:schemas-microsoft-com:office:office" xmlns:r="http://schemas.openxmlformats.org/officeDocument/2006/relationships" xmlns:m="http://schemas.openxmlformats.org/officeDocument/2006/math" xmlns:v="urn:schemas-microsoft-com:vml" xmlns:wp14="http://schemas.microsoft.com/office/word/2010/wordprocessingDrawing" xmlns:wp="http://schemas.openxmlformats.org/drawingml/2006/wordprocessingDrawing" xmlns:w10="urn:schemas-microsoft-com:office:word" xmlns:w="http://schemas.openxmlformats.org/wordprocessingml/2006/main" xmlns:w14="http://schemas.microsoft.com/office/word/2010/wordml" xmlns:w15="http://schemas.microsoft.com/office/word/2012/wordml" xmlns:w16cid="http://schemas.microsoft.com/office/word/2016/wordml/cid" xmlns:w16se="http://schemas.microsoft.com/office/word/2015/wordml/symex" xmlns:wpg="http://schemas.microsoft.com/office/word/2010/wordprocessingGroup" xmlns:wpi="http://schemas.microsoft.com/office/word/2010/wordprocessingInk" xmlns:wne="http://schemas.microsoft.com/office/word/2006/wordml" xmlns:wps="http://schemas.microsoft.com/office/word/2010/wordprocessingShape" mc:Ignorable="w14 w15 w16se w16cid wp14">
+  <w:abstractNum w:abstractNumId="0" w15:restartNumberingAfterBreak="0">
     <w:nsid w:val="591A0ED1"/>
     <w:multiLevelType w:val="multilevel"/>
     <w:tmpl w:val="499E823A"/>
@@ -4452,7 +4788,7 @@
 </file>
 
 <file path=word/styles.xml><?xml version="1.0" encoding="utf-8"?>
-<w:styles xmlns:mc="http://schemas.openxmlformats.org/markup-compatibility/2006" xmlns:r="http://schemas.openxmlformats.org/officeDocument/2006/relationships" xmlns:w="http://schemas.openxmlformats.org/wordprocessingml/2006/main" xmlns:w14="http://schemas.microsoft.com/office/word/2010/wordml" mc:Ignorable="w14">
+<w:styles xmlns:mc="http://schemas.openxmlformats.org/markup-compatibility/2006" xmlns:r="http://schemas.openxmlformats.org/officeDocument/2006/relationships" xmlns:w="http://schemas.openxmlformats.org/wordprocessingml/2006/main" xmlns:w14="http://schemas.microsoft.com/office/word/2010/wordml" xmlns:w15="http://schemas.microsoft.com/office/word/2012/wordml" xmlns:w16cid="http://schemas.microsoft.com/office/word/2016/wordml/cid" xmlns:w16se="http://schemas.microsoft.com/office/word/2015/wordml/symex" mc:Ignorable="w14 w15 w16se w16cid">
   <w:docDefaults>
     <w:rPrDefault>
       <w:rPr>
@@ -4476,153 +4812,391 @@
       </w:pPr>
     </w:pPrDefault>
   </w:docDefaults>
-  <w:latentStyles w:defLockedState="0" w:defUIPriority="99" w:defSemiHidden="1" w:defUnhideWhenUsed="1" w:defQFormat="0" w:count="267">
-    <w:lsdException w:name="Normal" w:semiHidden="0" w:uiPriority="0" w:unhideWhenUsed="0" w:qFormat="1"/>
-    <w:lsdException w:name="heading 1" w:semiHidden="0" w:uiPriority="9" w:unhideWhenUsed="0" w:qFormat="1"/>
-    <w:lsdException w:name="heading 2" w:uiPriority="9" w:qFormat="1"/>
-    <w:lsdException w:name="heading 3" w:uiPriority="9" w:qFormat="1"/>
-    <w:lsdException w:name="heading 4" w:uiPriority="9" w:qFormat="1"/>
-    <w:lsdException w:name="heading 5" w:uiPriority="9" w:qFormat="1"/>
-    <w:lsdException w:name="heading 6" w:uiPriority="9" w:qFormat="1"/>
-    <w:lsdException w:name="heading 7" w:uiPriority="9" w:qFormat="1"/>
-    <w:lsdException w:name="heading 8" w:uiPriority="9" w:qFormat="1"/>
-    <w:lsdException w:name="heading 9" w:uiPriority="9" w:qFormat="1"/>
-    <w:lsdException w:name="toc 1" w:uiPriority="39"/>
-    <w:lsdException w:name="toc 2" w:uiPriority="39"/>
-    <w:lsdException w:name="toc 3" w:uiPriority="39"/>
-    <w:lsdException w:name="toc 4" w:uiPriority="39"/>
-    <w:lsdException w:name="toc 5" w:uiPriority="39"/>
-    <w:lsdException w:name="toc 6" w:uiPriority="39"/>
-    <w:lsdException w:name="toc 7" w:uiPriority="39"/>
-    <w:lsdException w:name="toc 8" w:uiPriority="39"/>
-    <w:lsdException w:name="toc 9" w:uiPriority="39"/>
-    <w:lsdException w:name="caption" w:uiPriority="35" w:qFormat="1"/>
-    <w:lsdException w:name="Title" w:semiHidden="0" w:uiPriority="10" w:unhideWhenUsed="0" w:qFormat="1"/>
-    <w:lsdException w:name="Default Paragraph Font" w:uiPriority="1"/>
-    <w:lsdException w:name="Subtitle" w:semiHidden="0" w:uiPriority="11" w:unhideWhenUsed="0" w:qFormat="1"/>
-    <w:lsdException w:name="Strong" w:semiHidden="0" w:uiPriority="22" w:unhideWhenUsed="0" w:qFormat="1"/>
-    <w:lsdException w:name="Emphasis" w:semiHidden="0" w:uiPriority="20" w:unhideWhenUsed="0" w:qFormat="1"/>
-    <w:lsdException w:name="Table Grid" w:semiHidden="0" w:uiPriority="59" w:unhideWhenUsed="0"/>
-    <w:lsdException w:name="Placeholder Text" w:unhideWhenUsed="0"/>
-    <w:lsdException w:name="No Spacing" w:semiHidden="0" w:uiPriority="1" w:unhideWhenUsed="0" w:qFormat="1"/>
-    <w:lsdException w:name="Light Shading" w:semiHidden="0" w:uiPriority="60" w:unhideWhenUsed="0"/>
-    <w:lsdException w:name="Light List" w:semiHidden="0" w:uiPriority="61" w:unhideWhenUsed="0"/>
-    <w:lsdException w:name="Light Grid" w:semiHidden="0" w:uiPriority="62" w:unhideWhenUsed="0"/>
-    <w:lsdException w:name="Medium Shading 1" w:semiHidden="0" w:uiPriority="63" w:unhideWhenUsed="0"/>
-    <w:lsdException w:name="Medium Shading 2" w:semiHidden="0" w:uiPriority="64" w:unhideWhenUsed="0"/>
-    <w:lsdException w:name="Medium List 1" w:semiHidden="0" w:uiPriority="65" w:unhideWhenUsed="0"/>
-    <w:lsdException w:name="Medium List 2" w:semiHidden="0" w:uiPriority="66" w:unhideWhenUsed="0"/>
-    <w:lsdException w:name="Medium Grid 1" w:semiHidden="0" w:uiPriority="67" w:unhideWhenUsed="0"/>
-    <w:lsdException w:name="Medium Grid 2" w:semiHidden="0" w:uiPriority="68" w:unhideWhenUsed="0"/>
-    <w:lsdException w:name="Medium Grid 3" w:semiHidden="0" w:uiPriority="69" w:unhideWhenUsed="0"/>
-    <w:lsdException w:name="Dark List" w:semiHidden="0" w:uiPriority="70" w:unhideWhenUsed="0"/>
-    <w:lsdException w:name="Colorful Shading" w:semiHidden="0" w:uiPriority="71" w:unhideWhenUsed="0"/>
-    <w:lsdException w:name="Colorful List" w:semiHidden="0" w:uiPriority="72" w:unhideWhenUsed="0"/>
-    <w:lsdException w:name="Colorful Grid" w:semiHidden="0" w:uiPriority="73" w:unhideWhenUsed="0"/>
-    <w:lsdException w:name="Light Shading Accent 1" w:semiHidden="0" w:uiPriority="60" w:unhideWhenUsed="0"/>
-    <w:lsdException w:name="Light List Accent 1" w:semiHidden="0" w:uiPriority="61" w:unhideWhenUsed="0"/>
-    <w:lsdException w:name="Light Grid Accent 1" w:semiHidden="0" w:uiPriority="62" w:unhideWhenUsed="0"/>
-    <w:lsdException w:name="Medium Shading 1 Accent 1" w:semiHidden="0" w:uiPriority="63" w:unhideWhenUsed="0"/>
-    <w:lsdException w:name="Medium Shading 2 Accent 1" w:semiHidden="0" w:uiPriority="64" w:unhideWhenUsed="0"/>
-    <w:lsdException w:name="Medium List 1 Accent 1" w:semiHidden="0" w:uiPriority="65" w:unhideWhenUsed="0"/>
-    <w:lsdException w:name="Revision" w:unhideWhenUsed="0"/>
-    <w:lsdException w:name="List Paragraph" w:semiHidden="0" w:uiPriority="34" w:unhideWhenUsed="0" w:qFormat="1"/>
-    <w:lsdException w:name="Quote" w:semiHidden="0" w:uiPriority="29" w:unhideWhenUsed="0" w:qFormat="1"/>
-    <w:lsdException w:name="Intense Quote" w:semiHidden="0" w:uiPriority="30" w:unhideWhenUsed="0" w:qFormat="1"/>
-    <w:lsdException w:name="Medium List 2 Accent 1" w:semiHidden="0" w:uiPriority="66" w:unhideWhenUsed="0"/>
-    <w:lsdException w:name="Medium Grid 1 Accent 1" w:semiHidden="0" w:uiPriority="67" w:unhideWhenUsed="0"/>
-    <w:lsdException w:name="Medium Grid 2 Accent 1" w:semiHidden="0" w:uiPriority="68" w:unhideWhenUsed="0"/>
-    <w:lsdException w:name="Medium Grid 3 Accent 1" w:semiHidden="0" w:uiPriority="69" w:unhideWhenUsed="0"/>
-    <w:lsdException w:name="Dark List Accent 1" w:semiHidden="0" w:uiPriority="70" w:unhideWhenUsed="0"/>
-    <w:lsdException w:name="Colorful Shading Accent 1" w:semiHidden="0" w:uiPriority="71" w:unhideWhenUsed="0"/>
-    <w:lsdException w:name="Colorful List Accent 1" w:semiHidden="0" w:uiPriority="72" w:unhideWhenUsed="0"/>
-    <w:lsdException w:name="Colorful Grid Accent 1" w:semiHidden="0" w:uiPriority="73" w:unhideWhenUsed="0"/>
-    <w:lsdException w:name="Light Shading Accent 2" w:semiHidden="0" w:uiPriority="60" w:unhideWhenUsed="0"/>
-    <w:lsdException w:name="Light List Accent 2" w:semiHidden="0" w:uiPriority="61" w:unhideWhenUsed="0"/>
-    <w:lsdException w:name="Light Grid Accent 2" w:semiHidden="0" w:uiPriority="62" w:unhideWhenUsed="0"/>
-    <w:lsdException w:name="Medium Shading 1 Accent 2" w:semiHidden="0" w:uiPriority="63" w:unhideWhenUsed="0"/>
-    <w:lsdException w:name="Medium Shading 2 Accent 2" w:semiHidden="0" w:uiPriority="64" w:unhideWhenUsed="0"/>
-    <w:lsdException w:name="Medium List 1 Accent 2" w:semiHidden="0" w:uiPriority="65" w:unhideWhenUsed="0"/>
-    <w:lsdException w:name="Medium List 2 Accent 2" w:semiHidden="0" w:uiPriority="66" w:unhideWhenUsed="0"/>
-    <w:lsdException w:name="Medium Grid 1 Accent 2" w:semiHidden="0" w:uiPriority="67" w:unhideWhenUsed="0"/>
-    <w:lsdException w:name="Medium Grid 2 Accent 2" w:semiHidden="0" w:uiPriority="68" w:unhideWhenUsed="0"/>
-    <w:lsdException w:name="Medium Grid 3 Accent 2" w:semiHidden="0" w:uiPriority="69" w:unhideWhenUsed="0"/>
-    <w:lsdException w:name="Dark List Accent 2" w:semiHidden="0" w:uiPriority="70" w:unhideWhenUsed="0"/>
-    <w:lsdException w:name="Colorful Shading Accent 2" w:semiHidden="0" w:uiPriority="71" w:unhideWhenUsed="0"/>
-    <w:lsdException w:name="Colorful List Accent 2" w:semiHidden="0" w:uiPriority="72" w:unhideWhenUsed="0"/>
-    <w:lsdException w:name="Colorful Grid Accent 2" w:semiHidden="0" w:uiPriority="73" w:unhideWhenUsed="0"/>
-    <w:lsdException w:name="Light Shading Accent 3" w:semiHidden="0" w:uiPriority="60" w:unhideWhenUsed="0"/>
-    <w:lsdException w:name="Light List Accent 3" w:semiHidden="0" w:uiPriority="61" w:unhideWhenUsed="0"/>
-    <w:lsdException w:name="Light Grid Accent 3" w:semiHidden="0" w:uiPriority="62" w:unhideWhenUsed="0"/>
-    <w:lsdException w:name="Medium Shading 1 Accent 3" w:semiHidden="0" w:uiPriority="63" w:unhideWhenUsed="0"/>
-    <w:lsdException w:name="Medium Shading 2 Accent 3" w:semiHidden="0" w:uiPriority="64" w:unhideWhenUsed="0"/>
-    <w:lsdException w:name="Medium List 1 Accent 3" w:semiHidden="0" w:uiPriority="65" w:unhideWhenUsed="0"/>
-    <w:lsdException w:name="Medium List 2 Accent 3" w:semiHidden="0" w:uiPriority="66" w:unhideWhenUsed="0"/>
-    <w:lsdException w:name="Medium Grid 1 Accent 3" w:semiHidden="0" w:uiPriority="67" w:unhideWhenUsed="0"/>
-    <w:lsdException w:name="Medium Grid 2 Accent 3" w:semiHidden="0" w:uiPriority="68" w:unhideWhenUsed="0"/>
-    <w:lsdException w:name="Medium Grid 3 Accent 3" w:semiHidden="0" w:uiPriority="69" w:unhideWhenUsed="0"/>
-    <w:lsdException w:name="Dark List Accent 3" w:semiHidden="0" w:uiPriority="70" w:unhideWhenUsed="0"/>
-    <w:lsdException w:name="Colorful Shading Accent 3" w:semiHidden="0" w:uiPriority="71" w:unhideWhenUsed="0"/>
-    <w:lsdException w:name="Colorful List Accent 3" w:semiHidden="0" w:uiPriority="72" w:unhideWhenUsed="0"/>
-    <w:lsdException w:name="Colorful Grid Accent 3" w:semiHidden="0" w:uiPriority="73" w:unhideWhenUsed="0"/>
-    <w:lsdException w:name="Light Shading Accent 4" w:semiHidden="0" w:uiPriority="60" w:unhideWhenUsed="0"/>
-    <w:lsdException w:name="Light List Accent 4" w:semiHidden="0" w:uiPriority="61" w:unhideWhenUsed="0"/>
-    <w:lsdException w:name="Light Grid Accent 4" w:semiHidden="0" w:uiPriority="62" w:unhideWhenUsed="0"/>
-    <w:lsdException w:name="Medium Shading 1 Accent 4" w:semiHidden="0" w:uiPriority="63" w:unhideWhenUsed="0"/>
-    <w:lsdException w:name="Medium Shading 2 Accent 4" w:semiHidden="0" w:uiPriority="64" w:unhideWhenUsed="0"/>
-    <w:lsdException w:name="Medium List 1 Accent 4" w:semiHidden="0" w:uiPriority="65" w:unhideWhenUsed="0"/>
-    <w:lsdException w:name="Medium List 2 Accent 4" w:semiHidden="0" w:uiPriority="66" w:unhideWhenUsed="0"/>
-    <w:lsdException w:name="Medium Grid 1 Accent 4" w:semiHidden="0" w:uiPriority="67" w:unhideWhenUsed="0"/>
-    <w:lsdException w:name="Medium Grid 2 Accent 4" w:semiHidden="0" w:uiPriority="68" w:unhideWhenUsed="0"/>
-    <w:lsdException w:name="Medium Grid 3 Accent 4" w:semiHidden="0" w:uiPriority="69" w:unhideWhenUsed="0"/>
-    <w:lsdException w:name="Dark List Accent 4" w:semiHidden="0" w:uiPriority="70" w:unhideWhenUsed="0"/>
-    <w:lsdException w:name="Colorful Shading Accent 4" w:semiHidden="0" w:uiPriority="71" w:unhideWhenUsed="0"/>
-    <w:lsdException w:name="Colorful List Accent 4" w:semiHidden="0" w:uiPriority="72" w:unhideWhenUsed="0"/>
-    <w:lsdException w:name="Colorful Grid Accent 4" w:semiHidden="0" w:uiPriority="73" w:unhideWhenUsed="0"/>
-    <w:lsdException w:name="Light Shading Accent 5" w:semiHidden="0" w:uiPriority="60" w:unhideWhenUsed="0"/>
-    <w:lsdException w:name="Light List Accent 5" w:semiHidden="0" w:uiPriority="61" w:unhideWhenUsed="0"/>
-    <w:lsdException w:name="Light Grid Accent 5" w:semiHidden="0" w:uiPriority="62" w:unhideWhenUsed="0"/>
-    <w:lsdException w:name="Medium Shading 1 Accent 5" w:semiHidden="0" w:uiPriority="63" w:unhideWhenUsed="0"/>
-    <w:lsdException w:name="Medium Shading 2 Accent 5" w:semiHidden="0" w:uiPriority="64" w:unhideWhenUsed="0"/>
-    <w:lsdException w:name="Medium List 1 Accent 5" w:semiHidden="0" w:uiPriority="65" w:unhideWhenUsed="0"/>
-    <w:lsdException w:name="Medium List 2 Accent 5" w:semiHidden="0" w:uiPriority="66" w:unhideWhenUsed="0"/>
-    <w:lsdException w:name="Medium Grid 1 Accent 5" w:semiHidden="0" w:uiPriority="67" w:unhideWhenUsed="0"/>
-    <w:lsdException w:name="Medium Grid 2 Accent 5" w:semiHidden="0" w:uiPriority="68" w:unhideWhenUsed="0"/>
-    <w:lsdException w:name="Medium Grid 3 Accent 5" w:semiHidden="0" w:uiPriority="69" w:unhideWhenUsed="0"/>
-    <w:lsdException w:name="Dark List Accent 5" w:semiHidden="0" w:uiPriority="70" w:unhideWhenUsed="0"/>
-    <w:lsdException w:name="Colorful Shading Accent 5" w:semiHidden="0" w:uiPriority="71" w:unhideWhenUsed="0"/>
-    <w:lsdException w:name="Colorful List Accent 5" w:semiHidden="0" w:uiPriority="72" w:unhideWhenUsed="0"/>
-    <w:lsdException w:name="Colorful Grid Accent 5" w:semiHidden="0" w:uiPriority="73" w:unhideWhenUsed="0"/>
-    <w:lsdException w:name="Light Shading Accent 6" w:semiHidden="0" w:uiPriority="60" w:unhideWhenUsed="0"/>
-    <w:lsdException w:name="Light List Accent 6" w:semiHidden="0" w:uiPriority="61" w:unhideWhenUsed="0"/>
-    <w:lsdException w:name="Light Grid Accent 6" w:semiHidden="0" w:uiPriority="62" w:unhideWhenUsed="0"/>
-    <w:lsdException w:name="Medium Shading 1 Accent 6" w:semiHidden="0" w:uiPriority="63" w:unhideWhenUsed="0"/>
-    <w:lsdException w:name="Medium Shading 2 Accent 6" w:semiHidden="0" w:uiPriority="64" w:unhideWhenUsed="0"/>
-    <w:lsdException w:name="Medium List 1 Accent 6" w:semiHidden="0" w:uiPriority="65" w:unhideWhenUsed="0"/>
-    <w:lsdException w:name="Medium List 2 Accent 6" w:semiHidden="0" w:uiPriority="66" w:unhideWhenUsed="0"/>
-    <w:lsdException w:name="Medium Grid 1 Accent 6" w:semiHidden="0" w:uiPriority="67" w:unhideWhenUsed="0"/>
-    <w:lsdException w:name="Medium Grid 2 Accent 6" w:semiHidden="0" w:uiPriority="68" w:unhideWhenUsed="0"/>
-    <w:lsdException w:name="Medium Grid 3 Accent 6" w:semiHidden="0" w:uiPriority="69" w:unhideWhenUsed="0"/>
-    <w:lsdException w:name="Dark List Accent 6" w:semiHidden="0" w:uiPriority="70" w:unhideWhenUsed="0"/>
-    <w:lsdException w:name="Colorful Shading Accent 6" w:semiHidden="0" w:uiPriority="71" w:unhideWhenUsed="0"/>
-    <w:lsdException w:name="Colorful List Accent 6" w:semiHidden="0" w:uiPriority="72" w:unhideWhenUsed="0"/>
-    <w:lsdException w:name="Colorful Grid Accent 6" w:semiHidden="0" w:uiPriority="73" w:unhideWhenUsed="0"/>
-    <w:lsdException w:name="Subtle Emphasis" w:semiHidden="0" w:uiPriority="19" w:unhideWhenUsed="0" w:qFormat="1"/>
-    <w:lsdException w:name="Intense Emphasis" w:semiHidden="0" w:uiPriority="21" w:unhideWhenUsed="0" w:qFormat="1"/>
-    <w:lsdException w:name="Subtle Reference" w:semiHidden="0" w:uiPriority="31" w:unhideWhenUsed="0" w:qFormat="1"/>
-    <w:lsdException w:name="Intense Reference" w:semiHidden="0" w:uiPriority="32" w:unhideWhenUsed="0" w:qFormat="1"/>
-    <w:lsdException w:name="Book Title" w:semiHidden="0" w:uiPriority="33" w:unhideWhenUsed="0" w:qFormat="1"/>
-    <w:lsdException w:name="Bibliography" w:uiPriority="37"/>
-    <w:lsdException w:name="TOC Heading" w:uiPriority="39" w:qFormat="1"/>
+  <w:latentStyles w:defLockedState="0" w:defUIPriority="99" w:defSemiHidden="0" w:defUnhideWhenUsed="0" w:defQFormat="0" w:count="375">
+    <w:lsdException w:name="Normal" w:uiPriority="0" w:qFormat="1"/>
+    <w:lsdException w:name="heading 1" w:uiPriority="9" w:qFormat="1"/>
+    <w:lsdException w:name="heading 2" w:semiHidden="1" w:uiPriority="9" w:unhideWhenUsed="1" w:qFormat="1"/>
+    <w:lsdException w:name="heading 3" w:semiHidden="1" w:uiPriority="9" w:unhideWhenUsed="1" w:qFormat="1"/>
+    <w:lsdException w:name="heading 4" w:semiHidden="1" w:uiPriority="9" w:unhideWhenUsed="1" w:qFormat="1"/>
+    <w:lsdException w:name="heading 5" w:semiHidden="1" w:uiPriority="9" w:unhideWhenUsed="1" w:qFormat="1"/>
+    <w:lsdException w:name="heading 6" w:semiHidden="1" w:uiPriority="9" w:unhideWhenUsed="1" w:qFormat="1"/>
+    <w:lsdException w:name="heading 7" w:semiHidden="1" w:uiPriority="9" w:unhideWhenUsed="1" w:qFormat="1"/>
+    <w:lsdException w:name="heading 8" w:semiHidden="1" w:uiPriority="9" w:unhideWhenUsed="1" w:qFormat="1"/>
+    <w:lsdException w:name="heading 9" w:semiHidden="1" w:uiPriority="9" w:unhideWhenUsed="1" w:qFormat="1"/>
+    <w:lsdException w:name="index 1" w:semiHidden="1" w:unhideWhenUsed="1"/>
+    <w:lsdException w:name="index 2" w:semiHidden="1" w:unhideWhenUsed="1"/>
+    <w:lsdException w:name="index 3" w:semiHidden="1" w:unhideWhenUsed="1"/>
+    <w:lsdException w:name="index 4" w:semiHidden="1" w:unhideWhenUsed="1"/>
+    <w:lsdException w:name="index 5" w:semiHidden="1" w:unhideWhenUsed="1"/>
+    <w:lsdException w:name="index 6" w:semiHidden="1" w:unhideWhenUsed="1"/>
+    <w:lsdException w:name="index 7" w:semiHidden="1" w:unhideWhenUsed="1"/>
+    <w:lsdException w:name="index 8" w:semiHidden="1" w:unhideWhenUsed="1"/>
+    <w:lsdException w:name="index 9" w:semiHidden="1" w:unhideWhenUsed="1"/>
+    <w:lsdException w:name="toc 1" w:semiHidden="1" w:uiPriority="39" w:unhideWhenUsed="1"/>
+    <w:lsdException w:name="toc 2" w:semiHidden="1" w:uiPriority="39" w:unhideWhenUsed="1"/>
+    <w:lsdException w:name="toc 3" w:semiHidden="1" w:uiPriority="39" w:unhideWhenUsed="1"/>
+    <w:lsdException w:name="toc 4" w:semiHidden="1" w:uiPriority="39" w:unhideWhenUsed="1"/>
+    <w:lsdException w:name="toc 5" w:semiHidden="1" w:uiPriority="39" w:unhideWhenUsed="1"/>
+    <w:lsdException w:name="toc 6" w:semiHidden="1" w:uiPriority="39" w:unhideWhenUsed="1"/>
+    <w:lsdException w:name="toc 7" w:semiHidden="1" w:uiPriority="39" w:unhideWhenUsed="1"/>
+    <w:lsdException w:name="toc 8" w:semiHidden="1" w:uiPriority="39" w:unhideWhenUsed="1"/>
+    <w:lsdException w:name="toc 9" w:semiHidden="1" w:uiPriority="39" w:unhideWhenUsed="1"/>
+    <w:lsdException w:name="Normal Indent" w:semiHidden="1" w:unhideWhenUsed="1"/>
+    <w:lsdException w:name="footnote text" w:semiHidden="1" w:unhideWhenUsed="1"/>
+    <w:lsdException w:name="annotation text" w:semiHidden="1" w:unhideWhenUsed="1"/>
+    <w:lsdException w:name="header" w:semiHidden="1" w:unhideWhenUsed="1"/>
+    <w:lsdException w:name="footer" w:semiHidden="1" w:unhideWhenUsed="1"/>
+    <w:lsdException w:name="index heading" w:semiHidden="1" w:unhideWhenUsed="1"/>
+    <w:lsdException w:name="caption" w:semiHidden="1" w:uiPriority="35" w:unhideWhenUsed="1" w:qFormat="1"/>
+    <w:lsdException w:name="table of figures" w:semiHidden="1" w:unhideWhenUsed="1"/>
+    <w:lsdException w:name="envelope address" w:semiHidden="1" w:unhideWhenUsed="1"/>
+    <w:lsdException w:name="envelope return" w:semiHidden="1" w:unhideWhenUsed="1"/>
+    <w:lsdException w:name="footnote reference" w:semiHidden="1" w:unhideWhenUsed="1"/>
+    <w:lsdException w:name="annotation reference" w:semiHidden="1" w:unhideWhenUsed="1"/>
+    <w:lsdException w:name="line number" w:semiHidden="1" w:unhideWhenUsed="1"/>
+    <w:lsdException w:name="page number" w:semiHidden="1" w:unhideWhenUsed="1"/>
+    <w:lsdException w:name="endnote reference" w:semiHidden="1" w:unhideWhenUsed="1"/>
+    <w:lsdException w:name="endnote text" w:semiHidden="1" w:unhideWhenUsed="1"/>
+    <w:lsdException w:name="table of authorities" w:semiHidden="1" w:unhideWhenUsed="1"/>
+    <w:lsdException w:name="macro" w:semiHidden="1" w:unhideWhenUsed="1"/>
+    <w:lsdException w:name="toa heading" w:semiHidden="1" w:unhideWhenUsed="1"/>
+    <w:lsdException w:name="List" w:semiHidden="1" w:unhideWhenUsed="1"/>
+    <w:lsdException w:name="List Bullet" w:semiHidden="1" w:unhideWhenUsed="1"/>
+    <w:lsdException w:name="List Number" w:semiHidden="1" w:unhideWhenUsed="1"/>
+    <w:lsdException w:name="List 2" w:semiHidden="1" w:unhideWhenUsed="1"/>
+    <w:lsdException w:name="List 3" w:semiHidden="1" w:unhideWhenUsed="1"/>
+    <w:lsdException w:name="List 4" w:semiHidden="1" w:unhideWhenUsed="1"/>
+    <w:lsdException w:name="List 5" w:semiHidden="1" w:unhideWhenUsed="1"/>
+    <w:lsdException w:name="List Bullet 2" w:semiHidden="1" w:unhideWhenUsed="1"/>
+    <w:lsdException w:name="List Bullet 3" w:semiHidden="1" w:unhideWhenUsed="1"/>
+    <w:lsdException w:name="List Bullet 4" w:semiHidden="1" w:unhideWhenUsed="1"/>
+    <w:lsdException w:name="List Bullet 5" w:semiHidden="1" w:unhideWhenUsed="1"/>
+    <w:lsdException w:name="List Number 2" w:semiHidden="1" w:unhideWhenUsed="1"/>
+    <w:lsdException w:name="List Number 3" w:semiHidden="1" w:unhideWhenUsed="1"/>
+    <w:lsdException w:name="List Number 4" w:semiHidden="1" w:unhideWhenUsed="1"/>
+    <w:lsdException w:name="List Number 5" w:semiHidden="1" w:unhideWhenUsed="1"/>
+    <w:lsdException w:name="Title" w:uiPriority="10" w:qFormat="1"/>
+    <w:lsdException w:name="Closing" w:semiHidden="1" w:unhideWhenUsed="1"/>
+    <w:lsdException w:name="Signature" w:semiHidden="1" w:unhideWhenUsed="1"/>
+    <w:lsdException w:name="Default Paragraph Font" w:semiHidden="1" w:uiPriority="1" w:unhideWhenUsed="1"/>
+    <w:lsdException w:name="Body Text" w:semiHidden="1" w:unhideWhenUsed="1"/>
+    <w:lsdException w:name="Body Text Indent" w:semiHidden="1" w:unhideWhenUsed="1"/>
+    <w:lsdException w:name="List Continue" w:semiHidden="1" w:unhideWhenUsed="1"/>
+    <w:lsdException w:name="List Continue 2" w:semiHidden="1" w:unhideWhenUsed="1"/>
+    <w:lsdException w:name="List Continue 3" w:semiHidden="1" w:unhideWhenUsed="1"/>
+    <w:lsdException w:name="List Continue 4" w:semiHidden="1" w:unhideWhenUsed="1"/>
+    <w:lsdException w:name="List Continue 5" w:semiHidden="1" w:unhideWhenUsed="1"/>
+    <w:lsdException w:name="Message Header" w:semiHidden="1" w:unhideWhenUsed="1"/>
+    <w:lsdException w:name="Subtitle" w:uiPriority="11" w:qFormat="1"/>
+    <w:lsdException w:name="Salutation" w:semiHidden="1" w:unhideWhenUsed="1"/>
+    <w:lsdException w:name="Date" w:semiHidden="1" w:unhideWhenUsed="1"/>
+    <w:lsdException w:name="Body Text First Indent" w:semiHidden="1" w:unhideWhenUsed="1"/>
+    <w:lsdException w:name="Body Text First Indent 2" w:semiHidden="1" w:unhideWhenUsed="1"/>
+    <w:lsdException w:name="Note Heading" w:semiHidden="1" w:unhideWhenUsed="1"/>
+    <w:lsdException w:name="Body Text 2" w:semiHidden="1" w:unhideWhenUsed="1"/>
+    <w:lsdException w:name="Body Text 3" w:semiHidden="1" w:unhideWhenUsed="1"/>
+    <w:lsdException w:name="Body Text Indent 2" w:semiHidden="1" w:unhideWhenUsed="1"/>
+    <w:lsdException w:name="Body Text Indent 3" w:semiHidden="1" w:unhideWhenUsed="1"/>
+    <w:lsdException w:name="Block Text" w:semiHidden="1" w:unhideWhenUsed="1"/>
+    <w:lsdException w:name="Hyperlink" w:semiHidden="1" w:unhideWhenUsed="1"/>
+    <w:lsdException w:name="FollowedHyperlink" w:semiHidden="1" w:unhideWhenUsed="1"/>
+    <w:lsdException w:name="Strong" w:uiPriority="22" w:qFormat="1"/>
+    <w:lsdException w:name="Emphasis" w:uiPriority="20" w:qFormat="1"/>
+    <w:lsdException w:name="Document Map" w:semiHidden="1" w:unhideWhenUsed="1"/>
+    <w:lsdException w:name="Plain Text" w:semiHidden="1" w:unhideWhenUsed="1"/>
+    <w:lsdException w:name="E-mail Signature" w:semiHidden="1" w:unhideWhenUsed="1"/>
+    <w:lsdException w:name="HTML Top of Form" w:semiHidden="1" w:unhideWhenUsed="1"/>
+    <w:lsdException w:name="HTML Bottom of Form" w:semiHidden="1" w:unhideWhenUsed="1"/>
+    <w:lsdException w:name="Normal (Web)" w:semiHidden="1" w:unhideWhenUsed="1"/>
+    <w:lsdException w:name="HTML Acronym" w:semiHidden="1" w:unhideWhenUsed="1"/>
+    <w:lsdException w:name="HTML Address" w:semiHidden="1" w:unhideWhenUsed="1"/>
+    <w:lsdException w:name="HTML Cite" w:semiHidden="1" w:unhideWhenUsed="1"/>
+    <w:lsdException w:name="HTML Code" w:semiHidden="1" w:unhideWhenUsed="1"/>
+    <w:lsdException w:name="HTML Definition" w:semiHidden="1" w:unhideWhenUsed="1"/>
+    <w:lsdException w:name="HTML Keyboard" w:semiHidden="1" w:unhideWhenUsed="1"/>
+    <w:lsdException w:name="HTML Preformatted" w:semiHidden="1" w:unhideWhenUsed="1"/>
+    <w:lsdException w:name="HTML Sample" w:semiHidden="1" w:unhideWhenUsed="1"/>
+    <w:lsdException w:name="HTML Typewriter" w:semiHidden="1" w:unhideWhenUsed="1"/>
+    <w:lsdException w:name="HTML Variable" w:semiHidden="1" w:unhideWhenUsed="1"/>
+    <w:lsdException w:name="Normal Table" w:semiHidden="1" w:unhideWhenUsed="1"/>
+    <w:lsdException w:name="annotation subject" w:semiHidden="1" w:unhideWhenUsed="1"/>
+    <w:lsdException w:name="No List" w:semiHidden="1" w:unhideWhenUsed="1"/>
+    <w:lsdException w:name="Outline List 1" w:semiHidden="1" w:unhideWhenUsed="1"/>
+    <w:lsdException w:name="Outline List 2" w:semiHidden="1" w:unhideWhenUsed="1"/>
+    <w:lsdException w:name="Outline List 3" w:semiHidden="1" w:unhideWhenUsed="1"/>
+    <w:lsdException w:name="Table Simple 1" w:semiHidden="1" w:unhideWhenUsed="1"/>
+    <w:lsdException w:name="Table Simple 2" w:semiHidden="1" w:unhideWhenUsed="1"/>
+    <w:lsdException w:name="Table Simple 3" w:semiHidden="1" w:unhideWhenUsed="1"/>
+    <w:lsdException w:name="Table Classic 1" w:semiHidden="1" w:unhideWhenUsed="1"/>
+    <w:lsdException w:name="Table Classic 2" w:semiHidden="1" w:unhideWhenUsed="1"/>
+    <w:lsdException w:name="Table Classic 3" w:semiHidden="1" w:unhideWhenUsed="1"/>
+    <w:lsdException w:name="Table Classic 4" w:semiHidden="1" w:unhideWhenUsed="1"/>
+    <w:lsdException w:name="Table Colorful 1" w:semiHidden="1" w:unhideWhenUsed="1"/>
+    <w:lsdException w:name="Table Colorful 2" w:semiHidden="1" w:unhideWhenUsed="1"/>
+    <w:lsdException w:name="Table Colorful 3" w:semiHidden="1" w:unhideWhenUsed="1"/>
+    <w:lsdException w:name="Table Columns 1" w:semiHidden="1" w:unhideWhenUsed="1"/>
+    <w:lsdException w:name="Table Columns 2" w:semiHidden="1" w:unhideWhenUsed="1"/>
+    <w:lsdException w:name="Table Columns 3" w:semiHidden="1" w:unhideWhenUsed="1"/>
+    <w:lsdException w:name="Table Columns 4" w:semiHidden="1" w:unhideWhenUsed="1"/>
+    <w:lsdException w:name="Table Columns 5" w:semiHidden="1" w:unhideWhenUsed="1"/>
+    <w:lsdException w:name="Table Grid 1" w:semiHidden="1" w:unhideWhenUsed="1"/>
+    <w:lsdException w:name="Table Grid 2" w:semiHidden="1" w:unhideWhenUsed="1"/>
+    <w:lsdException w:name="Table Grid 3" w:semiHidden="1" w:unhideWhenUsed="1"/>
+    <w:lsdException w:name="Table Grid 4" w:semiHidden="1" w:unhideWhenUsed="1"/>
+    <w:lsdException w:name="Table Grid 5" w:semiHidden="1" w:unhideWhenUsed="1"/>
+    <w:lsdException w:name="Table Grid 6" w:semiHidden="1" w:unhideWhenUsed="1"/>
+    <w:lsdException w:name="Table Grid 7" w:semiHidden="1" w:unhideWhenUsed="1"/>
+    <w:lsdException w:name="Table Grid 8" w:semiHidden="1" w:unhideWhenUsed="1"/>
+    <w:lsdException w:name="Table List 1" w:semiHidden="1" w:unhideWhenUsed="1"/>
+    <w:lsdException w:name="Table List 2" w:semiHidden="1" w:unhideWhenUsed="1"/>
+    <w:lsdException w:name="Table List 3" w:semiHidden="1" w:unhideWhenUsed="1"/>
+    <w:lsdException w:name="Table List 4" w:semiHidden="1" w:unhideWhenUsed="1"/>
+    <w:lsdException w:name="Table List 5" w:semiHidden="1" w:unhideWhenUsed="1"/>
+    <w:lsdException w:name="Table List 6" w:semiHidden="1" w:unhideWhenUsed="1"/>
+    <w:lsdException w:name="Table List 7" w:semiHidden="1" w:unhideWhenUsed="1"/>
+    <w:lsdException w:name="Table List 8" w:semiHidden="1" w:unhideWhenUsed="1"/>
+    <w:lsdException w:name="Table 3D effects 1" w:semiHidden="1" w:unhideWhenUsed="1"/>
+    <w:lsdException w:name="Table 3D effects 2" w:semiHidden="1" w:unhideWhenUsed="1"/>
+    <w:lsdException w:name="Table 3D effects 3" w:semiHidden="1" w:unhideWhenUsed="1"/>
+    <w:lsdException w:name="Table Contemporary" w:semiHidden="1" w:unhideWhenUsed="1"/>
+    <w:lsdException w:name="Table Elegant" w:semiHidden="1" w:unhideWhenUsed="1"/>
+    <w:lsdException w:name="Table Professional" w:semiHidden="1" w:unhideWhenUsed="1"/>
+    <w:lsdException w:name="Table Subtle 1" w:semiHidden="1" w:unhideWhenUsed="1"/>
+    <w:lsdException w:name="Table Subtle 2" w:semiHidden="1" w:unhideWhenUsed="1"/>
+    <w:lsdException w:name="Table Web 1" w:semiHidden="1" w:unhideWhenUsed="1"/>
+    <w:lsdException w:name="Table Web 2" w:semiHidden="1" w:unhideWhenUsed="1"/>
+    <w:lsdException w:name="Table Web 3" w:semiHidden="1" w:unhideWhenUsed="1"/>
+    <w:lsdException w:name="Balloon Text" w:semiHidden="1" w:unhideWhenUsed="1"/>
+    <w:lsdException w:name="Table Grid" w:semiHidden="1" w:uiPriority="59" w:unhideWhenUsed="1"/>
+    <w:lsdException w:name="Table Theme" w:semiHidden="1" w:unhideWhenUsed="1"/>
+    <w:lsdException w:name="Placeholder Text" w:semiHidden="1"/>
+    <w:lsdException w:name="No Spacing" w:uiPriority="1" w:qFormat="1"/>
+    <w:lsdException w:name="Light Shading" w:uiPriority="60"/>
+    <w:lsdException w:name="Light List" w:uiPriority="61"/>
+    <w:lsdException w:name="Light Grid" w:uiPriority="62"/>
+    <w:lsdException w:name="Medium Shading 1" w:uiPriority="63"/>
+    <w:lsdException w:name="Medium Shading 2" w:uiPriority="64"/>
+    <w:lsdException w:name="Medium List 1" w:uiPriority="65"/>
+    <w:lsdException w:name="Medium List 2" w:uiPriority="66"/>
+    <w:lsdException w:name="Medium Grid 1" w:uiPriority="67"/>
+    <w:lsdException w:name="Medium Grid 2" w:uiPriority="68"/>
+    <w:lsdException w:name="Medium Grid 3" w:uiPriority="69"/>
+    <w:lsdException w:name="Dark List" w:uiPriority="70"/>
+    <w:lsdException w:name="Colorful Shading" w:uiPriority="71"/>
+    <w:lsdException w:name="Colorful List" w:uiPriority="72"/>
+    <w:lsdException w:name="Colorful Grid" w:uiPriority="73"/>
+    <w:lsdException w:name="Light Shading Accent 1" w:uiPriority="60"/>
+    <w:lsdException w:name="Light List Accent 1" w:uiPriority="61"/>
+    <w:lsdException w:name="Light Grid Accent 1" w:uiPriority="62"/>
+    <w:lsdException w:name="Medium Shading 1 Accent 1" w:uiPriority="63"/>
+    <w:lsdException w:name="Medium Shading 2 Accent 1" w:uiPriority="64"/>
+    <w:lsdException w:name="Medium List 1 Accent 1" w:uiPriority="65"/>
+    <w:lsdException w:name="Revision" w:semiHidden="1"/>
+    <w:lsdException w:name="List Paragraph" w:uiPriority="34" w:qFormat="1"/>
+    <w:lsdException w:name="Quote" w:uiPriority="29" w:qFormat="1"/>
+    <w:lsdException w:name="Intense Quote" w:uiPriority="30" w:qFormat="1"/>
+    <w:lsdException w:name="Medium List 2 Accent 1" w:uiPriority="66"/>
+    <w:lsdException w:name="Medium Grid 1 Accent 1" w:uiPriority="67"/>
+    <w:lsdException w:name="Medium Grid 2 Accent 1" w:uiPriority="68"/>
+    <w:lsdException w:name="Medium Grid 3 Accent 1" w:uiPriority="69"/>
+    <w:lsdException w:name="Dark List Accent 1" w:uiPriority="70"/>
+    <w:lsdException w:name="Colorful Shading Accent 1" w:uiPriority="71"/>
+    <w:lsdException w:name="Colorful List Accent 1" w:uiPriority="72"/>
+    <w:lsdException w:name="Colorful Grid Accent 1" w:uiPriority="73"/>
+    <w:lsdException w:name="Light Shading Accent 2" w:uiPriority="60"/>
+    <w:lsdException w:name="Light List Accent 2" w:uiPriority="61"/>
+    <w:lsdException w:name="Light Grid Accent 2" w:uiPriority="62"/>
+    <w:lsdException w:name="Medium Shading 1 Accent 2" w:uiPriority="63"/>
+    <w:lsdException w:name="Medium Shading 2 Accent 2" w:uiPriority="64"/>
+    <w:lsdException w:name="Medium List 1 Accent 2" w:uiPriority="65"/>
+    <w:lsdException w:name="Medium List 2 Accent 2" w:uiPriority="66"/>
+    <w:lsdException w:name="Medium Grid 1 Accent 2" w:uiPriority="67"/>
+    <w:lsdException w:name="Medium Grid 2 Accent 2" w:uiPriority="68"/>
+    <w:lsdException w:name="Medium Grid 3 Accent 2" w:uiPriority="69"/>
+    <w:lsdException w:name="Dark List Accent 2" w:uiPriority="70"/>
+    <w:lsdException w:name="Colorful Shading Accent 2" w:uiPriority="71"/>
+    <w:lsdException w:name="Colorful List Accent 2" w:uiPriority="72"/>
+    <w:lsdException w:name="Colorful Grid Accent 2" w:uiPriority="73"/>
+    <w:lsdException w:name="Light Shading Accent 3" w:uiPriority="60"/>
+    <w:lsdException w:name="Light List Accent 3" w:uiPriority="61"/>
+    <w:lsdException w:name="Light Grid Accent 3" w:uiPriority="62"/>
+    <w:lsdException w:name="Medium Shading 1 Accent 3" w:uiPriority="63"/>
+    <w:lsdException w:name="Medium Shading 2 Accent 3" w:uiPriority="64"/>
+    <w:lsdException w:name="Medium List 1 Accent 3" w:uiPriority="65"/>
+    <w:lsdException w:name="Medium List 2 Accent 3" w:uiPriority="66"/>
+    <w:lsdException w:name="Medium Grid 1 Accent 3" w:uiPriority="67"/>
+    <w:lsdException w:name="Medium Grid 2 Accent 3" w:uiPriority="68"/>
+    <w:lsdException w:name="Medium Grid 3 Accent 3" w:uiPriority="69"/>
+    <w:lsdException w:name="Dark List Accent 3" w:uiPriority="70"/>
+    <w:lsdException w:name="Colorful Shading Accent 3" w:uiPriority="71"/>
+    <w:lsdException w:name="Colorful List Accent 3" w:uiPriority="72"/>
+    <w:lsdException w:name="Colorful Grid Accent 3" w:uiPriority="73"/>
+    <w:lsdException w:name="Light Shading Accent 4" w:uiPriority="60"/>
+    <w:lsdException w:name="Light List Accent 4" w:uiPriority="61"/>
+    <w:lsdException w:name="Light Grid Accent 4" w:uiPriority="62"/>
+    <w:lsdException w:name="Medium Shading 1 Accent 4" w:uiPriority="63"/>
+    <w:lsdException w:name="Medium Shading 2 Accent 4" w:uiPriority="64"/>
+    <w:lsdException w:name="Medium List 1 Accent 4" w:uiPriority="65"/>
+    <w:lsdException w:name="Medium List 2 Accent 4" w:uiPriority="66"/>
+    <w:lsdException w:name="Medium Grid 1 Accent 4" w:uiPriority="67"/>
+    <w:lsdException w:name="Medium Grid 2 Accent 4" w:uiPriority="68"/>
+    <w:lsdException w:name="Medium Grid 3 Accent 4" w:uiPriority="69"/>
+    <w:lsdException w:name="Dark List Accent 4" w:uiPriority="70"/>
+    <w:lsdException w:name="Colorful Shading Accent 4" w:uiPriority="71"/>
+    <w:lsdException w:name="Colorful List Accent 4" w:uiPriority="72"/>
+    <w:lsdException w:name="Colorful Grid Accent 4" w:uiPriority="73"/>
+    <w:lsdException w:name="Light Shading Accent 5" w:uiPriority="60"/>
+    <w:lsdException w:name="Light List Accent 5" w:uiPriority="61"/>
+    <w:lsdException w:name="Light Grid Accent 5" w:uiPriority="62"/>
+    <w:lsdException w:name="Medium Shading 1 Accent 5" w:uiPriority="63"/>
+    <w:lsdException w:name="Medium Shading 2 Accent 5" w:uiPriority="64"/>
+    <w:lsdException w:name="Medium List 1 Accent 5" w:uiPriority="65"/>
+    <w:lsdException w:name="Medium List 2 Accent 5" w:uiPriority="66"/>
+    <w:lsdException w:name="Medium Grid 1 Accent 5" w:uiPriority="67"/>
+    <w:lsdException w:name="Medium Grid 2 Accent 5" w:uiPriority="68"/>
+    <w:lsdException w:name="Medium Grid 3 Accent 5" w:uiPriority="69"/>
+    <w:lsdException w:name="Dark List Accent 5" w:uiPriority="70"/>
+    <w:lsdException w:name="Colorful Shading Accent 5" w:uiPriority="71"/>
+    <w:lsdException w:name="Colorful List Accent 5" w:uiPriority="72"/>
+    <w:lsdException w:name="Colorful Grid Accent 5" w:uiPriority="73"/>
+    <w:lsdException w:name="Light Shading Accent 6" w:uiPriority="60"/>
+    <w:lsdException w:name="Light List Accent 6" w:uiPriority="61"/>
+    <w:lsdException w:name="Light Grid Accent 6" w:uiPriority="62"/>
+    <w:lsdException w:name="Medium Shading 1 Accent 6" w:uiPriority="63"/>
+    <w:lsdException w:name="Medium Shading 2 Accent 6" w:uiPriority="64"/>
+    <w:lsdException w:name="Medium List 1 Accent 6" w:uiPriority="65"/>
+    <w:lsdException w:name="Medium List 2 Accent 6" w:uiPriority="66"/>
+    <w:lsdException w:name="Medium Grid 1 Accent 6" w:uiPriority="67"/>
+    <w:lsdException w:name="Medium Grid 2 Accent 6" w:uiPriority="68"/>
+    <w:lsdException w:name="Medium Grid 3 Accent 6" w:uiPriority="69"/>
+    <w:lsdException w:name="Dark List Accent 6" w:uiPriority="70"/>
+    <w:lsdException w:name="Colorful Shading Accent 6" w:uiPriority="71"/>
+    <w:lsdException w:name="Colorful List Accent 6" w:uiPriority="72"/>
+    <w:lsdException w:name="Colorful Grid Accent 6" w:uiPriority="73"/>
+    <w:lsdException w:name="Subtle Emphasis" w:uiPriority="19" w:qFormat="1"/>
+    <w:lsdException w:name="Intense Emphasis" w:uiPriority="21" w:qFormat="1"/>
+    <w:lsdException w:name="Subtle Reference" w:uiPriority="31" w:qFormat="1"/>
+    <w:lsdException w:name="Intense Reference" w:uiPriority="32" w:qFormat="1"/>
+    <w:lsdException w:name="Book Title" w:uiPriority="33" w:qFormat="1"/>
+    <w:lsdException w:name="Bibliography" w:semiHidden="1" w:uiPriority="37" w:unhideWhenUsed="1"/>
+    <w:lsdException w:name="TOC Heading" w:semiHidden="1" w:uiPriority="39" w:unhideWhenUsed="1" w:qFormat="1"/>
+    <w:lsdException w:name="Plain Table 1" w:uiPriority="41"/>
+    <w:lsdException w:name="Plain Table 2" w:uiPriority="42"/>
+    <w:lsdException w:name="Plain Table 3" w:uiPriority="43"/>
+    <w:lsdException w:name="Plain Table 4" w:uiPriority="44"/>
+    <w:lsdException w:name="Plain Table 5" w:uiPriority="45"/>
+    <w:lsdException w:name="Grid Table Light" w:uiPriority="40"/>
+    <w:lsdException w:name="Grid Table 1 Light" w:uiPriority="46"/>
+    <w:lsdException w:name="Grid Table 2" w:uiPriority="47"/>
+    <w:lsdException w:name="Grid Table 3" w:uiPriority="48"/>
+    <w:lsdException w:name="Grid Table 4" w:uiPriority="49"/>
+    <w:lsdException w:name="Grid Table 5 Dark" w:uiPriority="50"/>
+    <w:lsdException w:name="Grid Table 6 Colorful" w:uiPriority="51"/>
+    <w:lsdException w:name="Grid Table 7 Colorful" w:uiPriority="52"/>
+    <w:lsdException w:name="Grid Table 1 Light Accent 1" w:uiPriority="46"/>
+    <w:lsdException w:name="Grid Table 2 Accent 1" w:uiPriority="47"/>
+    <w:lsdException w:name="Grid Table 3 Accent 1" w:uiPriority="48"/>
+    <w:lsdException w:name="Grid Table 4 Accent 1" w:uiPriority="49"/>
+    <w:lsdException w:name="Grid Table 5 Dark Accent 1" w:uiPriority="50"/>
+    <w:lsdException w:name="Grid Table 6 Colorful Accent 1" w:uiPriority="51"/>
+    <w:lsdException w:name="Grid Table 7 Colorful Accent 1" w:uiPriority="52"/>
+    <w:lsdException w:name="Grid Table 1 Light Accent 2" w:uiPriority="46"/>
+    <w:lsdException w:name="Grid Table 2 Accent 2" w:uiPriority="47"/>
+    <w:lsdException w:name="Grid Table 3 Accent 2" w:uiPriority="48"/>
+    <w:lsdException w:name="Grid Table 4 Accent 2" w:uiPriority="49"/>
+    <w:lsdException w:name="Grid Table 5 Dark Accent 2" w:uiPriority="50"/>
+    <w:lsdException w:name="Grid Table 6 Colorful Accent 2" w:uiPriority="51"/>
+    <w:lsdException w:name="Grid Table 7 Colorful Accent 2" w:uiPriority="52"/>
+    <w:lsdException w:name="Grid Table 1 Light Accent 3" w:uiPriority="46"/>
+    <w:lsdException w:name="Grid Table 2 Accent 3" w:uiPriority="47"/>
+    <w:lsdException w:name="Grid Table 3 Accent 3" w:uiPriority="48"/>
+    <w:lsdException w:name="Grid Table 4 Accent 3" w:uiPriority="49"/>
+    <w:lsdException w:name="Grid Table 5 Dark Accent 3" w:uiPriority="50"/>
+    <w:lsdException w:name="Grid Table 6 Colorful Accent 3" w:uiPriority="51"/>
+    <w:lsdException w:name="Grid Table 7 Colorful Accent 3" w:uiPriority="52"/>
+    <w:lsdException w:name="Grid Table 1 Light Accent 4" w:uiPriority="46"/>
+    <w:lsdException w:name="Grid Table 2 Accent 4" w:uiPriority="47"/>
+    <w:lsdException w:name="Grid Table 3 Accent 4" w:uiPriority="48"/>
+    <w:lsdException w:name="Grid Table 4 Accent 4" w:uiPriority="49"/>
+    <w:lsdException w:name="Grid Table 5 Dark Accent 4" w:uiPriority="50"/>
+    <w:lsdException w:name="Grid Table 6 Colorful Accent 4" w:uiPriority="51"/>
+    <w:lsdException w:name="Grid Table 7 Colorful Accent 4" w:uiPriority="52"/>
+    <w:lsdException w:name="Grid Table 1 Light Accent 5" w:uiPriority="46"/>
+    <w:lsdException w:name="Grid Table 2 Accent 5" w:uiPriority="47"/>
+    <w:lsdException w:name="Grid Table 3 Accent 5" w:uiPriority="48"/>
+    <w:lsdException w:name="Grid Table 4 Accent 5" w:uiPriority="49"/>
+    <w:lsdException w:name="Grid Table 5 Dark Accent 5" w:uiPriority="50"/>
+    <w:lsdException w:name="Grid Table 6 Colorful Accent 5" w:uiPriority="51"/>
+    <w:lsdException w:name="Grid Table 7 Colorful Accent 5" w:uiPriority="52"/>
+    <w:lsdException w:name="Grid Table 1 Light Accent 6" w:uiPriority="46"/>
+    <w:lsdException w:name="Grid Table 2 Accent 6" w:uiPriority="47"/>
+    <w:lsdException w:name="Grid Table 3 Accent 6" w:uiPriority="48"/>
+    <w:lsdException w:name="Grid Table 4 Accent 6" w:uiPriority="49"/>
+    <w:lsdException w:name="Grid Table 5 Dark Accent 6" w:uiPriority="50"/>
+    <w:lsdException w:name="Grid Table 6 Colorful Accent 6" w:uiPriority="51"/>
+    <w:lsdException w:name="Grid Table 7 Colorful Accent 6" w:uiPriority="52"/>
+    <w:lsdException w:name="List Table 1 Light" w:uiPriority="46"/>
+    <w:lsdException w:name="List Table 2" w:uiPriority="47"/>
+    <w:lsdException w:name="List Table 3" w:uiPriority="48"/>
+    <w:lsdException w:name="List Table 4" w:uiPriority="49"/>
+    <w:lsdException w:name="List Table 5 Dark" w:uiPriority="50"/>
+    <w:lsdException w:name="List Table 6 Colorful" w:uiPriority="51"/>
+    <w:lsdException w:name="List Table 7 Colorful" w:uiPriority="52"/>
+    <w:lsdException w:name="List Table 1 Light Accent 1" w:uiPriority="46"/>
+    <w:lsdException w:name="List Table 2 Accent 1" w:uiPriority="47"/>
+    <w:lsdException w:name="List Table 3 Accent 1" w:uiPriority="48"/>
+    <w:lsdException w:name="List Table 4 Accent 1" w:uiPriority="49"/>
+    <w:lsdException w:name="List Table 5 Dark Accent 1" w:uiPriority="50"/>
+    <w:lsdException w:name="List Table 6 Colorful Accent 1" w:uiPriority="51"/>
+    <w:lsdException w:name="List Table 7 Colorful Accent 1" w:uiPriority="52"/>
+    <w:lsdException w:name="List Table 1 Light Accent 2" w:uiPriority="46"/>
+    <w:lsdException w:name="List Table 2 Accent 2" w:uiPriority="47"/>
+    <w:lsdException w:name="List Table 3 Accent 2" w:uiPriority="48"/>
+    <w:lsdException w:name="List Table 4 Accent 2" w:uiPriority="49"/>
+    <w:lsdException w:name="List Table 5 Dark Accent 2" w:uiPriority="50"/>
+    <w:lsdException w:name="List Table 6 Colorful Accent 2" w:uiPriority="51"/>
+    <w:lsdException w:name="List Table 7 Colorful Accent 2" w:uiPriority="52"/>
+    <w:lsdException w:name="List Table 1 Light Accent 3" w:uiPriority="46"/>
+    <w:lsdException w:name="List Table 2 Accent 3" w:uiPriority="47"/>
+    <w:lsdException w:name="List Table 3 Accent 3" w:uiPriority="48"/>
+    <w:lsdException w:name="List Table 4 Accent 3" w:uiPriority="49"/>
+    <w:lsdException w:name="List Table 5 Dark Accent 3" w:uiPriority="50"/>
+    <w:lsdException w:name="List Table 6 Colorful Accent 3" w:uiPriority="51"/>
+    <w:lsdException w:name="List Table 7 Colorful Accent 3" w:uiPriority="52"/>
+    <w:lsdException w:name="List Table 1 Light Accent 4" w:uiPriority="46"/>
+    <w:lsdException w:name="List Table 2 Accent 4" w:uiPriority="47"/>
+    <w:lsdException w:name="List Table 3 Accent 4" w:uiPriority="48"/>
+    <w:lsdException w:name="List Table 4 Accent 4" w:uiPriority="49"/>
+    <w:lsdException w:name="List Table 5 Dark Accent 4" w:uiPriority="50"/>
+    <w:lsdException w:name="List Table 6 Colorful Accent 4" w:uiPriority="51"/>
+    <w:lsdException w:name="List Table 7 Colorful Accent 4" w:uiPriority="52"/>
+    <w:lsdException w:name="List Table 1 Light Accent 5" w:uiPriority="46"/>
+    <w:lsdException w:name="List Table 2 Accent 5" w:uiPriority="47"/>
+    <w:lsdException w:name="List Table 3 Accent 5" w:uiPriority="48"/>
+    <w:lsdException w:name="List Table 4 Accent 5" w:uiPriority="49"/>
+    <w:lsdException w:name="List Table 5 Dark Accent 5" w:uiPriority="50"/>
+    <w:lsdException w:name="List Table 6 Colorful Accent 5" w:uiPriority="51"/>
+    <w:lsdException w:name="List Table 7 Colorful Accent 5" w:uiPriority="52"/>
+    <w:lsdException w:name="List Table 1 Light Accent 6" w:uiPriority="46"/>
+    <w:lsdException w:name="List Table 2 Accent 6" w:uiPriority="47"/>
+    <w:lsdException w:name="List Table 3 Accent 6" w:uiPriority="48"/>
+    <w:lsdException w:name="List Table 4 Accent 6" w:uiPriority="49"/>
+    <w:lsdException w:name="List Table 5 Dark Accent 6" w:uiPriority="50"/>
+    <w:lsdException w:name="List Table 6 Colorful Accent 6" w:uiPriority="51"/>
+    <w:lsdException w:name="List Table 7 Colorful Accent 6" w:uiPriority="52"/>
+    <w:lsdException w:name="Mention" w:semiHidden="1" w:unhideWhenUsed="1"/>
+    <w:lsdException w:name="Smart Hyperlink" w:semiHidden="1" w:unhideWhenUsed="1"/>
+    <w:lsdException w:name="Hashtag" w:semiHidden="1" w:unhideWhenUsed="1"/>
+    <w:lsdException w:name="Unresolved Mention" w:semiHidden="1" w:unhideWhenUsed="1"/>
   </w:latentStyles>
-  <w:style w:type="paragraph" w:default="1" w:styleId="Normal">
+  <w:style w:type="paragraph" w:default="1" w:styleId="Normalny">
     <w:name w:val="Normal"/>
     <w:rsid w:val="00346124"/>
   </w:style>
-  <w:style w:type="paragraph" w:styleId="Heading1">
+  <w:style w:type="paragraph" w:styleId="Nagwek1">
     <w:name w:val="heading 1"/>
-    <w:basedOn w:val="Normal"/>
-    <w:next w:val="Normal"/>
+    <w:basedOn w:val="Normalny"/>
+    <w:next w:val="Normalny"/>
     <w:pPr>
       <w:keepNext/>
       <w:keepLines/>
@@ -4635,10 +5209,10 @@
       <w:szCs w:val="48"/>
     </w:rPr>
   </w:style>
-  <w:style w:type="paragraph" w:styleId="Heading2">
+  <w:style w:type="paragraph" w:styleId="Nagwek2">
     <w:name w:val="heading 2"/>
-    <w:basedOn w:val="Normal"/>
-    <w:next w:val="Normal"/>
+    <w:basedOn w:val="Normalny"/>
+    <w:next w:val="Normalny"/>
     <w:pPr>
       <w:keepNext/>
       <w:keepLines/>
@@ -4651,10 +5225,10 @@
       <w:szCs w:val="36"/>
     </w:rPr>
   </w:style>
-  <w:style w:type="paragraph" w:styleId="Heading3">
+  <w:style w:type="paragraph" w:styleId="Nagwek3">
     <w:name w:val="heading 3"/>
-    <w:basedOn w:val="Normal"/>
-    <w:next w:val="Normal"/>
+    <w:basedOn w:val="Normalny"/>
+    <w:next w:val="Normalny"/>
     <w:pPr>
       <w:keepNext/>
       <w:keepLines/>
@@ -4667,10 +5241,10 @@
       <w:szCs w:val="28"/>
     </w:rPr>
   </w:style>
-  <w:style w:type="paragraph" w:styleId="Heading4">
+  <w:style w:type="paragraph" w:styleId="Nagwek4">
     <w:name w:val="heading 4"/>
-    <w:basedOn w:val="Normal"/>
-    <w:next w:val="Normal"/>
+    <w:basedOn w:val="Normalny"/>
+    <w:next w:val="Normalny"/>
     <w:pPr>
       <w:keepNext/>
       <w:keepLines/>
@@ -4683,10 +5257,10 @@
       <w:szCs w:val="24"/>
     </w:rPr>
   </w:style>
-  <w:style w:type="paragraph" w:styleId="Heading5">
+  <w:style w:type="paragraph" w:styleId="Nagwek5">
     <w:name w:val="heading 5"/>
-    <w:basedOn w:val="Normal"/>
-    <w:next w:val="Normal"/>
+    <w:basedOn w:val="Normalny"/>
+    <w:next w:val="Normalny"/>
     <w:pPr>
       <w:keepNext/>
       <w:keepLines/>
@@ -4697,10 +5271,10 @@
       <w:b/>
     </w:rPr>
   </w:style>
-  <w:style w:type="paragraph" w:styleId="Heading6">
+  <w:style w:type="paragraph" w:styleId="Nagwek6">
     <w:name w:val="heading 6"/>
-    <w:basedOn w:val="Normal"/>
-    <w:next w:val="Normal"/>
+    <w:basedOn w:val="Normalny"/>
+    <w:next w:val="Normalny"/>
     <w:pPr>
       <w:keepNext/>
       <w:keepLines/>
@@ -4713,13 +5287,13 @@
       <w:szCs w:val="20"/>
     </w:rPr>
   </w:style>
-  <w:style w:type="character" w:default="1" w:styleId="DefaultParagraphFont">
+  <w:style w:type="character" w:default="1" w:styleId="Domylnaczcionkaakapitu">
     <w:name w:val="Default Paragraph Font"/>
     <w:uiPriority w:val="1"/>
     <w:semiHidden/>
     <w:unhideWhenUsed/>
   </w:style>
-  <w:style w:type="table" w:default="1" w:styleId="TableNormal">
+  <w:style w:type="table" w:default="1" w:styleId="Standardowy">
     <w:name w:val="Normal Table"/>
     <w:uiPriority w:val="99"/>
     <w:semiHidden/>
@@ -4734,16 +5308,16 @@
       </w:tblCellMar>
     </w:tblPr>
   </w:style>
-  <w:style w:type="numbering" w:default="1" w:styleId="NoList">
+  <w:style w:type="numbering" w:default="1" w:styleId="Bezlisty">
     <w:name w:val="No List"/>
     <w:uiPriority w:val="99"/>
     <w:semiHidden/>
     <w:unhideWhenUsed/>
   </w:style>
-  <w:style w:type="paragraph" w:styleId="Title">
+  <w:style w:type="paragraph" w:styleId="Tytu">
     <w:name w:val="Title"/>
-    <w:basedOn w:val="Normal"/>
-    <w:next w:val="Normal"/>
+    <w:basedOn w:val="Normalny"/>
+    <w:next w:val="Normalny"/>
     <w:pPr>
       <w:keepNext/>
       <w:keepLines/>
@@ -4755,10 +5329,10 @@
       <w:szCs w:val="72"/>
     </w:rPr>
   </w:style>
-  <w:style w:type="paragraph" w:styleId="Subtitle">
+  <w:style w:type="paragraph" w:styleId="Podtytu">
     <w:name w:val="Subtitle"/>
-    <w:basedOn w:val="Normal"/>
-    <w:next w:val="Normal"/>
+    <w:basedOn w:val="Normalny"/>
+    <w:next w:val="Normalny"/>
     <w:pPr>
       <w:keepNext/>
       <w:keepLines/>
@@ -4773,11 +5347,10 @@
     </w:rPr>
   </w:style>
   <w:style w:type="table" w:customStyle="1" w:styleId="a">
-    <w:basedOn w:val="TableNormal"/>
+    <w:basedOn w:val="Standardowy"/>
     <w:tblPr>
       <w:tblStyleRowBandSize w:val="1"/>
       <w:tblStyleColBandSize w:val="1"/>
-      <w:tblInd w:w="0" w:type="dxa"/>
       <w:tblCellMar>
         <w:top w:w="100" w:type="dxa"/>
         <w:left w:w="100" w:type="dxa"/>
@@ -4786,10 +5359,10 @@
       </w:tblCellMar>
     </w:tblPr>
   </w:style>
-  <w:style w:type="paragraph" w:styleId="BalloonText">
+  <w:style w:type="paragraph" w:styleId="Tekstdymka">
     <w:name w:val="Balloon Text"/>
-    <w:basedOn w:val="Normal"/>
-    <w:link w:val="BalloonTextChar"/>
+    <w:basedOn w:val="Normalny"/>
+    <w:link w:val="TekstdymkaZnak"/>
     <w:uiPriority w:val="99"/>
     <w:semiHidden/>
     <w:unhideWhenUsed/>
@@ -4803,10 +5376,10 @@
       <w:szCs w:val="16"/>
     </w:rPr>
   </w:style>
-  <w:style w:type="character" w:customStyle="1" w:styleId="BalloonTextChar">
-    <w:name w:val="Balloon Text Char"/>
-    <w:basedOn w:val="DefaultParagraphFont"/>
-    <w:link w:val="BalloonText"/>
+  <w:style w:type="character" w:customStyle="1" w:styleId="TekstdymkaZnak">
+    <w:name w:val="Tekst dymka Znak"/>
+    <w:basedOn w:val="Domylnaczcionkaakapitu"/>
+    <w:link w:val="Tekstdymka"/>
     <w:uiPriority w:val="99"/>
     <w:semiHidden/>
     <w:rsid w:val="000A0D1E"/>
@@ -4816,9 +5389,9 @@
       <w:szCs w:val="16"/>
     </w:rPr>
   </w:style>
-  <w:style w:type="character" w:styleId="PlaceholderText">
+  <w:style w:type="character" w:styleId="Tekstzastpczy">
     <w:name w:val="Placeholder Text"/>
-    <w:basedOn w:val="DefaultParagraphFont"/>
+    <w:basedOn w:val="Domylnaczcionkaakapitu"/>
     <w:uiPriority w:val="99"/>
     <w:semiHidden/>
     <w:rsid w:val="00E102A2"/>
@@ -4826,9 +5399,9 @@
       <w:color w:val="808080"/>
     </w:rPr>
   </w:style>
-  <w:style w:type="table" w:styleId="TableGrid">
+  <w:style w:type="table" w:styleId="Siatkatabeli">
     <w:name w:val="Table Grid"/>
-    <w:basedOn w:val="TableNormal"/>
+    <w:basedOn w:val="Standardowy"/>
     <w:uiPriority w:val="59"/>
     <w:unhideWhenUsed/>
     <w:rsid w:val="00681A0F"/>
@@ -4836,7 +5409,6 @@
       <w:spacing w:after="0" w:line="240" w:lineRule="auto"/>
     </w:pPr>
     <w:tblPr>
-      <w:tblInd w:w="0" w:type="dxa"/>
       <w:tblBorders>
         <w:top w:val="single" w:sz="4" w:space="0" w:color="auto"/>
         <w:left w:val="single" w:sz="4" w:space="0" w:color="auto"/>
@@ -4845,417 +5417,6 @@
         <w:insideH w:val="single" w:sz="4" w:space="0" w:color="auto"/>
         <w:insideV w:val="single" w:sz="4" w:space="0" w:color="auto"/>
       </w:tblBorders>
-      <w:tblCellMar>
-        <w:top w:w="0" w:type="dxa"/>
-        <w:left w:w="108" w:type="dxa"/>
-        <w:bottom w:w="0" w:type="dxa"/>
-        <w:right w:w="108" w:type="dxa"/>
-      </w:tblCellMar>
-    </w:tblPr>
-  </w:style>
-</w:styles>
-</file>
-
-<file path=word/stylesWithEffects.xml><?xml version="1.0" encoding="utf-8"?>
-<w:styles xmlns:wpc="http://schemas.microsoft.com/office/word/2010/wordprocessingCanvas" xmlns:mc="http://schemas.openxmlformats.org/markup-compatibility/2006" xmlns:o="urn:schemas-microsoft-com:office:office" xmlns:r="http://schemas.openxmlformats.org/officeDocument/2006/relationships" xmlns:m="http://schemas.openxmlformats.org/officeDocument/2006/math" xmlns:v="urn:schemas-microsoft-com:vml" xmlns:wp14="http://schemas.microsoft.com/office/word/2010/wordprocessingDrawing" xmlns:wp="http://schemas.openxmlformats.org/drawingml/2006/wordprocessingDrawing" xmlns:w10="urn:schemas-microsoft-com:office:word" xmlns:w="http://schemas.openxmlformats.org/wordprocessingml/2006/main" xmlns:w14="http://schemas.microsoft.com/office/word/2010/wordml" xmlns:wpg="http://schemas.microsoft.com/office/word/2010/wordprocessingGroup" xmlns:wpi="http://schemas.microsoft.com/office/word/2010/wordprocessingInk" xmlns:wne="http://schemas.microsoft.com/office/word/2006/wordml" xmlns:wps="http://schemas.microsoft.com/office/word/2010/wordprocessingShape" mc:Ignorable="w14 wp14">
-  <w:docDefaults>
-    <w:rPrDefault>
-      <w:rPr>
-        <w:rFonts w:ascii="Calibri" w:eastAsia="Calibri" w:hAnsi="Calibri" w:cs="Calibri"/>
-        <w:color w:val="000000"/>
-        <w:sz w:val="22"/>
-        <w:szCs w:val="22"/>
-        <w:lang w:val="pl-PL" w:eastAsia="pl-PL" w:bidi="ar-SA"/>
-      </w:rPr>
-    </w:rPrDefault>
-    <w:pPrDefault>
-      <w:pPr>
-        <w:pBdr>
-          <w:top w:val="nil"/>
-          <w:left w:val="nil"/>
-          <w:bottom w:val="nil"/>
-          <w:right w:val="nil"/>
-          <w:between w:val="nil"/>
-        </w:pBdr>
-        <w:spacing w:after="160" w:line="259" w:lineRule="auto"/>
-      </w:pPr>
-    </w:pPrDefault>
-  </w:docDefaults>
-  <w:latentStyles w:defLockedState="0" w:defUIPriority="99" w:defSemiHidden="1" w:defUnhideWhenUsed="1" w:defQFormat="0" w:count="267">
-    <w:lsdException w:name="Normal" w:semiHidden="0" w:uiPriority="0" w:unhideWhenUsed="0" w:qFormat="1"/>
-    <w:lsdException w:name="heading 1" w:semiHidden="0" w:uiPriority="9" w:unhideWhenUsed="0" w:qFormat="1"/>
-    <w:lsdException w:name="heading 2" w:uiPriority="9" w:qFormat="1"/>
-    <w:lsdException w:name="heading 3" w:uiPriority="9" w:qFormat="1"/>
-    <w:lsdException w:name="heading 4" w:uiPriority="9" w:qFormat="1"/>
-    <w:lsdException w:name="heading 5" w:uiPriority="9" w:qFormat="1"/>
-    <w:lsdException w:name="heading 6" w:uiPriority="9" w:qFormat="1"/>
-    <w:lsdException w:name="heading 7" w:uiPriority="9" w:qFormat="1"/>
-    <w:lsdException w:name="heading 8" w:uiPriority="9" w:qFormat="1"/>
-    <w:lsdException w:name="heading 9" w:uiPriority="9" w:qFormat="1"/>
-    <w:lsdException w:name="toc 1" w:uiPriority="39"/>
-    <w:lsdException w:name="toc 2" w:uiPriority="39"/>
-    <w:lsdException w:name="toc 3" w:uiPriority="39"/>
-    <w:lsdException w:name="toc 4" w:uiPriority="39"/>
-    <w:lsdException w:name="toc 5" w:uiPriority="39"/>
-    <w:lsdException w:name="toc 6" w:uiPriority="39"/>
-    <w:lsdException w:name="toc 7" w:uiPriority="39"/>
-    <w:lsdException w:name="toc 8" w:uiPriority="39"/>
-    <w:lsdException w:name="toc 9" w:uiPriority="39"/>
-    <w:lsdException w:name="caption" w:uiPriority="35" w:qFormat="1"/>
-    <w:lsdException w:name="Title" w:semiHidden="0" w:uiPriority="10" w:unhideWhenUsed="0" w:qFormat="1"/>
-    <w:lsdException w:name="Default Paragraph Font" w:uiPriority="1"/>
-    <w:lsdException w:name="Subtitle" w:semiHidden="0" w:uiPriority="11" w:unhideWhenUsed="0" w:qFormat="1"/>
-    <w:lsdException w:name="Strong" w:semiHidden="0" w:uiPriority="22" w:unhideWhenUsed="0" w:qFormat="1"/>
-    <w:lsdException w:name="Emphasis" w:semiHidden="0" w:uiPriority="20" w:unhideWhenUsed="0" w:qFormat="1"/>
-    <w:lsdException w:name="Table Grid" w:semiHidden="0" w:uiPriority="59" w:unhideWhenUsed="0"/>
-    <w:lsdException w:name="Placeholder Text" w:unhideWhenUsed="0"/>
-    <w:lsdException w:name="No Spacing" w:semiHidden="0" w:uiPriority="1" w:unhideWhenUsed="0" w:qFormat="1"/>
-    <w:lsdException w:name="Light Shading" w:semiHidden="0" w:uiPriority="60" w:unhideWhenUsed="0"/>
-    <w:lsdException w:name="Light List" w:semiHidden="0" w:uiPriority="61" w:unhideWhenUsed="0"/>
-    <w:lsdException w:name="Light Grid" w:semiHidden="0" w:uiPriority="62" w:unhideWhenUsed="0"/>
-    <w:lsdException w:name="Medium Shading 1" w:semiHidden="0" w:uiPriority="63" w:unhideWhenUsed="0"/>
-    <w:lsdException w:name="Medium Shading 2" w:semiHidden="0" w:uiPriority="64" w:unhideWhenUsed="0"/>
-    <w:lsdException w:name="Medium List 1" w:semiHidden="0" w:uiPriority="65" w:unhideWhenUsed="0"/>
-    <w:lsdException w:name="Medium List 2" w:semiHidden="0" w:uiPriority="66" w:unhideWhenUsed="0"/>
-    <w:lsdException w:name="Medium Grid 1" w:semiHidden="0" w:uiPriority="67" w:unhideWhenUsed="0"/>
-    <w:lsdException w:name="Medium Grid 2" w:semiHidden="0" w:uiPriority="68" w:unhideWhenUsed="0"/>
-    <w:lsdException w:name="Medium Grid 3" w:semiHidden="0" w:uiPriority="69" w:unhideWhenUsed="0"/>
-    <w:lsdException w:name="Dark List" w:semiHidden="0" w:uiPriority="70" w:unhideWhenUsed="0"/>
-    <w:lsdException w:name="Colorful Shading" w:semiHidden="0" w:uiPriority="71" w:unhideWhenUsed="0"/>
-    <w:lsdException w:name="Colorful List" w:semiHidden="0" w:uiPriority="72" w:unhideWhenUsed="0"/>
-    <w:lsdException w:name="Colorful Grid" w:semiHidden="0" w:uiPriority="73" w:unhideWhenUsed="0"/>
-    <w:lsdException w:name="Light Shading Accent 1" w:semiHidden="0" w:uiPriority="60" w:unhideWhenUsed="0"/>
-    <w:lsdException w:name="Light List Accent 1" w:semiHidden="0" w:uiPriority="61" w:unhideWhenUsed="0"/>
-    <w:lsdException w:name="Light Grid Accent 1" w:semiHidden="0" w:uiPriority="62" w:unhideWhenUsed="0"/>
-    <w:lsdException w:name="Medium Shading 1 Accent 1" w:semiHidden="0" w:uiPriority="63" w:unhideWhenUsed="0"/>
-    <w:lsdException w:name="Medium Shading 2 Accent 1" w:semiHidden="0" w:uiPriority="64" w:unhideWhenUsed="0"/>
-    <w:lsdException w:name="Medium List 1 Accent 1" w:semiHidden="0" w:uiPriority="65" w:unhideWhenUsed="0"/>
-    <w:lsdException w:name="Revision" w:unhideWhenUsed="0"/>
-    <w:lsdException w:name="List Paragraph" w:semiHidden="0" w:uiPriority="34" w:unhideWhenUsed="0" w:qFormat="1"/>
-    <w:lsdException w:name="Quote" w:semiHidden="0" w:uiPriority="29" w:unhideWhenUsed="0" w:qFormat="1"/>
-    <w:lsdException w:name="Intense Quote" w:semiHidden="0" w:uiPriority="30" w:unhideWhenUsed="0" w:qFormat="1"/>
-    <w:lsdException w:name="Medium List 2 Accent 1" w:semiHidden="0" w:uiPriority="66" w:unhideWhenUsed="0"/>
-    <w:lsdException w:name="Medium Grid 1 Accent 1" w:semiHidden="0" w:uiPriority="67" w:unhideWhenUsed="0"/>
-    <w:lsdException w:name="Medium Grid 2 Accent 1" w:semiHidden="0" w:uiPriority="68" w:unhideWhenUsed="0"/>
-    <w:lsdException w:name="Medium Grid 3 Accent 1" w:semiHidden="0" w:uiPriority="69" w:unhideWhenUsed="0"/>
-    <w:lsdException w:name="Dark List Accent 1" w:semiHidden="0" w:uiPriority="70" w:unhideWhenUsed="0"/>
-    <w:lsdException w:name="Colorful Shading Accent 1" w:semiHidden="0" w:uiPriority="71" w:unhideWhenUsed="0"/>
-    <w:lsdException w:name="Colorful List Accent 1" w:semiHidden="0" w:uiPriority="72" w:unhideWhenUsed="0"/>
-    <w:lsdException w:name="Colorful Grid Accent 1" w:semiHidden="0" w:uiPriority="73" w:unhideWhenUsed="0"/>
-    <w:lsdException w:name="Light Shading Accent 2" w:semiHidden="0" w:uiPriority="60" w:unhideWhenUsed="0"/>
-    <w:lsdException w:name="Light List Accent 2" w:semiHidden="0" w:uiPriority="61" w:unhideWhenUsed="0"/>
-    <w:lsdException w:name="Light Grid Accent 2" w:semiHidden="0" w:uiPriority="62" w:unhideWhenUsed="0"/>
-    <w:lsdException w:name="Medium Shading 1 Accent 2" w:semiHidden="0" w:uiPriority="63" w:unhideWhenUsed="0"/>
-    <w:lsdException w:name="Medium Shading 2 Accent 2" w:semiHidden="0" w:uiPriority="64" w:unhideWhenUsed="0"/>
-    <w:lsdException w:name="Medium List 1 Accent 2" w:semiHidden="0" w:uiPriority="65" w:unhideWhenUsed="0"/>
-    <w:lsdException w:name="Medium List 2 Accent 2" w:semiHidden="0" w:uiPriority="66" w:unhideWhenUsed="0"/>
-    <w:lsdException w:name="Medium Grid 1 Accent 2" w:semiHidden="0" w:uiPriority="67" w:unhideWhenUsed="0"/>
-    <w:lsdException w:name="Medium Grid 2 Accent 2" w:semiHidden="0" w:uiPriority="68" w:unhideWhenUsed="0"/>
-    <w:lsdException w:name="Medium Grid 3 Accent 2" w:semiHidden="0" w:uiPriority="69" w:unhideWhenUsed="0"/>
-    <w:lsdException w:name="Dark List Accent 2" w:semiHidden="0" w:uiPriority="70" w:unhideWhenUsed="0"/>
-    <w:lsdException w:name="Colorful Shading Accent 2" w:semiHidden="0" w:uiPriority="71" w:unhideWhenUsed="0"/>
-    <w:lsdException w:name="Colorful List Accent 2" w:semiHidden="0" w:uiPriority="72" w:unhideWhenUsed="0"/>
-    <w:lsdException w:name="Colorful Grid Accent 2" w:semiHidden="0" w:uiPriority="73" w:unhideWhenUsed="0"/>
-    <w:lsdException w:name="Light Shading Accent 3" w:semiHidden="0" w:uiPriority="60" w:unhideWhenUsed="0"/>
-    <w:lsdException w:name="Light List Accent 3" w:semiHidden="0" w:uiPriority="61" w:unhideWhenUsed="0"/>
-    <w:lsdException w:name="Light Grid Accent 3" w:semiHidden="0" w:uiPriority="62" w:unhideWhenUsed="0"/>
-    <w:lsdException w:name="Medium Shading 1 Accent 3" w:semiHidden="0" w:uiPriority="63" w:unhideWhenUsed="0"/>
-    <w:lsdException w:name="Medium Shading 2 Accent 3" w:semiHidden="0" w:uiPriority="64" w:unhideWhenUsed="0"/>
-    <w:lsdException w:name="Medium List 1 Accent 3" w:semiHidden="0" w:uiPriority="65" w:unhideWhenUsed="0"/>
-    <w:lsdException w:name="Medium List 2 Accent 3" w:semiHidden="0" w:uiPriority="66" w:unhideWhenUsed="0"/>
-    <w:lsdException w:name="Medium Grid 1 Accent 3" w:semiHidden="0" w:uiPriority="67" w:unhideWhenUsed="0"/>
-    <w:lsdException w:name="Medium Grid 2 Accent 3" w:semiHidden="0" w:uiPriority="68" w:unhideWhenUsed="0"/>
-    <w:lsdException w:name="Medium Grid 3 Accent 3" w:semiHidden="0" w:uiPriority="69" w:unhideWhenUsed="0"/>
-    <w:lsdException w:name="Dark List Accent 3" w:semiHidden="0" w:uiPriority="70" w:unhideWhenUsed="0"/>
-    <w:lsdException w:name="Colorful Shading Accent 3" w:semiHidden="0" w:uiPriority="71" w:unhideWhenUsed="0"/>
-    <w:lsdException w:name="Colorful List Accent 3" w:semiHidden="0" w:uiPriority="72" w:unhideWhenUsed="0"/>
-    <w:lsdException w:name="Colorful Grid Accent 3" w:semiHidden="0" w:uiPriority="73" w:unhideWhenUsed="0"/>
-    <w:lsdException w:name="Light Shading Accent 4" w:semiHidden="0" w:uiPriority="60" w:unhideWhenUsed="0"/>
-    <w:lsdException w:name="Light List Accent 4" w:semiHidden="0" w:uiPriority="61" w:unhideWhenUsed="0"/>
-    <w:lsdException w:name="Light Grid Accent 4" w:semiHidden="0" w:uiPriority="62" w:unhideWhenUsed="0"/>
-    <w:lsdException w:name="Medium Shading 1 Accent 4" w:semiHidden="0" w:uiPriority="63" w:unhideWhenUsed="0"/>
-    <w:lsdException w:name="Medium Shading 2 Accent 4" w:semiHidden="0" w:uiPriority="64" w:unhideWhenUsed="0"/>
-    <w:lsdException w:name="Medium List 1 Accent 4" w:semiHidden="0" w:uiPriority="65" w:unhideWhenUsed="0"/>
-    <w:lsdException w:name="Medium List 2 Accent 4" w:semiHidden="0" w:uiPriority="66" w:unhideWhenUsed="0"/>
-    <w:lsdException w:name="Medium Grid 1 Accent 4" w:semiHidden="0" w:uiPriority="67" w:unhideWhenUsed="0"/>
-    <w:lsdException w:name="Medium Grid 2 Accent 4" w:semiHidden="0" w:uiPriority="68" w:unhideWhenUsed="0"/>
-    <w:lsdException w:name="Medium Grid 3 Accent 4" w:semiHidden="0" w:uiPriority="69" w:unhideWhenUsed="0"/>
-    <w:lsdException w:name="Dark List Accent 4" w:semiHidden="0" w:uiPriority="70" w:unhideWhenUsed="0"/>
-    <w:lsdException w:name="Colorful Shading Accent 4" w:semiHidden="0" w:uiPriority="71" w:unhideWhenUsed="0"/>
-    <w:lsdException w:name="Colorful List Accent 4" w:semiHidden="0" w:uiPriority="72" w:unhideWhenUsed="0"/>
-    <w:lsdException w:name="Colorful Grid Accent 4" w:semiHidden="0" w:uiPriority="73" w:unhideWhenUsed="0"/>
-    <w:lsdException w:name="Light Shading Accent 5" w:semiHidden="0" w:uiPriority="60" w:unhideWhenUsed="0"/>
-    <w:lsdException w:name="Light List Accent 5" w:semiHidden="0" w:uiPriority="61" w:unhideWhenUsed="0"/>
-    <w:lsdException w:name="Light Grid Accent 5" w:semiHidden="0" w:uiPriority="62" w:unhideWhenUsed="0"/>
-    <w:lsdException w:name="Medium Shading 1 Accent 5" w:semiHidden="0" w:uiPriority="63" w:unhideWhenUsed="0"/>
-    <w:lsdException w:name="Medium Shading 2 Accent 5" w:semiHidden="0" w:uiPriority="64" w:unhideWhenUsed="0"/>
-    <w:lsdException w:name="Medium List 1 Accent 5" w:semiHidden="0" w:uiPriority="65" w:unhideWhenUsed="0"/>
-    <w:lsdException w:name="Medium List 2 Accent 5" w:semiHidden="0" w:uiPriority="66" w:unhideWhenUsed="0"/>
-    <w:lsdException w:name="Medium Grid 1 Accent 5" w:semiHidden="0" w:uiPriority="67" w:unhideWhenUsed="0"/>
-    <w:lsdException w:name="Medium Grid 2 Accent 5" w:semiHidden="0" w:uiPriority="68" w:unhideWhenUsed="0"/>
-    <w:lsdException w:name="Medium Grid 3 Accent 5" w:semiHidden="0" w:uiPriority="69" w:unhideWhenUsed="0"/>
-    <w:lsdException w:name="Dark List Accent 5" w:semiHidden="0" w:uiPriority="70" w:unhideWhenUsed="0"/>
-    <w:lsdException w:name="Colorful Shading Accent 5" w:semiHidden="0" w:uiPriority="71" w:unhideWhenUsed="0"/>
-    <w:lsdException w:name="Colorful List Accent 5" w:semiHidden="0" w:uiPriority="72" w:unhideWhenUsed="0"/>
-    <w:lsdException w:name="Colorful Grid Accent 5" w:semiHidden="0" w:uiPriority="73" w:unhideWhenUsed="0"/>
-    <w:lsdException w:name="Light Shading Accent 6" w:semiHidden="0" w:uiPriority="60" w:unhideWhenUsed="0"/>
-    <w:lsdException w:name="Light List Accent 6" w:semiHidden="0" w:uiPriority="61" w:unhideWhenUsed="0"/>
-    <w:lsdException w:name="Light Grid Accent 6" w:semiHidden="0" w:uiPriority="62" w:unhideWhenUsed="0"/>
-    <w:lsdException w:name="Medium Shading 1 Accent 6" w:semiHidden="0" w:uiPriority="63" w:unhideWhenUsed="0"/>
-    <w:lsdException w:name="Medium Shading 2 Accent 6" w:semiHidden="0" w:uiPriority="64" w:unhideWhenUsed="0"/>
-    <w:lsdException w:name="Medium List 1 Accent 6" w:semiHidden="0" w:uiPriority="65" w:unhideWhenUsed="0"/>
-    <w:lsdException w:name="Medium List 2 Accent 6" w:semiHidden="0" w:uiPriority="66" w:unhideWhenUsed="0"/>
-    <w:lsdException w:name="Medium Grid 1 Accent 6" w:semiHidden="0" w:uiPriority="67" w:unhideWhenUsed="0"/>
-    <w:lsdException w:name="Medium Grid 2 Accent 6" w:semiHidden="0" w:uiPriority="68" w:unhideWhenUsed="0"/>
-    <w:lsdException w:name="Medium Grid 3 Accent 6" w:semiHidden="0" w:uiPriority="69" w:unhideWhenUsed="0"/>
-    <w:lsdException w:name="Dark List Accent 6" w:semiHidden="0" w:uiPriority="70" w:unhideWhenUsed="0"/>
-    <w:lsdException w:name="Colorful Shading Accent 6" w:semiHidden="0" w:uiPriority="71" w:unhideWhenUsed="0"/>
-    <w:lsdException w:name="Colorful List Accent 6" w:semiHidden="0" w:uiPriority="72" w:unhideWhenUsed="0"/>
-    <w:lsdException w:name="Colorful Grid Accent 6" w:semiHidden="0" w:uiPriority="73" w:unhideWhenUsed="0"/>
-    <w:lsdException w:name="Subtle Emphasis" w:semiHidden="0" w:uiPriority="19" w:unhideWhenUsed="0" w:qFormat="1"/>
-    <w:lsdException w:name="Intense Emphasis" w:semiHidden="0" w:uiPriority="21" w:unhideWhenUsed="0" w:qFormat="1"/>
-    <w:lsdException w:name="Subtle Reference" w:semiHidden="0" w:uiPriority="31" w:unhideWhenUsed="0" w:qFormat="1"/>
-    <w:lsdException w:name="Intense Reference" w:semiHidden="0" w:uiPriority="32" w:unhideWhenUsed="0" w:qFormat="1"/>
-    <w:lsdException w:name="Book Title" w:semiHidden="0" w:uiPriority="33" w:unhideWhenUsed="0" w:qFormat="1"/>
-    <w:lsdException w:name="Bibliography" w:uiPriority="37"/>
-    <w:lsdException w:name="TOC Heading" w:uiPriority="39" w:qFormat="1"/>
-  </w:latentStyles>
-  <w:style w:type="paragraph" w:default="1" w:styleId="Normal">
-    <w:name w:val="Normal"/>
-    <w:rsid w:val="00346124"/>
-  </w:style>
-  <w:style w:type="paragraph" w:styleId="Heading1">
-    <w:name w:val="heading 1"/>
-    <w:basedOn w:val="Normal"/>
-    <w:next w:val="Normal"/>
-    <w:pPr>
-      <w:keepNext/>
-      <w:keepLines/>
-      <w:spacing w:before="480" w:after="120"/>
-      <w:outlineLvl w:val="0"/>
-    </w:pPr>
-    <w:rPr>
-      <w:b/>
-      <w:sz w:val="48"/>
-      <w:szCs w:val="48"/>
-    </w:rPr>
-  </w:style>
-  <w:style w:type="paragraph" w:styleId="Heading2">
-    <w:name w:val="heading 2"/>
-    <w:basedOn w:val="Normal"/>
-    <w:next w:val="Normal"/>
-    <w:pPr>
-      <w:keepNext/>
-      <w:keepLines/>
-      <w:spacing w:before="360" w:after="80"/>
-      <w:outlineLvl w:val="1"/>
-    </w:pPr>
-    <w:rPr>
-      <w:b/>
-      <w:sz w:val="36"/>
-      <w:szCs w:val="36"/>
-    </w:rPr>
-  </w:style>
-  <w:style w:type="paragraph" w:styleId="Heading3">
-    <w:name w:val="heading 3"/>
-    <w:basedOn w:val="Normal"/>
-    <w:next w:val="Normal"/>
-    <w:pPr>
-      <w:keepNext/>
-      <w:keepLines/>
-      <w:spacing w:before="280" w:after="80"/>
-      <w:outlineLvl w:val="2"/>
-    </w:pPr>
-    <w:rPr>
-      <w:b/>
-      <w:sz w:val="28"/>
-      <w:szCs w:val="28"/>
-    </w:rPr>
-  </w:style>
-  <w:style w:type="paragraph" w:styleId="Heading4">
-    <w:name w:val="heading 4"/>
-    <w:basedOn w:val="Normal"/>
-    <w:next w:val="Normal"/>
-    <w:pPr>
-      <w:keepNext/>
-      <w:keepLines/>
-      <w:spacing w:before="240" w:after="40"/>
-      <w:outlineLvl w:val="3"/>
-    </w:pPr>
-    <w:rPr>
-      <w:b/>
-      <w:sz w:val="24"/>
-      <w:szCs w:val="24"/>
-    </w:rPr>
-  </w:style>
-  <w:style w:type="paragraph" w:styleId="Heading5">
-    <w:name w:val="heading 5"/>
-    <w:basedOn w:val="Normal"/>
-    <w:next w:val="Normal"/>
-    <w:pPr>
-      <w:keepNext/>
-      <w:keepLines/>
-      <w:spacing w:before="220" w:after="40"/>
-      <w:outlineLvl w:val="4"/>
-    </w:pPr>
-    <w:rPr>
-      <w:b/>
-    </w:rPr>
-  </w:style>
-  <w:style w:type="paragraph" w:styleId="Heading6">
-    <w:name w:val="heading 6"/>
-    <w:basedOn w:val="Normal"/>
-    <w:next w:val="Normal"/>
-    <w:pPr>
-      <w:keepNext/>
-      <w:keepLines/>
-      <w:spacing w:before="200" w:after="40"/>
-      <w:outlineLvl w:val="5"/>
-    </w:pPr>
-    <w:rPr>
-      <w:b/>
-      <w:sz w:val="20"/>
-      <w:szCs w:val="20"/>
-    </w:rPr>
-  </w:style>
-  <w:style w:type="character" w:default="1" w:styleId="DefaultParagraphFont">
-    <w:name w:val="Default Paragraph Font"/>
-    <w:uiPriority w:val="1"/>
-    <w:semiHidden/>
-    <w:unhideWhenUsed/>
-  </w:style>
-  <w:style w:type="table" w:default="1" w:styleId="TableNormal">
-    <w:name w:val="Normal Table"/>
-    <w:uiPriority w:val="99"/>
-    <w:semiHidden/>
-    <w:unhideWhenUsed/>
-    <w:tblPr>
-      <w:tblInd w:w="0" w:type="dxa"/>
-      <w:tblCellMar>
-        <w:top w:w="0" w:type="dxa"/>
-        <w:left w:w="108" w:type="dxa"/>
-        <w:bottom w:w="0" w:type="dxa"/>
-        <w:right w:w="108" w:type="dxa"/>
-      </w:tblCellMar>
-    </w:tblPr>
-  </w:style>
-  <w:style w:type="numbering" w:default="1" w:styleId="NoList">
-    <w:name w:val="No List"/>
-    <w:uiPriority w:val="99"/>
-    <w:semiHidden/>
-    <w:unhideWhenUsed/>
-  </w:style>
-  <w:style w:type="paragraph" w:styleId="Title">
-    <w:name w:val="Title"/>
-    <w:basedOn w:val="Normal"/>
-    <w:next w:val="Normal"/>
-    <w:pPr>
-      <w:keepNext/>
-      <w:keepLines/>
-      <w:spacing w:before="480" w:after="120"/>
-    </w:pPr>
-    <w:rPr>
-      <w:b/>
-      <w:sz w:val="72"/>
-      <w:szCs w:val="72"/>
-    </w:rPr>
-  </w:style>
-  <w:style w:type="paragraph" w:styleId="Subtitle">
-    <w:name w:val="Subtitle"/>
-    <w:basedOn w:val="Normal"/>
-    <w:next w:val="Normal"/>
-    <w:pPr>
-      <w:keepNext/>
-      <w:keepLines/>
-      <w:spacing w:before="360" w:after="80"/>
-    </w:pPr>
-    <w:rPr>
-      <w:rFonts w:ascii="Georgia" w:eastAsia="Georgia" w:hAnsi="Georgia" w:cs="Georgia"/>
-      <w:i/>
-      <w:color w:val="666666"/>
-      <w:sz w:val="48"/>
-      <w:szCs w:val="48"/>
-    </w:rPr>
-  </w:style>
-  <w:style w:type="table" w:customStyle="1" w:styleId="a">
-    <w:basedOn w:val="TableNormal"/>
-    <w:tblPr>
-      <w:tblStyleRowBandSize w:val="1"/>
-      <w:tblStyleColBandSize w:val="1"/>
-      <w:tblInd w:w="0" w:type="dxa"/>
-      <w:tblCellMar>
-        <w:top w:w="100" w:type="dxa"/>
-        <w:left w:w="100" w:type="dxa"/>
-        <w:bottom w:w="100" w:type="dxa"/>
-        <w:right w:w="100" w:type="dxa"/>
-      </w:tblCellMar>
-    </w:tblPr>
-  </w:style>
-  <w:style w:type="paragraph" w:styleId="BalloonText">
-    <w:name w:val="Balloon Text"/>
-    <w:basedOn w:val="Normal"/>
-    <w:link w:val="BalloonTextChar"/>
-    <w:uiPriority w:val="99"/>
-    <w:semiHidden/>
-    <w:unhideWhenUsed/>
-    <w:rsid w:val="000A0D1E"/>
-    <w:pPr>
-      <w:spacing w:after="0" w:line="240" w:lineRule="auto"/>
-    </w:pPr>
-    <w:rPr>
-      <w:rFonts w:ascii="Tahoma" w:hAnsi="Tahoma" w:cs="Tahoma"/>
-      <w:sz w:val="16"/>
-      <w:szCs w:val="16"/>
-    </w:rPr>
-  </w:style>
-  <w:style w:type="character" w:customStyle="1" w:styleId="BalloonTextChar">
-    <w:name w:val="Balloon Text Char"/>
-    <w:basedOn w:val="DefaultParagraphFont"/>
-    <w:link w:val="BalloonText"/>
-    <w:uiPriority w:val="99"/>
-    <w:semiHidden/>
-    <w:rsid w:val="000A0D1E"/>
-    <w:rPr>
-      <w:rFonts w:ascii="Tahoma" w:hAnsi="Tahoma" w:cs="Tahoma"/>
-      <w:sz w:val="16"/>
-      <w:szCs w:val="16"/>
-    </w:rPr>
-  </w:style>
-  <w:style w:type="character" w:styleId="PlaceholderText">
-    <w:name w:val="Placeholder Text"/>
-    <w:basedOn w:val="DefaultParagraphFont"/>
-    <w:uiPriority w:val="99"/>
-    <w:semiHidden/>
-    <w:rsid w:val="00E102A2"/>
-    <w:rPr>
-      <w:color w:val="808080"/>
-    </w:rPr>
-  </w:style>
-  <w:style w:type="table" w:styleId="TableGrid">
-    <w:name w:val="Table Grid"/>
-    <w:basedOn w:val="TableNormal"/>
-    <w:uiPriority w:val="59"/>
-    <w:unhideWhenUsed/>
-    <w:rsid w:val="00681A0F"/>
-    <w:pPr>
-      <w:spacing w:after="0" w:line="240" w:lineRule="auto"/>
-    </w:pPr>
-    <w:tblPr>
-      <w:tblInd w:w="0" w:type="dxa"/>
-      <w:tblBorders>
-        <w:top w:val="single" w:sz="4" w:space="0" w:color="auto"/>
-        <w:left w:val="single" w:sz="4" w:space="0" w:color="auto"/>
-        <w:bottom w:val="single" w:sz="4" w:space="0" w:color="auto"/>
-        <w:right w:val="single" w:sz="4" w:space="0" w:color="auto"/>
-        <w:insideH w:val="single" w:sz="4" w:space="0" w:color="auto"/>
-        <w:insideV w:val="single" w:sz="4" w:space="0" w:color="auto"/>
-      </w:tblBorders>
-      <w:tblCellMar>
-        <w:top w:w="0" w:type="dxa"/>
-        <w:left w:w="108" w:type="dxa"/>
-        <w:bottom w:w="0" w:type="dxa"/>
-        <w:right w:w="108" w:type="dxa"/>
-      </w:tblCellMar>
     </w:tblPr>
   </w:style>
 </w:styles>
@@ -5551,7 +5712,7 @@
 </file>
 
 <file path=customXml/itemProps1.xml><?xml version="1.0" encoding="utf-8"?>
-<ds:datastoreItem xmlns:ds="http://schemas.openxmlformats.org/officeDocument/2006/customXml" ds:itemID="{C4886D05-359F-4E1A-9985-CE5696ECCDD0}">
+<ds:datastoreItem xmlns:ds="http://schemas.openxmlformats.org/officeDocument/2006/customXml" ds:itemID="{3F060C23-B2A2-4EEC-A34B-EB7D0E4FCC30}">
   <ds:schemaRefs>
     <ds:schemaRef ds:uri="http://schemas.openxmlformats.org/officeDocument/2006/bibliography"/>
   </ds:schemaRefs>

</xml_diff>

<commit_message>
LP Sprawozdanie plus porządki
</commit_message>
<xml_diff>
--- a/LP/LaboratoriumProblemoweJedenZbiornik.docx
+++ b/LP/LaboratoriumProblemoweJedenZbiornik.docx
@@ -1,6 +1,6 @@
 
 <file path=word/document.xml><?xml version="1.0" encoding="utf-8"?>
-<w:document xmlns:wpc="http://schemas.microsoft.com/office/word/2010/wordprocessingCanvas" xmlns:cx="http://schemas.microsoft.com/office/drawing/2014/chartex" xmlns:cx1="http://schemas.microsoft.com/office/drawing/2015/9/8/chartex" xmlns:cx2="http://schemas.microsoft.com/office/drawing/2015/10/21/chartex" xmlns:cx3="http://schemas.microsoft.com/office/drawing/2016/5/9/chartex" xmlns:cx4="http://schemas.microsoft.com/office/drawing/2016/5/10/chartex" xmlns:cx5="http://schemas.microsoft.com/office/drawing/2016/5/11/chartex" xmlns:cx6="http://schemas.microsoft.com/office/drawing/2016/5/12/chartex" xmlns:cx7="http://schemas.microsoft.com/office/drawing/2016/5/13/chartex" xmlns:cx8="http://schemas.microsoft.com/office/drawing/2016/5/14/chartex" xmlns:mc="http://schemas.openxmlformats.org/markup-compatibility/2006" xmlns:aink="http://schemas.microsoft.com/office/drawing/2016/ink" xmlns:am3d="http://schemas.microsoft.com/office/drawing/2017/model3d" xmlns:o="urn:schemas-microsoft-com:office:office" xmlns:r="http://schemas.openxmlformats.org/officeDocument/2006/relationships" xmlns:m="http://schemas.openxmlformats.org/officeDocument/2006/math" xmlns:v="urn:schemas-microsoft-com:vml" xmlns:wp14="http://schemas.microsoft.com/office/word/2010/wordprocessingDrawing" xmlns:wp="http://schemas.openxmlformats.org/drawingml/2006/wordprocessingDrawing" xmlns:w10="urn:schemas-microsoft-com:office:word" xmlns:w="http://schemas.openxmlformats.org/wordprocessingml/2006/main" xmlns:w14="http://schemas.microsoft.com/office/word/2010/wordml" xmlns:w15="http://schemas.microsoft.com/office/word/2012/wordml" xmlns:w16cid="http://schemas.microsoft.com/office/word/2016/wordml/cid" xmlns:w16se="http://schemas.microsoft.com/office/word/2015/wordml/symex" xmlns:wpg="http://schemas.microsoft.com/office/word/2010/wordprocessingGroup" xmlns:wpi="http://schemas.microsoft.com/office/word/2010/wordprocessingInk" xmlns:wne="http://schemas.microsoft.com/office/word/2006/wordml" xmlns:wps="http://schemas.microsoft.com/office/word/2010/wordprocessingShape" mc:Ignorable="w14 w15 w16se w16cid wp14">
+<w:document xmlns:wpc="http://schemas.microsoft.com/office/word/2010/wordprocessingCanvas" xmlns:mc="http://schemas.openxmlformats.org/markup-compatibility/2006" xmlns:o="urn:schemas-microsoft-com:office:office" xmlns:r="http://schemas.openxmlformats.org/officeDocument/2006/relationships" xmlns:m="http://schemas.openxmlformats.org/officeDocument/2006/math" xmlns:v="urn:schemas-microsoft-com:vml" xmlns:wp14="http://schemas.microsoft.com/office/word/2010/wordprocessingDrawing" xmlns:wp="http://schemas.openxmlformats.org/drawingml/2006/wordprocessingDrawing" xmlns:w10="urn:schemas-microsoft-com:office:word" xmlns:w="http://schemas.openxmlformats.org/wordprocessingml/2006/main" xmlns:w14="http://schemas.microsoft.com/office/word/2010/wordml" xmlns:wpg="http://schemas.microsoft.com/office/word/2010/wordprocessingGroup" xmlns:wpi="http://schemas.microsoft.com/office/word/2010/wordprocessingInk" xmlns:wne="http://schemas.microsoft.com/office/word/2006/wordml" xmlns:wps="http://schemas.microsoft.com/office/word/2010/wordprocessingShape" mc:Ignorable="w14 wp14">
   <w:body>
     <w:p>
       <w:r>
@@ -8,7 +8,7 @@
           <w:noProof/>
         </w:rPr>
         <w:drawing>
-          <wp:anchor distT="0" distB="0" distL="114300" distR="114300" simplePos="0" relativeHeight="251658240" behindDoc="0" locked="0" layoutInCell="1" hidden="0" allowOverlap="1">
+          <wp:anchor distT="0" distB="0" distL="114300" distR="114300" simplePos="0" relativeHeight="251658240" behindDoc="0" locked="0" layoutInCell="1" allowOverlap="1">
             <wp:simplePos x="0" y="0"/>
             <wp:positionH relativeFrom="margin">
               <wp:posOffset>2257048</wp:posOffset>
@@ -29,7 +29,7 @@
                     <pic:cNvPicPr preferRelativeResize="0"/>
                   </pic:nvPicPr>
                   <pic:blipFill>
-                    <a:blip r:embed="rId6"/>
+                    <a:blip r:embed="rId7"/>
                     <a:srcRect/>
                     <a:stretch>
                       <a:fillRect/>
@@ -250,16 +250,42 @@
           <w:numId w:val="1"/>
         </w:numPr>
         <w:contextualSpacing/>
-      </w:pPr>
-      <w:r>
+        <w:rPr>
+          <w:sz w:val="24"/>
+        </w:rPr>
+      </w:pPr>
+      <w:r>
+        <w:rPr>
+          <w:sz w:val="24"/>
+        </w:rPr>
         <w:lastRenderedPageBreak/>
         <w:t>Wstęp</w:t>
       </w:r>
     </w:p>
     <w:p>
-      <w:r>
-        <w:t xml:space="preserve">Celem </w:t>
-      </w:r>
+      <w:pPr>
+        <w:contextualSpacing/>
+      </w:pPr>
+      <w:r>
+        <w:t xml:space="preserve">Celem niniejszej pracy było stworzenie zamkniętego, ciągłego ukłądu regulacji dla systemu złożonego z jednego zbiornika, pompy oraz elektrozaworu. W pierwszym etapie </w:t>
+      </w:r>
+      <w:r>
+        <w:t>zaproponowano model matematyczny dla obiektu rzeczywistego</w:t>
+      </w:r>
+      <w:r>
+        <w:t xml:space="preserve">, następnie </w:t>
+      </w:r>
+      <w:r>
+        <w:t>konieczne było przeprowadzenie eksperymentów mających na celu identyfikację poszczególnych składowych systemu. W kolejnej fazie zaproponowano system ciągłej regulacji o</w:t>
+      </w:r>
+      <w:r>
+        <w:t>party na dwóch regulatorach PD. Ostani etap to stworzenie ukłądy regulacji w postaci dyskretnej.</w:t>
+      </w:r>
+    </w:p>
+    <w:p>
+      <w:pPr>
+        <w:contextualSpacing/>
+      </w:pPr>
     </w:p>
     <w:p>
       <w:pPr>
@@ -269,10 +295,22 @@
         </w:numPr>
         <w:spacing w:after="0"/>
         <w:contextualSpacing/>
-      </w:pPr>
-      <w:r>
+        <w:rPr>
+          <w:sz w:val="24"/>
+        </w:rPr>
+      </w:pPr>
+      <w:r>
+        <w:rPr>
+          <w:sz w:val="24"/>
+        </w:rPr>
         <w:t>Charakterystyka systemu</w:t>
       </w:r>
+    </w:p>
+    <w:p>
+      <w:pPr>
+        <w:spacing w:after="0"/>
+        <w:contextualSpacing/>
+      </w:pPr>
     </w:p>
     <w:p>
       <w:pPr>
@@ -283,7 +321,7 @@
         <w:contextualSpacing/>
       </w:pPr>
       <w:r>
-        <w:t>Zbiorniki</w:t>
+        <w:t>Zbiornik</w:t>
       </w:r>
     </w:p>
     <w:p>
@@ -347,7 +385,7 @@
           <w:noProof/>
         </w:rPr>
         <w:drawing>
-          <wp:inline distT="0" distB="0" distL="0" distR="0">
+          <wp:inline distT="0" distB="0" distL="0" distR="0" wp14:anchorId="285CF88D" wp14:editId="11B8049B">
             <wp:extent cx="2120347" cy="2286000"/>
             <wp:effectExtent l="0" t="0" r="0" b="0"/>
             <wp:docPr id="4" name="Picture 4"/>
@@ -362,7 +400,7 @@
                     <pic:cNvPicPr/>
                   </pic:nvPicPr>
                   <pic:blipFill>
-                    <a:blip r:embed="rId7">
+                    <a:blip r:embed="rId8">
                       <a:extLst>
                         <a:ext uri="{28A0092B-C50C-407E-A947-70E740481C1C}">
                           <a14:useLocalDpi xmlns:a14="http://schemas.microsoft.com/office/drawing/2010/main" val="0"/>
@@ -414,6 +452,14 @@
     </w:p>
     <w:p>
       <w:pPr>
+        <w:jc w:val="center"/>
+        <w:rPr>
+          <w:i/>
+        </w:rPr>
+      </w:pPr>
+    </w:p>
+    <w:p>
+      <w:pPr>
         <w:numPr>
           <w:ilvl w:val="1"/>
           <w:numId w:val="1"/>
@@ -435,15 +481,10 @@
         <w:t xml:space="preserve"> od jej poziomu. Poniższe równania opisują dynamikę systemu:</w:t>
       </w:r>
       <w:r>
-        <w:t xml:space="preserve">  </w:t>
-      </w:r>
-      <w:r>
-        <w:rPr>
-          <w:b/>
-        </w:rPr>
-        <w:t>zmienic</w:t>
-      </w:r>
-    </w:p>
+        <w:t xml:space="preserve"> </w:t>
+      </w:r>
+    </w:p>
+    <w:p/>
     <w:p>
       <w:pPr>
         <w:jc w:val="center"/>
@@ -574,13 +615,7 @@
             <w:rPr>
               <w:rFonts w:ascii="Cambria Math" w:eastAsia="Cambria Math" w:hAnsi="Cambria Math" w:cs="Cambria Math"/>
             </w:rPr>
-            <m:t>)</m:t>
-          </m:r>
-          <m:r>
-            <w:rPr>
-              <w:rFonts w:ascii="Cambria Math" w:eastAsia="Cambria Math" w:hAnsi="Cambria Math" w:cs="Cambria Math"/>
-            </w:rPr>
-            <m:t>=</m:t>
+            <m:t>)=</m:t>
           </m:r>
           <m:f>
             <m:fPr>
@@ -690,13 +725,7 @@
             <w:rPr>
               <w:rFonts w:ascii="Cambria Math" w:eastAsia="Cambria Math" w:hAnsi="Cambria Math" w:cs="Cambria Math"/>
             </w:rPr>
-            <m:t>)</m:t>
-          </m:r>
-          <m:r>
-            <w:rPr>
-              <w:rFonts w:ascii="Cambria Math" w:eastAsia="Cambria Math" w:hAnsi="Cambria Math" w:cs="Cambria Math"/>
-            </w:rPr>
-            <m:t>-</m:t>
+            <m:t>)-</m:t>
           </m:r>
           <m:f>
             <m:fPr>
@@ -985,7 +1014,24 @@
       </m:oMathPara>
     </w:p>
     <w:p>
-      <w:r>
+      <w:pPr>
+        <w:jc w:val="center"/>
+        <w:rPr>
+          <w:rFonts w:ascii="Cambria Math" w:eastAsia="Cambria Math" w:hAnsi="Cambria Math" w:cs="Cambria Math"/>
+        </w:rPr>
+      </w:pPr>
+    </w:p>
+    <w:p>
+      <w:pPr>
+        <w:jc w:val="center"/>
+        <w:rPr>
+          <w:rFonts w:ascii="Cambria Math" w:eastAsia="Cambria Math" w:hAnsi="Cambria Math" w:cs="Cambria Math"/>
+        </w:rPr>
+      </w:pPr>
+    </w:p>
+    <w:p>
+      <w:r>
+        <w:lastRenderedPageBreak/>
         <w:t>Gdzie:</w:t>
       </w:r>
     </w:p>
@@ -1013,17 +1059,348 @@
       <w:r>
         <w:br/>
       </w:r>
+      <m:oMath>
+        <m:sSub>
+          <m:sSubPr>
+            <m:ctrlPr>
+              <w:rPr>
+                <w:rFonts w:ascii="Cambria Math" w:hAnsi="Cambria Math"/>
+                <w:i/>
+              </w:rPr>
+            </m:ctrlPr>
+          </m:sSubPr>
+          <m:e>
+            <m:r>
+              <w:rPr>
+                <w:rFonts w:ascii="Cambria Math" w:hAnsi="Cambria Math"/>
+              </w:rPr>
+              <m:t>q</m:t>
+            </m:r>
+          </m:e>
+          <m:sub>
+            <m:r>
+              <w:rPr>
+                <w:rFonts w:ascii="Cambria Math" w:hAnsi="Cambria Math"/>
+              </w:rPr>
+              <m:t>p</m:t>
+            </m:r>
+          </m:sub>
+        </m:sSub>
+        <m:r>
+          <w:rPr>
+            <w:rFonts w:ascii="Cambria Math" w:eastAsia="Cambria Math" w:hAnsi="Cambria Math" w:cs="Cambria Math"/>
+          </w:rPr>
+          <m:t>(</m:t>
+        </m:r>
+        <m:sSub>
+          <m:sSubPr>
+            <m:ctrlPr>
+              <w:rPr>
+                <w:rFonts w:ascii="Cambria Math" w:eastAsia="Cambria Math" w:hAnsi="Cambria Math" w:cs="Cambria Math"/>
+                <w:i/>
+              </w:rPr>
+            </m:ctrlPr>
+          </m:sSubPr>
+          <m:e>
+            <m:r>
+              <w:rPr>
+                <w:rFonts w:ascii="Cambria Math" w:eastAsia="Cambria Math" w:hAnsi="Cambria Math" w:cs="Cambria Math"/>
+              </w:rPr>
+              <m:t>w</m:t>
+            </m:r>
+          </m:e>
+          <m:sub>
+            <m:r>
+              <w:rPr>
+                <w:rFonts w:ascii="Cambria Math" w:eastAsia="Cambria Math" w:hAnsi="Cambria Math" w:cs="Cambria Math"/>
+              </w:rPr>
+              <m:t>p</m:t>
+            </m:r>
+          </m:sub>
+        </m:sSub>
+        <m:r>
+          <w:rPr>
+            <w:rFonts w:ascii="Cambria Math" w:eastAsia="Cambria Math" w:hAnsi="Cambria Math" w:cs="Cambria Math"/>
+          </w:rPr>
+          <m:t>)</m:t>
+        </m:r>
+      </m:oMath>
       <w:r>
         <w:rPr>
           <w:i/>
         </w:rPr>
-        <w:t xml:space="preserve">q – </w:t>
+        <w:t xml:space="preserve"> – </w:t>
       </w:r>
       <w:r>
         <w:t>strumień zasilający zbiornik</w:t>
       </w:r>
       <w:r>
         <w:br/>
+      </w:r>
+      <m:oMath>
+        <m:sSub>
+          <m:sSubPr>
+            <m:ctrlPr>
+              <w:rPr>
+                <w:rFonts w:ascii="Cambria Math" w:hAnsi="Cambria Math"/>
+                <w:i/>
+              </w:rPr>
+            </m:ctrlPr>
+          </m:sSubPr>
+          <m:e>
+            <m:r>
+              <w:rPr>
+                <w:rFonts w:ascii="Cambria Math" w:hAnsi="Cambria Math"/>
+              </w:rPr>
+              <m:t>q</m:t>
+            </m:r>
+          </m:e>
+          <m:sub>
+            <m:r>
+              <w:rPr>
+                <w:rFonts w:ascii="Cambria Math" w:hAnsi="Cambria Math"/>
+              </w:rPr>
+              <m:t>z</m:t>
+            </m:r>
+          </m:sub>
+        </m:sSub>
+        <m:d>
+          <m:dPr>
+            <m:ctrlPr>
+              <w:rPr>
+                <w:rFonts w:ascii="Cambria Math" w:eastAsia="Cambria Math" w:hAnsi="Cambria Math" w:cs="Cambria Math"/>
+                <w:i/>
+              </w:rPr>
+            </m:ctrlPr>
+          </m:dPr>
+          <m:e>
+            <m:sSub>
+              <m:sSubPr>
+                <m:ctrlPr>
+                  <w:rPr>
+                    <w:rFonts w:ascii="Cambria Math" w:eastAsia="Cambria Math" w:hAnsi="Cambria Math" w:cs="Cambria Math"/>
+                    <w:i/>
+                  </w:rPr>
+                </m:ctrlPr>
+              </m:sSubPr>
+              <m:e>
+                <m:r>
+                  <w:rPr>
+                    <w:rFonts w:ascii="Cambria Math" w:eastAsia="Cambria Math" w:hAnsi="Cambria Math" w:cs="Cambria Math"/>
+                  </w:rPr>
+                  <m:t>w</m:t>
+                </m:r>
+              </m:e>
+              <m:sub>
+                <m:r>
+                  <w:rPr>
+                    <w:rFonts w:ascii="Cambria Math" w:eastAsia="Cambria Math" w:hAnsi="Cambria Math" w:cs="Cambria Math"/>
+                  </w:rPr>
+                  <m:t>z</m:t>
+                </m:r>
+              </m:sub>
+            </m:sSub>
+          </m:e>
+        </m:d>
+        <m:r>
+          <w:rPr>
+            <w:rFonts w:ascii="Cambria Math" w:eastAsia="Cambria Math" w:hAnsi="Cambria Math" w:cs="Cambria Math"/>
+          </w:rPr>
+          <m:t>-</m:t>
+        </m:r>
+      </m:oMath>
+      <w:r>
+        <w:t xml:space="preserve"> strumień wypływający ze zbi</w:t>
+      </w:r>
+      <w:r>
+        <w:t>ornika przez elektrozawór</w:t>
+      </w:r>
+      <w:r>
+        <w:br/>
+      </w:r>
+      <m:oMath>
+        <m:r>
+          <w:rPr>
+            <w:rFonts w:ascii="Cambria Math" w:eastAsia="Cambria Math" w:hAnsi="Cambria Math" w:cs="Cambria Math"/>
+          </w:rPr>
+          <m:t>β</m:t>
+        </m:r>
+        <m:d>
+          <m:dPr>
+            <m:ctrlPr>
+              <w:rPr>
+                <w:rFonts w:ascii="Cambria Math" w:hAnsi="Cambria Math"/>
+                <w:i/>
+              </w:rPr>
+            </m:ctrlPr>
+          </m:dPr>
+          <m:e>
+            <m:r>
+              <m:rPr>
+                <m:sty m:val="p"/>
+              </m:rPr>
+              <w:rPr>
+                <w:rFonts w:ascii="Cambria Math" w:eastAsia="Cambria Math" w:hAnsi="Cambria Math" w:cs="Cambria Math"/>
+              </w:rPr>
+              <m:t>H</m:t>
+            </m:r>
+          </m:e>
+        </m:d>
+        <m:r>
+          <w:rPr>
+            <w:rFonts w:ascii="Cambria Math" w:eastAsia="Cambria Math" w:hAnsi="Cambria Math" w:cs="Cambria Math"/>
+          </w:rPr>
+          <m:t xml:space="preserve">- </m:t>
+        </m:r>
+      </m:oMath>
+      <w:r>
+        <w:t>powierzchnia swobodna</w:t>
+      </w:r>
+      <w:r>
+        <w:t xml:space="preserve"> zbiornika</w:t>
+      </w:r>
+      <w:r>
+        <w:br/>
+      </w:r>
+      <m:oMath>
+        <m:sSub>
+          <m:sSubPr>
+            <m:ctrlPr>
+              <w:rPr>
+                <w:rFonts w:ascii="Cambria Math" w:hAnsi="Cambria Math"/>
+                <w:i/>
+              </w:rPr>
+            </m:ctrlPr>
+          </m:sSubPr>
+          <m:e>
+            <m:r>
+              <w:rPr>
+                <w:rFonts w:ascii="Cambria Math" w:hAnsi="Cambria Math"/>
+              </w:rPr>
+              <m:t>w</m:t>
+            </m:r>
+          </m:e>
+          <m:sub>
+            <m:r>
+              <w:rPr>
+                <w:rFonts w:ascii="Cambria Math" w:hAnsi="Cambria Math"/>
+              </w:rPr>
+              <m:t>p</m:t>
+            </m:r>
+          </m:sub>
+        </m:sSub>
+      </m:oMath>
+      <w:r>
+        <w:t xml:space="preserve"> – wartość współczynnika wypełnienia sygnału PWM dla pompy </w:t>
+      </w:r>
+      <w:r>
+        <w:br/>
+      </w:r>
+      <m:oMath>
+        <m:sSub>
+          <m:sSubPr>
+            <m:ctrlPr>
+              <w:rPr>
+                <w:rFonts w:ascii="Cambria Math" w:hAnsi="Cambria Math"/>
+                <w:i/>
+              </w:rPr>
+            </m:ctrlPr>
+          </m:sSubPr>
+          <m:e>
+            <m:r>
+              <w:rPr>
+                <w:rFonts w:ascii="Cambria Math" w:hAnsi="Cambria Math"/>
+              </w:rPr>
+              <m:t>w</m:t>
+            </m:r>
+          </m:e>
+          <m:sub>
+            <m:r>
+              <w:rPr>
+                <w:rFonts w:ascii="Cambria Math" w:hAnsi="Cambria Math"/>
+              </w:rPr>
+              <m:t>z</m:t>
+            </m:r>
+          </m:sub>
+        </m:sSub>
+      </m:oMath>
+      <w:r>
+        <w:t xml:space="preserve"> – wartość współczynnika wypełni</w:t>
+      </w:r>
+      <w:r>
+        <w:t>enia sygnału PWM dla elekrozaworu</w:t>
+      </w:r>
+      <w:r>
+        <w:br/>
+      </w:r>
+      <m:oMath>
+        <m:sSub>
+          <m:sSubPr>
+            <m:ctrlPr>
+              <w:rPr>
+                <w:rFonts w:ascii="Cambria Math" w:eastAsia="Cambria Math" w:hAnsi="Cambria Math" w:cs="Cambria Math"/>
+                <w:i/>
+              </w:rPr>
+            </m:ctrlPr>
+          </m:sSubPr>
+          <m:e>
+            <m:r>
+              <w:rPr>
+                <w:rFonts w:ascii="Cambria Math" w:eastAsia="Cambria Math" w:hAnsi="Cambria Math" w:cs="Cambria Math"/>
+              </w:rPr>
+              <m:t>C</m:t>
+            </m:r>
+          </m:e>
+          <m:sub>
+            <m:r>
+              <w:rPr>
+                <w:rFonts w:ascii="Cambria Math" w:eastAsia="Cambria Math" w:hAnsi="Cambria Math" w:cs="Cambria Math"/>
+              </w:rPr>
+              <m:t>1</m:t>
+            </m:r>
+          </m:sub>
+        </m:sSub>
+        <m:r>
+          <w:rPr>
+            <w:rFonts w:ascii="Cambria Math" w:eastAsia="Cambria Math" w:hAnsi="Cambria Math" w:cs="Cambria Math"/>
+          </w:rPr>
+          <m:t>(</m:t>
+        </m:r>
+        <m:sSub>
+          <m:sSubPr>
+            <m:ctrlPr>
+              <w:rPr>
+                <w:rFonts w:ascii="Cambria Math" w:eastAsia="Cambria Math" w:hAnsi="Cambria Math" w:cs="Cambria Math"/>
+                <w:i/>
+              </w:rPr>
+            </m:ctrlPr>
+          </m:sSubPr>
+          <m:e>
+            <m:r>
+              <w:rPr>
+                <w:rFonts w:ascii="Cambria Math" w:eastAsia="Cambria Math" w:hAnsi="Cambria Math" w:cs="Cambria Math"/>
+              </w:rPr>
+              <m:t>w</m:t>
+            </m:r>
+          </m:e>
+          <m:sub>
+            <m:r>
+              <w:rPr>
+                <w:rFonts w:ascii="Cambria Math" w:eastAsia="Cambria Math" w:hAnsi="Cambria Math" w:cs="Cambria Math"/>
+              </w:rPr>
+              <m:t>z</m:t>
+            </m:r>
+          </m:sub>
+        </m:sSub>
+        <m:r>
+          <w:rPr>
+            <w:rFonts w:ascii="Cambria Math" w:eastAsia="Cambria Math" w:hAnsi="Cambria Math" w:cs="Cambria Math"/>
+          </w:rPr>
+          <m:t>)</m:t>
+        </m:r>
+      </m:oMath>
+      <w:r>
+        <w:t xml:space="preserve">, </w:t>
       </w:r>
       <m:oMath>
         <m:sSub>
@@ -1047,7 +1424,7 @@
               <w:rPr>
                 <w:rFonts w:ascii="Cambria Math" w:eastAsia="Cambria Math" w:hAnsi="Cambria Math" w:cs="Cambria Math"/>
               </w:rPr>
-              <m:t>i</m:t>
+              <m:t>2</m:t>
             </m:r>
           </m:sub>
         </m:sSub>
@@ -1055,32 +1432,14 @@
           <w:rPr>
             <w:rFonts w:ascii="Cambria Math" w:eastAsia="Cambria Math" w:hAnsi="Cambria Math" w:cs="Cambria Math"/>
           </w:rPr>
-          <m:t xml:space="preserve">- </m:t>
+          <m:t>(</m:t>
         </m:r>
-      </m:oMath>
-      <w:r>
-        <w:t xml:space="preserve">stopień otwarcia </w:t>
-      </w:r>
-      <w:r>
-        <w:rPr>
-          <w:i/>
-        </w:rPr>
-        <w:t>i</w:t>
-      </w:r>
-      <w:r>
-        <w:t xml:space="preserve"> – tego zaworu</w:t>
-      </w:r>
-      <w:bookmarkStart w:id="0" w:name="_GoBack"/>
-      <w:bookmarkEnd w:id="0"/>
-      <w:r>
-        <w:br/>
-      </w:r>
-      <m:oMath>
         <m:sSub>
           <m:sSubPr>
             <m:ctrlPr>
               <w:rPr>
                 <w:rFonts w:ascii="Cambria Math" w:eastAsia="Cambria Math" w:hAnsi="Cambria Math" w:cs="Cambria Math"/>
+                <w:i/>
               </w:rPr>
             </m:ctrlPr>
           </m:sSubPr>
@@ -1089,7 +1448,7 @@
               <w:rPr>
                 <w:rFonts w:ascii="Cambria Math" w:eastAsia="Cambria Math" w:hAnsi="Cambria Math" w:cs="Cambria Math"/>
               </w:rPr>
-              <m:t>β(H</m:t>
+              <m:t>w</m:t>
             </m:r>
           </m:e>
           <m:sub>
@@ -1097,7 +1456,7 @@
               <w:rPr>
                 <w:rFonts w:ascii="Cambria Math" w:eastAsia="Cambria Math" w:hAnsi="Cambria Math" w:cs="Cambria Math"/>
               </w:rPr>
-              <m:t>i</m:t>
+              <m:t>z</m:t>
             </m:r>
           </m:sub>
         </m:sSub>
@@ -1105,26 +1464,24 @@
           <w:rPr>
             <w:rFonts w:ascii="Cambria Math" w:eastAsia="Cambria Math" w:hAnsi="Cambria Math" w:cs="Cambria Math"/>
           </w:rPr>
-          <m:t xml:space="preserve">)- </m:t>
+          <m:t>)</m:t>
         </m:r>
       </m:oMath>
       <w:r>
-        <w:t xml:space="preserve">powierzchnia swobodna </w:t>
-      </w:r>
-      <w:r>
-        <w:rPr>
-          <w:i/>
-        </w:rPr>
-        <w:t xml:space="preserve">i – </w:t>
-      </w:r>
-      <w:r>
-        <w:t>tego zbiornika</w:t>
-      </w:r>
-    </w:p>
-    <w:p/>
-    <w:p>
-      <w:r>
-        <w:t xml:space="preserve">Powierzchnie swobodne dla </w:t>
+        <w:t xml:space="preserve"> – współczynniki wypływu</w:t>
+      </w:r>
+    </w:p>
+    <w:p>
+      <w:r>
+        <w:t xml:space="preserve">  </w:t>
+      </w:r>
+    </w:p>
+    <w:p>
+      <w:r>
+        <w:t>Powierzchnię swobodną</w:t>
+      </w:r>
+      <w:r>
+        <w:t xml:space="preserve"> dla </w:t>
       </w:r>
       <w:r>
         <w:t>zbiornika opisuje zależność</w:t>
@@ -1151,19 +1508,132 @@
         </m:oMath>
       </m:oMathPara>
     </w:p>
-    <w:p/>
-    <w:p>
-      <w:r>
-        <w:t>Skalowanie sygnałów z czujników ciśnienia</w:t>
-      </w:r>
-    </w:p>
-    <w:p/>
+    <w:p>
+      <w:pPr>
+        <w:jc w:val="center"/>
+        <w:rPr>
+          <w:rFonts w:ascii="Cambria Math" w:eastAsia="Cambria Math" w:hAnsi="Cambria Math" w:cs="Cambria Math"/>
+        </w:rPr>
+      </w:pPr>
+    </w:p>
+    <w:p>
+      <w:pPr>
+        <w:rPr>
+          <w:rFonts w:ascii="Cambria Math" w:eastAsia="Cambria Math" w:hAnsi="Cambria Math" w:cs="Cambria Math"/>
+        </w:rPr>
+      </w:pPr>
+      <w:r>
+        <w:rPr>
+          <w:rFonts w:ascii="Cambria Math" w:eastAsia="Cambria Math" w:hAnsi="Cambria Math" w:cs="Cambria Math"/>
+        </w:rPr>
+        <w:t xml:space="preserve">Wygląd modelu stworzony w środowisku </w:t>
+      </w:r>
+      <w:r>
+        <w:rPr>
+          <w:rFonts w:ascii="Cambria Math" w:eastAsia="Cambria Math" w:hAnsi="Cambria Math" w:cs="Cambria Math"/>
+          <w:i/>
+        </w:rPr>
+        <w:t>Simulink</w:t>
+      </w:r>
+      <w:r>
+        <w:rPr>
+          <w:rFonts w:ascii="Cambria Math" w:eastAsia="Cambria Math" w:hAnsi="Cambria Math" w:cs="Cambria Math"/>
+        </w:rPr>
+        <w:t xml:space="preserve"> przedstawiono na Rys. </w:t>
+      </w:r>
+    </w:p>
+    <w:p>
+      <w:pPr>
+        <w:rPr>
+          <w:rFonts w:ascii="Cambria Math" w:eastAsia="Cambria Math" w:hAnsi="Cambria Math" w:cs="Cambria Math"/>
+        </w:rPr>
+      </w:pPr>
+      <w:r>
+        <w:rPr>
+          <w:noProof/>
+        </w:rPr>
+        <w:drawing>
+          <wp:inline distT="0" distB="0" distL="0" distR="0" wp14:anchorId="5611C3FF" wp14:editId="2B1D0E7D">
+            <wp:extent cx="5943600" cy="3107025"/>
+            <wp:effectExtent l="0" t="0" r="0" b="0"/>
+            <wp:docPr id="13" name="Picture 13"/>
+            <wp:cNvGraphicFramePr>
+              <a:graphicFrameLocks xmlns:a="http://schemas.openxmlformats.org/drawingml/2006/main" noChangeAspect="1"/>
+            </wp:cNvGraphicFramePr>
+            <a:graphic xmlns:a="http://schemas.openxmlformats.org/drawingml/2006/main">
+              <a:graphicData uri="http://schemas.openxmlformats.org/drawingml/2006/picture">
+                <pic:pic xmlns:pic="http://schemas.openxmlformats.org/drawingml/2006/picture">
+                  <pic:nvPicPr>
+                    <pic:cNvPr id="0" name=""/>
+                    <pic:cNvPicPr/>
+                  </pic:nvPicPr>
+                  <pic:blipFill>
+                    <a:blip r:embed="rId9"/>
+                    <a:stretch>
+                      <a:fillRect/>
+                    </a:stretch>
+                  </pic:blipFill>
+                  <pic:spPr>
+                    <a:xfrm>
+                      <a:off x="0" y="0"/>
+                      <a:ext cx="5943600" cy="3107025"/>
+                    </a:xfrm>
+                    <a:prstGeom prst="rect">
+                      <a:avLst/>
+                    </a:prstGeom>
+                  </pic:spPr>
+                </pic:pic>
+              </a:graphicData>
+            </a:graphic>
+          </wp:inline>
+        </w:drawing>
+      </w:r>
+    </w:p>
+    <w:p>
+      <w:pPr>
+        <w:jc w:val="center"/>
+        <w:rPr>
+          <w:rFonts w:asciiTheme="majorHAnsi" w:eastAsia="Cambria Math" w:hAnsiTheme="majorHAnsi" w:cs="Cambria Math"/>
+          <w:i/>
+        </w:rPr>
+      </w:pPr>
+      <w:r>
+        <w:rPr>
+          <w:rFonts w:asciiTheme="majorHAnsi" w:eastAsia="Cambria Math" w:hAnsiTheme="majorHAnsi" w:cs="Cambria Math"/>
+          <w:i/>
+        </w:rPr>
+        <w:t>Rys. Model matematyczny systemu</w:t>
+      </w:r>
+    </w:p>
+    <w:p>
+      <w:pPr>
+        <w:jc w:val="center"/>
+        <w:rPr>
+          <w:rFonts w:asciiTheme="majorHAnsi" w:eastAsia="Cambria Math" w:hAnsiTheme="majorHAnsi" w:cs="Cambria Math"/>
+          <w:i/>
+        </w:rPr>
+      </w:pPr>
+    </w:p>
+    <w:p>
+      <w:pPr>
+        <w:pStyle w:val="ListParagraph"/>
+        <w:numPr>
+          <w:ilvl w:val="1"/>
+          <w:numId w:val="1"/>
+        </w:numPr>
+      </w:pPr>
+      <w:r>
+        <w:t xml:space="preserve">Skalowanie </w:t>
+      </w:r>
+      <w:r>
+        <w:t>sygnałów z czujników ciśnienia</w:t>
+      </w:r>
+    </w:p>
     <w:p>
       <w:pPr>
         <w:jc w:val="both"/>
       </w:pPr>
       <w:r>
-        <w:tab/>
         <w:t>Etap identyfikacji został rozpoczęty od przeskalowania sygnał</w:t>
       </w:r>
       <w:r>
@@ -1206,7 +1676,11 @@
         <w:t>a</w:t>
       </w:r>
       <w:r>
-        <w:t xml:space="preserve"> została uzyskana przez aproksymację pięciu punktów pomiarowych wielomianem I stopnia. Aproksymacje wykonano za pomocą funkcji </w:t>
+        <w:t xml:space="preserve"> została uzyskana przez aproksymację pięciu punktów </w:t>
+      </w:r>
+      <w:r>
+        <w:lastRenderedPageBreak/>
+        <w:t xml:space="preserve">pomiarowych wielomianem I stopnia. Aproksymacje wykonano za pomocą funkcji </w:t>
       </w:r>
       <w:r>
         <w:rPr>
@@ -1217,6 +1691,11 @@
       <w:r>
         <w:t xml:space="preserve">, która jest dostępna w środowisku MATLAB. </w:t>
       </w:r>
+    </w:p>
+    <w:p>
+      <w:pPr>
+        <w:jc w:val="both"/>
+      </w:pPr>
     </w:p>
     <w:p>
       <w:pPr>
@@ -1323,6 +1802,15 @@
         </w:rPr>
         <w:t xml:space="preserve"> – parametry wielomianu I stopnia.</w:t>
       </w:r>
+    </w:p>
+    <w:p>
+      <w:pPr>
+        <w:ind w:firstLine="720"/>
+        <w:jc w:val="both"/>
+        <w:rPr>
+          <w:rFonts w:asciiTheme="minorHAnsi" w:eastAsia="Cambria Math" w:hAnsiTheme="minorHAnsi" w:cstheme="minorHAnsi"/>
+        </w:rPr>
+      </w:pPr>
     </w:p>
     <w:p>
       <w:pPr>
@@ -1545,6 +2033,38 @@
     </w:p>
     <w:p>
       <w:pPr>
+        <w:jc w:val="center"/>
+        <w:rPr>
+          <w:i/>
+        </w:rPr>
+      </w:pPr>
+    </w:p>
+    <w:p>
+      <w:pPr>
+        <w:jc w:val="center"/>
+        <w:rPr>
+          <w:i/>
+        </w:rPr>
+      </w:pPr>
+    </w:p>
+    <w:p>
+      <w:pPr>
+        <w:jc w:val="center"/>
+        <w:rPr>
+          <w:i/>
+        </w:rPr>
+      </w:pPr>
+    </w:p>
+    <w:p>
+      <w:pPr>
+        <w:jc w:val="center"/>
+        <w:rPr>
+          <w:i/>
+        </w:rPr>
+      </w:pPr>
+    </w:p>
+    <w:p>
+      <w:pPr>
         <w:jc w:val="both"/>
       </w:pPr>
       <w:r>
@@ -1559,8 +2079,9 @@
         <w:rPr>
           <w:noProof/>
         </w:rPr>
+        <w:lastRenderedPageBreak/>
         <w:drawing>
-          <wp:inline distT="0" distB="0" distL="0" distR="0">
+          <wp:inline distT="0" distB="0" distL="0" distR="0" wp14:anchorId="2181153E" wp14:editId="7018B806">
             <wp:extent cx="4320000" cy="3240000"/>
             <wp:effectExtent l="0" t="0" r="4445" b="0"/>
             <wp:docPr id="1" name="Obraz 1" descr="D:\Studia_repo\studia\LP\Nasze\CzujnikiPoziomuWody\zaworGora.png"/>
@@ -1577,7 +2098,7 @@
                     </pic:cNvPicPr>
                   </pic:nvPicPr>
                   <pic:blipFill>
-                    <a:blip r:embed="rId8">
+                    <a:blip r:embed="rId10">
                       <a:extLst>
                         <a:ext uri="{28A0092B-C50C-407E-A947-70E740481C1C}">
                           <a14:useLocalDpi xmlns:a14="http://schemas.microsoft.com/office/drawing/2010/main" val="0"/>
@@ -1625,37 +2146,26 @@
     </w:p>
     <w:p>
       <w:pPr>
-        <w:jc w:val="both"/>
-        <w:rPr>
-          <w:b/>
-        </w:rPr>
-      </w:pPr>
-      <w:r>
-        <w:rPr>
-          <w:b/>
-        </w:rPr>
-        <w:lastRenderedPageBreak/>
-        <w:t xml:space="preserve">Charakterystyka </w:t>
-      </w:r>
-      <w:r>
-        <w:rPr>
-          <w:b/>
-        </w:rPr>
-        <w:t>wydajności</w:t>
-      </w:r>
-      <w:r>
-        <w:t xml:space="preserve"> </w:t>
-      </w:r>
-      <w:r>
-        <w:rPr>
-          <w:b/>
-        </w:rPr>
-        <w:t>pompy</w:t>
-      </w:r>
-    </w:p>
-    <w:p>
-      <w:pPr>
-        <w:ind w:firstLine="720"/>
+        <w:jc w:val="center"/>
+        <w:rPr>
+          <w:i/>
+        </w:rPr>
+      </w:pPr>
+    </w:p>
+    <w:p>
+      <w:pPr>
+        <w:pStyle w:val="ListParagraph"/>
+        <w:numPr>
+          <w:ilvl w:val="1"/>
+          <w:numId w:val="1"/>
+        </w:numPr>
+      </w:pPr>
+      <w:r>
+        <w:t>Charakterystyka wydajności pompy</w:t>
+      </w:r>
+    </w:p>
+    <w:p>
+      <w:pPr>
         <w:jc w:val="both"/>
       </w:pPr>
       <w:r>
@@ -1982,82 +2492,6 @@
           <w:b/>
         </w:rPr>
       </w:pPr>
-      <w:r>
-        <w:rPr>
-          <w:b/>
-          <w:noProof/>
-        </w:rPr>
-        <w:drawing>
-          <wp:inline distT="0" distB="0" distL="0" distR="0">
-            <wp:extent cx="4724400" cy="3543300"/>
-            <wp:effectExtent l="0" t="0" r="0" b="0"/>
-            <wp:docPr id="6" name="Obraz 6" descr="D:\Studia_repo\studia\LP\Nasze\Identyfikacja\Pompa\pompa_chka.png"/>
-            <wp:cNvGraphicFramePr>
-              <a:graphicFrameLocks xmlns:a="http://schemas.openxmlformats.org/drawingml/2006/main" noChangeAspect="1"/>
-            </wp:cNvGraphicFramePr>
-            <a:graphic xmlns:a="http://schemas.openxmlformats.org/drawingml/2006/main">
-              <a:graphicData uri="http://schemas.openxmlformats.org/drawingml/2006/picture">
-                <pic:pic xmlns:pic="http://schemas.openxmlformats.org/drawingml/2006/picture">
-                  <pic:nvPicPr>
-                    <pic:cNvPr id="0" name="Picture 4" descr="D:\Studia_repo\studia\LP\Nasze\Identyfikacja\Pompa\pompa_chka.png"/>
-                    <pic:cNvPicPr>
-                      <a:picLocks noChangeAspect="1" noChangeArrowheads="1"/>
-                    </pic:cNvPicPr>
-                  </pic:nvPicPr>
-                  <pic:blipFill>
-                    <a:blip r:embed="rId9">
-                      <a:extLst>
-                        <a:ext uri="{28A0092B-C50C-407E-A947-70E740481C1C}">
-                          <a14:useLocalDpi xmlns:a14="http://schemas.microsoft.com/office/drawing/2010/main" val="0"/>
-                        </a:ext>
-                      </a:extLst>
-                    </a:blip>
-                    <a:srcRect/>
-                    <a:stretch>
-                      <a:fillRect/>
-                    </a:stretch>
-                  </pic:blipFill>
-                  <pic:spPr bwMode="auto">
-                    <a:xfrm>
-                      <a:off x="0" y="0"/>
-                      <a:ext cx="4733149" cy="3549862"/>
-                    </a:xfrm>
-                    <a:prstGeom prst="rect">
-                      <a:avLst/>
-                    </a:prstGeom>
-                    <a:noFill/>
-                    <a:ln>
-                      <a:noFill/>
-                    </a:ln>
-                  </pic:spPr>
-                </pic:pic>
-              </a:graphicData>
-            </a:graphic>
-          </wp:inline>
-        </w:drawing>
-      </w:r>
-    </w:p>
-    <w:p>
-      <w:pPr>
-        <w:jc w:val="center"/>
-        <w:rPr>
-          <w:i/>
-        </w:rPr>
-      </w:pPr>
-      <w:r>
-        <w:rPr>
-          <w:i/>
-        </w:rPr>
-        <w:t>Rys.  Charakterystyka wydajności pompy</w:t>
-      </w:r>
-    </w:p>
-    <w:p>
-      <w:pPr>
-        <w:jc w:val="center"/>
-        <w:rPr>
-          <w:b/>
-        </w:rPr>
-      </w:pPr>
     </w:p>
     <w:p>
       <w:pPr>
@@ -2269,7 +2703,7 @@
     </w:p>
     <w:tbl>
       <w:tblPr>
-        <w:tblStyle w:val="Siatkatabeli"/>
+        <w:tblStyle w:val="TableGrid"/>
         <w:tblW w:w="7948" w:type="dxa"/>
         <w:jc w:val="center"/>
         <w:tblLook w:val="04A0" w:firstRow="1" w:lastRow="0" w:firstColumn="1" w:lastColumn="0" w:noHBand="0" w:noVBand="1"/>
@@ -2496,20 +2930,105 @@
         </w:rPr>
         <w:t>.</w:t>
       </w:r>
+      <w:r>
+        <w:tab/>
+      </w:r>
     </w:p>
     <w:p>
       <w:pPr>
         <w:jc w:val="both"/>
       </w:pPr>
       <w:r>
-        <w:tab/>
+        <w:t xml:space="preserve">Na poniższym rysunku zaprezentowano charakterystykę wydajności pompy w zależności od współczynnika wypełnienia sygnału. </w:t>
+      </w:r>
+    </w:p>
+    <w:p>
+      <w:pPr>
+        <w:jc w:val="center"/>
+        <w:rPr>
+          <w:b/>
+        </w:rPr>
+      </w:pPr>
+      <w:r>
+        <w:rPr>
+          <w:b/>
+          <w:noProof/>
+        </w:rPr>
+        <w:drawing>
+          <wp:inline distT="0" distB="0" distL="0" distR="0" wp14:anchorId="2B3A121C" wp14:editId="6DD593E9">
+            <wp:extent cx="4724400" cy="3543300"/>
+            <wp:effectExtent l="0" t="0" r="0" b="0"/>
+            <wp:docPr id="6" name="Obraz 6" descr="D:\Studia_repo\studia\LP\Nasze\Identyfikacja\Pompa\pompa_chka.png"/>
+            <wp:cNvGraphicFramePr>
+              <a:graphicFrameLocks xmlns:a="http://schemas.openxmlformats.org/drawingml/2006/main" noChangeAspect="1"/>
+            </wp:cNvGraphicFramePr>
+            <a:graphic xmlns:a="http://schemas.openxmlformats.org/drawingml/2006/main">
+              <a:graphicData uri="http://schemas.openxmlformats.org/drawingml/2006/picture">
+                <pic:pic xmlns:pic="http://schemas.openxmlformats.org/drawingml/2006/picture">
+                  <pic:nvPicPr>
+                    <pic:cNvPr id="0" name="Picture 4" descr="D:\Studia_repo\studia\LP\Nasze\Identyfikacja\Pompa\pompa_chka.png"/>
+                    <pic:cNvPicPr>
+                      <a:picLocks noChangeAspect="1" noChangeArrowheads="1"/>
+                    </pic:cNvPicPr>
+                  </pic:nvPicPr>
+                  <pic:blipFill>
+                    <a:blip r:embed="rId11">
+                      <a:extLst>
+                        <a:ext uri="{28A0092B-C50C-407E-A947-70E740481C1C}">
+                          <a14:useLocalDpi xmlns:a14="http://schemas.microsoft.com/office/drawing/2010/main" val="0"/>
+                        </a:ext>
+                      </a:extLst>
+                    </a:blip>
+                    <a:srcRect/>
+                    <a:stretch>
+                      <a:fillRect/>
+                    </a:stretch>
+                  </pic:blipFill>
+                  <pic:spPr bwMode="auto">
+                    <a:xfrm>
+                      <a:off x="0" y="0"/>
+                      <a:ext cx="4733149" cy="3549862"/>
+                    </a:xfrm>
+                    <a:prstGeom prst="rect">
+                      <a:avLst/>
+                    </a:prstGeom>
+                    <a:noFill/>
+                    <a:ln>
+                      <a:noFill/>
+                    </a:ln>
+                  </pic:spPr>
+                </pic:pic>
+              </a:graphicData>
+            </a:graphic>
+          </wp:inline>
+        </w:drawing>
+      </w:r>
+    </w:p>
+    <w:p>
+      <w:pPr>
+        <w:jc w:val="center"/>
+        <w:rPr>
+          <w:i/>
+        </w:rPr>
+      </w:pPr>
+      <w:r>
+        <w:rPr>
+          <w:i/>
+        </w:rPr>
+        <w:t>Rys.  Charakterystyka wydajności pompy</w:t>
       </w:r>
     </w:p>
     <w:p>
       <w:pPr>
         <w:jc w:val="both"/>
       </w:pPr>
-      <w:r>
+    </w:p>
+    <w:p>
+      <w:pPr>
+        <w:jc w:val="both"/>
+      </w:pPr>
+      <w:r>
+        <w:lastRenderedPageBreak/>
         <w:t xml:space="preserve">Na Rys. </w:t>
       </w:r>
       <w:r>
@@ -2523,7 +3042,7 @@
           <w:noProof/>
         </w:rPr>
         <w:drawing>
-          <wp:inline distT="0" distB="0" distL="0" distR="0">
+          <wp:inline distT="0" distB="0" distL="0" distR="0" wp14:anchorId="1D70FA67" wp14:editId="1242FAD1">
             <wp:extent cx="5649759" cy="4029075"/>
             <wp:effectExtent l="0" t="0" r="8255" b="0"/>
             <wp:docPr id="5" name="Obraz 5"/>
@@ -2540,7 +3059,7 @@
                     </pic:cNvPicPr>
                   </pic:nvPicPr>
                   <pic:blipFill>
-                    <a:blip r:embed="rId10">
+                    <a:blip r:embed="rId12">
                       <a:extLst>
                         <a:ext uri="{28A0092B-C50C-407E-A947-70E740481C1C}">
                           <a14:useLocalDpi xmlns:a14="http://schemas.microsoft.com/office/drawing/2010/main" val="0"/>
@@ -2594,17 +3113,22 @@
     </w:p>
     <w:p>
       <w:pPr>
-        <w:jc w:val="both"/>
-        <w:rPr>
-          <w:b/>
-        </w:rPr>
-      </w:pPr>
-      <w:r>
-        <w:rPr>
-          <w:b/>
-        </w:rPr>
-        <w:lastRenderedPageBreak/>
-        <w:t>Identyfikacja współczynników wypływu</w:t>
+        <w:jc w:val="center"/>
+        <w:rPr>
+          <w:i/>
+        </w:rPr>
+      </w:pPr>
+    </w:p>
+    <w:p>
+      <w:pPr>
+        <w:pStyle w:val="ListParagraph"/>
+        <w:numPr>
+          <w:ilvl w:val="1"/>
+          <w:numId w:val="1"/>
+        </w:numPr>
+      </w:pPr>
+      <w:r>
+        <w:t xml:space="preserve">Identyfikacja współczynników wypływu </w:t>
       </w:r>
     </w:p>
     <w:p>
@@ -2613,7 +3137,13 @@
         <w:jc w:val="both"/>
       </w:pPr>
       <w:r>
-        <w:t>Ostatnim etapem procesu identyfikacji było wyznaczenie parametrów wypływów modelu matematycznego (nr równania). Pierwszym krokiem w tym celu było wyznaczenie c</w:t>
+        <w:t>Ostatnim etapem procesu identyfikacji było</w:t>
+      </w:r>
+      <w:r>
+        <w:t xml:space="preserve"> wyznaczenie parametrów wypływu</w:t>
+      </w:r>
+      <w:r>
+        <w:t xml:space="preserve"> modelu matematycznego (nr równania). Pierwszym krokiem w tym celu było wyznaczenie c</w:t>
       </w:r>
       <w:r>
         <w:t>harakterystyk</w:t>
@@ -2778,6 +3308,7 @@
         <w:jc w:val="both"/>
       </w:pPr>
       <w:r>
+        <w:lastRenderedPageBreak/>
         <w:tab/>
       </w:r>
       <m:oMath>
@@ -2906,14 +3437,6 @@
     </w:p>
     <w:p>
       <w:pPr>
-        <w:jc w:val="both"/>
-        <w:rPr>
-          <w:b/>
-        </w:rPr>
-      </w:pPr>
-    </w:p>
-    <w:p>
-      <w:pPr>
         <w:jc w:val="center"/>
       </w:pPr>
       <m:oMathPara>
@@ -3088,7 +3611,7 @@
     </w:p>
     <w:tbl>
       <w:tblPr>
-        <w:tblStyle w:val="Siatkatabeli"/>
+        <w:tblStyle w:val="TableGrid"/>
         <w:tblW w:w="7948" w:type="dxa"/>
         <w:jc w:val="center"/>
         <w:tblLook w:val="04A0" w:firstRow="1" w:lastRow="0" w:firstColumn="1" w:lastColumn="0" w:noHBand="0" w:noVBand="1"/>
@@ -3340,9 +3863,8 @@
         <w:rPr>
           <w:noProof/>
         </w:rPr>
-        <w:lastRenderedPageBreak/>
         <w:drawing>
-          <wp:inline distT="0" distB="0" distL="0" distR="0">
+          <wp:inline distT="0" distB="0" distL="0" distR="0" wp14:anchorId="2E9CDCA6" wp14:editId="52C99309">
             <wp:extent cx="4320000" cy="3240000"/>
             <wp:effectExtent l="0" t="0" r="4445" b="0"/>
             <wp:docPr id="7" name="Obraz 7" descr="D:\Studia_repo\studia\LP\Nasze\Identyfikacja\Zawor\zaworGora_chka.png"/>
@@ -3359,7 +3881,7 @@
                     </pic:cNvPicPr>
                   </pic:nvPicPr>
                   <pic:blipFill>
-                    <a:blip r:embed="rId11">
+                    <a:blip r:embed="rId13">
                       <a:extLst>
                         <a:ext uri="{28A0092B-C50C-407E-A947-70E740481C1C}">
                           <a14:useLocalDpi xmlns:a14="http://schemas.microsoft.com/office/drawing/2010/main" val="0"/>
@@ -3416,6 +3938,7 @@
         <w:jc w:val="both"/>
       </w:pPr>
       <w:r>
+        <w:lastRenderedPageBreak/>
         <w:t>Kolejnym krokiem było wyznaczenie współczynników C</w:t>
       </w:r>
       <w:r>
@@ -3452,7 +3975,7 @@
           <w:noProof/>
         </w:rPr>
         <w:drawing>
-          <wp:inline distT="0" distB="0" distL="0" distR="0" wp14:anchorId="3CC3A8A2" wp14:editId="658A80A7">
+          <wp:inline distT="0" distB="0" distL="0" distR="0" wp14:anchorId="1A1AAC18" wp14:editId="0C48D6CF">
             <wp:extent cx="4286250" cy="2664892"/>
             <wp:effectExtent l="0" t="0" r="0" b="2540"/>
             <wp:docPr id="3" name="Obraz 3"/>
@@ -3467,7 +3990,7 @@
                     <pic:cNvPicPr/>
                   </pic:nvPicPr>
                   <pic:blipFill>
-                    <a:blip r:embed="rId12"/>
+                    <a:blip r:embed="rId14"/>
                     <a:stretch>
                       <a:fillRect/>
                     </a:stretch>
@@ -3510,6 +4033,14 @@
     </w:p>
     <w:p>
       <w:pPr>
+        <w:jc w:val="center"/>
+        <w:rPr>
+          <w:i/>
+        </w:rPr>
+      </w:pPr>
+    </w:p>
+    <w:p>
+      <w:pPr>
         <w:jc w:val="both"/>
       </w:pPr>
       <w:r>
@@ -3526,7 +4057,6 @@
             <w:rPr>
               <w:rFonts w:ascii="Cambria Math" w:hAnsi="Cambria Math"/>
             </w:rPr>
-            <w:lastRenderedPageBreak/>
             <m:t>J=</m:t>
           </m:r>
           <m:nary>
@@ -3920,7 +4450,7 @@
     </w:p>
     <w:tbl>
       <w:tblPr>
-        <w:tblStyle w:val="Siatkatabeli"/>
+        <w:tblStyle w:val="TableGrid"/>
         <w:tblW w:w="9576" w:type="dxa"/>
         <w:jc w:val="center"/>
         <w:tblLook w:val="04A0" w:firstRow="1" w:lastRow="0" w:firstColumn="1" w:lastColumn="0" w:noHBand="0" w:noVBand="1"/>
@@ -3954,6 +4484,7 @@
               <w:jc w:val="center"/>
             </w:pPr>
             <w:r>
+              <w:lastRenderedPageBreak/>
               <w:t>Współczynnik</w:t>
             </w:r>
           </w:p>
@@ -4196,7 +4727,7 @@
           <w:noProof/>
         </w:rPr>
         <w:drawing>
-          <wp:inline distT="0" distB="0" distL="0" distR="0">
+          <wp:inline distT="0" distB="0" distL="0" distR="0" wp14:anchorId="61657E9E" wp14:editId="0DB74ED0">
             <wp:extent cx="4320000" cy="3240000"/>
             <wp:effectExtent l="0" t="0" r="4445" b="0"/>
             <wp:docPr id="8" name="Obraz 8"/>
@@ -4213,7 +4744,7 @@
                     </pic:cNvPicPr>
                   </pic:nvPicPr>
                   <pic:blipFill>
-                    <a:blip r:embed="rId13">
+                    <a:blip r:embed="rId15">
                       <a:extLst>
                         <a:ext uri="{28A0092B-C50C-407E-A947-70E740481C1C}">
                           <a14:useLocalDpi xmlns:a14="http://schemas.microsoft.com/office/drawing/2010/main" val="0"/>
@@ -4357,7 +4888,7 @@
     </w:p>
     <w:tbl>
       <w:tblPr>
-        <w:tblStyle w:val="Siatkatabeli"/>
+        <w:tblStyle w:val="TableGrid"/>
         <w:tblW w:w="7948" w:type="dxa"/>
         <w:jc w:val="center"/>
         <w:tblLook w:val="04A0" w:firstRow="1" w:lastRow="0" w:firstColumn="1" w:lastColumn="0" w:noHBand="0" w:noVBand="1"/>
@@ -4597,8 +5128,9 @@
         <w:rPr>
           <w:noProof/>
         </w:rPr>
+        <w:lastRenderedPageBreak/>
         <w:drawing>
-          <wp:inline distT="0" distB="0" distL="0" distR="0">
+          <wp:inline distT="0" distB="0" distL="0" distR="0" wp14:anchorId="4C574C1E" wp14:editId="4C0FEA79">
             <wp:extent cx="4320000" cy="3240000"/>
             <wp:effectExtent l="0" t="0" r="4445" b="0"/>
             <wp:docPr id="9" name="Obraz 9"/>
@@ -4615,7 +5147,7 @@
                     </pic:cNvPicPr>
                   </pic:nvPicPr>
                   <pic:blipFill>
-                    <a:blip r:embed="rId14">
+                    <a:blip r:embed="rId16">
                       <a:extLst>
                         <a:ext uri="{28A0092B-C50C-407E-A947-70E740481C1C}">
                           <a14:useLocalDpi xmlns:a14="http://schemas.microsoft.com/office/drawing/2010/main" val="0"/>
@@ -4666,21 +5198,970 @@
         <w:jc w:val="both"/>
       </w:pPr>
       <w:r>
-        <w:t>Na rys przedstawiono zgodność modelu elektrozaworu z obiektem rzeczywistym dla różnych wypełnień sygnału PWM.</w:t>
+        <w:t>Po analizie zachowania poziomu cieczy w zbiorniku od współczynnika wypełnien</w:t>
+      </w:r>
+      <w:r>
+        <w:t xml:space="preserve">ia </w:t>
+      </w:r>
+      <w:r>
+        <w:t xml:space="preserve">przyjeto dwustanowe sterowanie dla elektrozaworu. Dla PWM = 0 elektrozawór jest zamknięty oraz PWM = 1 – maksymalne otwarcie elektrozaworu.  </w:t>
+      </w:r>
+      <w:r>
+        <w:t xml:space="preserve">Na Rys.(nr rysunku) przedstwiono zachowanie modelu oraz obiektu rzeczywsitego dla współczynnika wypełnienia równego 1. </w:t>
+      </w:r>
+    </w:p>
+    <w:p>
+      <w:pPr>
+        <w:jc w:val="center"/>
+      </w:pPr>
+      <w:r>
+        <w:rPr>
+          <w:noProof/>
+        </w:rPr>
+        <w:drawing>
+          <wp:inline distT="0" distB="0" distL="0" distR="0" wp14:anchorId="55ACB73E" wp14:editId="5DFE9A44">
+            <wp:extent cx="4837814" cy="3623469"/>
+            <wp:effectExtent l="0" t="0" r="0" b="0"/>
+            <wp:docPr id="10" name="Picture 10" descr="C:\Users\Kamil\Documents\Magisterka\studia\LP\Nasze\Identyfikacja\Zawor\zaworGora_1.png"/>
+            <wp:cNvGraphicFramePr>
+              <a:graphicFrameLocks xmlns:a="http://schemas.openxmlformats.org/drawingml/2006/main" noChangeAspect="1"/>
+            </wp:cNvGraphicFramePr>
+            <a:graphic xmlns:a="http://schemas.openxmlformats.org/drawingml/2006/main">
+              <a:graphicData uri="http://schemas.openxmlformats.org/drawingml/2006/picture">
+                <pic:pic xmlns:pic="http://schemas.openxmlformats.org/drawingml/2006/picture">
+                  <pic:nvPicPr>
+                    <pic:cNvPr id="0" name="Picture 1" descr="C:\Users\Kamil\Documents\Magisterka\studia\LP\Nasze\Identyfikacja\Zawor\zaworGora_1.png"/>
+                    <pic:cNvPicPr>
+                      <a:picLocks noChangeAspect="1" noChangeArrowheads="1"/>
+                    </pic:cNvPicPr>
+                  </pic:nvPicPr>
+                  <pic:blipFill>
+                    <a:blip r:embed="rId17">
+                      <a:extLst>
+                        <a:ext uri="{28A0092B-C50C-407E-A947-70E740481C1C}">
+                          <a14:useLocalDpi xmlns:a14="http://schemas.microsoft.com/office/drawing/2010/main" val="0"/>
+                        </a:ext>
+                      </a:extLst>
+                    </a:blip>
+                    <a:srcRect/>
+                    <a:stretch>
+                      <a:fillRect/>
+                    </a:stretch>
+                  </pic:blipFill>
+                  <pic:spPr bwMode="auto">
+                    <a:xfrm>
+                      <a:off x="0" y="0"/>
+                      <a:ext cx="4838055" cy="3623650"/>
+                    </a:xfrm>
+                    <a:prstGeom prst="rect">
+                      <a:avLst/>
+                    </a:prstGeom>
+                    <a:noFill/>
+                    <a:ln>
+                      <a:noFill/>
+                    </a:ln>
+                  </pic:spPr>
+                </pic:pic>
+              </a:graphicData>
+            </a:graphic>
+          </wp:inline>
+        </w:drawing>
       </w:r>
     </w:p>
     <w:p>
       <w:pPr>
         <w:jc w:val="both"/>
+      </w:pPr>
+    </w:p>
+    <w:p>
+      <w:pPr>
+        <w:pStyle w:val="ListParagraph"/>
+        <w:numPr>
+          <w:ilvl w:val="0"/>
+          <w:numId w:val="1"/>
+        </w:numPr>
+        <w:jc w:val="both"/>
+      </w:pPr>
+      <w:r>
+        <w:t>Ciągły układ regulacji</w:t>
+      </w:r>
+    </w:p>
+    <w:p>
+      <w:pPr>
+        <w:jc w:val="both"/>
+      </w:pPr>
+      <w:r>
+        <w:t>Pierwszym etapem działania systemu było stworzenie zamkniętego układy regulacji. W tym celu wykorzystano dwa regulatory PD, jeden dla pompy, drugi dla elekt</w:t>
+      </w:r>
+      <w:r>
+        <w:t>rozaworu. Założono, że elementy wykonawcze systemu nie moga działać w tym samym czasie. Zam</w:t>
+      </w:r>
+      <w:r>
+        <w:t>knięty ukł</w:t>
+      </w:r>
+      <w:r>
+        <w:t>a</w:t>
+      </w:r>
+      <w:r>
+        <w:t xml:space="preserve">d regulacji miał za zadanie uzyskanie zadanej wartosci referencyjnej. </w:t>
+      </w:r>
+    </w:p>
+    <w:p>
+      <w:pPr>
+        <w:jc w:val="both"/>
+      </w:pPr>
+    </w:p>
+    <w:p>
+      <w:pPr>
+        <w:pStyle w:val="ListParagraph"/>
+        <w:numPr>
+          <w:ilvl w:val="1"/>
+          <w:numId w:val="1"/>
+        </w:numPr>
+        <w:jc w:val="both"/>
+      </w:pPr>
+      <w:r>
+        <w:t>Klasyczny układ regulacji ciągłej oparty na regulatorach PD</w:t>
+      </w:r>
+    </w:p>
+    <w:p>
+      <w:pPr>
+        <w:jc w:val="both"/>
         <w:rPr>
           <w:b/>
-        </w:rPr>
-      </w:pPr>
-      <w:r>
+          <w:i/>
+        </w:rPr>
+      </w:pPr>
+      <w:r>
+        <w:t xml:space="preserve">Pierwsza próba stworzenia zamkniętego układu regulacji wykorzystywała dwa regulatory PD. Poniższy rysunek przedstawia schemat układu regulacji stworzony w środowisku </w:t>
+      </w:r>
+      <w:r>
+        <w:rPr>
+          <w:i/>
+        </w:rPr>
+        <w:t>Simulink</w:t>
+      </w:r>
+    </w:p>
+    <w:p>
+      <w:pPr>
+        <w:jc w:val="both"/>
+      </w:pPr>
+      <w:r>
+        <w:rPr>
+          <w:noProof/>
+        </w:rPr>
+        <w:drawing>
+          <wp:inline distT="0" distB="0" distL="0" distR="0" wp14:anchorId="6CDB6C98" wp14:editId="060549F3">
+            <wp:extent cx="5943600" cy="3361679"/>
+            <wp:effectExtent l="0" t="0" r="0" b="0"/>
+            <wp:docPr id="14" name="Picture 14"/>
+            <wp:cNvGraphicFramePr>
+              <a:graphicFrameLocks xmlns:a="http://schemas.openxmlformats.org/drawingml/2006/main" noChangeAspect="1"/>
+            </wp:cNvGraphicFramePr>
+            <a:graphic xmlns:a="http://schemas.openxmlformats.org/drawingml/2006/main">
+              <a:graphicData uri="http://schemas.openxmlformats.org/drawingml/2006/picture">
+                <pic:pic xmlns:pic="http://schemas.openxmlformats.org/drawingml/2006/picture">
+                  <pic:nvPicPr>
+                    <pic:cNvPr id="0" name=""/>
+                    <pic:cNvPicPr/>
+                  </pic:nvPicPr>
+                  <pic:blipFill>
+                    <a:blip r:embed="rId18"/>
+                    <a:stretch>
+                      <a:fillRect/>
+                    </a:stretch>
+                  </pic:blipFill>
+                  <pic:spPr>
+                    <a:xfrm>
+                      <a:off x="0" y="0"/>
+                      <a:ext cx="5943600" cy="3361679"/>
+                    </a:xfrm>
+                    <a:prstGeom prst="rect">
+                      <a:avLst/>
+                    </a:prstGeom>
+                  </pic:spPr>
+                </pic:pic>
+              </a:graphicData>
+            </a:graphic>
+          </wp:inline>
+        </w:drawing>
+      </w:r>
+      <w:bookmarkStart w:id="0" w:name="_GoBack"/>
+      <w:bookmarkEnd w:id="0"/>
+    </w:p>
+    <w:p>
+      <w:pPr>
+        <w:jc w:val="center"/>
+      </w:pPr>
+      <w:r>
+        <w:t xml:space="preserve">Rys. Schemat regulacji ciągłej </w:t>
+      </w:r>
+    </w:p>
+    <w:p>
+      <w:r>
+        <w:t xml:space="preserve">W pierwszym etapie przystąpiono do znalenienia nastaw dla regulatorów. W tym celu posłużono się funkcją </w:t>
+      </w:r>
+      <w:r>
+        <w:rPr>
+          <w:i/>
+        </w:rPr>
+        <w:t>fminsearch</w:t>
+      </w:r>
+      <w:r>
+        <w:rPr>
+          <w:i/>
+        </w:rPr>
+        <w:t xml:space="preserve"> </w:t>
+      </w:r>
+      <w:r>
+        <w:t>dostępną w środowisku</w:t>
+      </w:r>
+      <w:r>
+        <w:t xml:space="preserve"> </w:t>
+      </w:r>
+      <w:r>
+        <w:rPr>
+          <w:i/>
+        </w:rPr>
+        <w:t>MATLAB</w:t>
+      </w:r>
+      <w:r>
+        <w:rPr>
+          <w:i/>
+        </w:rPr>
+        <w:t xml:space="preserve">. </w:t>
+      </w:r>
+      <w:r>
+        <w:t xml:space="preserve"> Jako wskaźnik jakości przyjęto całkę z kwadratu uchybu. Nastawy dla poszczególnych składowych regulatorów wyniosły:</w:t>
+      </w:r>
+    </w:p>
+    <w:p>
+      <w:r>
+        <w:t>TABELA</w:t>
+      </w:r>
+    </w:p>
+    <w:p>
+      <w:pPr>
+        <w:jc w:val="center"/>
+      </w:pPr>
+    </w:p>
+    <w:p>
+      <w:r>
+        <w:t>Dla tak stworzonego modelu otrzymano następujący przebieg czasowy:</w:t>
+      </w:r>
+    </w:p>
+    <w:p>
+      <w:r>
+        <w:rPr>
+          <w:noProof/>
+        </w:rPr>
+        <w:lastRenderedPageBreak/>
+        <w:drawing>
+          <wp:inline distT="0" distB="0" distL="0" distR="0">
+            <wp:extent cx="5334000" cy="4000500"/>
+            <wp:effectExtent l="0" t="0" r="0" b="0"/>
+            <wp:docPr id="15" name="Picture 15" descr="C:\Users\Kamil\Documents\Magisterka\studia\LP\Nasze\PID\ZamknietyUkladRegulacji1.png"/>
+            <wp:cNvGraphicFramePr>
+              <a:graphicFrameLocks xmlns:a="http://schemas.openxmlformats.org/drawingml/2006/main" noChangeAspect="1"/>
+            </wp:cNvGraphicFramePr>
+            <a:graphic xmlns:a="http://schemas.openxmlformats.org/drawingml/2006/main">
+              <a:graphicData uri="http://schemas.openxmlformats.org/drawingml/2006/picture">
+                <pic:pic xmlns:pic="http://schemas.openxmlformats.org/drawingml/2006/picture">
+                  <pic:nvPicPr>
+                    <pic:cNvPr id="0" name="Picture 3" descr="C:\Users\Kamil\Documents\Magisterka\studia\LP\Nasze\PID\ZamknietyUkladRegulacji1.png"/>
+                    <pic:cNvPicPr>
+                      <a:picLocks noChangeAspect="1" noChangeArrowheads="1"/>
+                    </pic:cNvPicPr>
+                  </pic:nvPicPr>
+                  <pic:blipFill>
+                    <a:blip r:embed="rId19">
+                      <a:extLst>
+                        <a:ext uri="{28A0092B-C50C-407E-A947-70E740481C1C}">
+                          <a14:useLocalDpi xmlns:a14="http://schemas.microsoft.com/office/drawing/2010/main" val="0"/>
+                        </a:ext>
+                      </a:extLst>
+                    </a:blip>
+                    <a:srcRect/>
+                    <a:stretch>
+                      <a:fillRect/>
+                    </a:stretch>
+                  </pic:blipFill>
+                  <pic:spPr bwMode="auto">
+                    <a:xfrm>
+                      <a:off x="0" y="0"/>
+                      <a:ext cx="5334000" cy="4000500"/>
+                    </a:xfrm>
+                    <a:prstGeom prst="rect">
+                      <a:avLst/>
+                    </a:prstGeom>
+                    <a:noFill/>
+                    <a:ln>
+                      <a:noFill/>
+                    </a:ln>
+                  </pic:spPr>
+                </pic:pic>
+              </a:graphicData>
+            </a:graphic>
+          </wp:inline>
+        </w:drawing>
+      </w:r>
+    </w:p>
+    <w:p/>
+    <w:p>
+      <w:r>
+        <w:t xml:space="preserve">Przebiegi czasowe działania pompy oraz elektrozaworu przedstwiono na rys. </w:t>
+      </w:r>
+    </w:p>
+    <w:p>
+      <w:r>
+        <w:rPr>
+          <w:noProof/>
+        </w:rPr>
+        <w:lastRenderedPageBreak/>
+        <w:drawing>
+          <wp:inline distT="0" distB="0" distL="0" distR="0">
+            <wp:extent cx="5334000" cy="4000500"/>
+            <wp:effectExtent l="0" t="0" r="0" b="0"/>
+            <wp:docPr id="16" name="Picture 16" descr="C:\Users\Kamil\Documents\Magisterka\studia\LP\Nasze\PID\SterowaniePompa1.png"/>
+            <wp:cNvGraphicFramePr>
+              <a:graphicFrameLocks xmlns:a="http://schemas.openxmlformats.org/drawingml/2006/main" noChangeAspect="1"/>
+            </wp:cNvGraphicFramePr>
+            <a:graphic xmlns:a="http://schemas.openxmlformats.org/drawingml/2006/main">
+              <a:graphicData uri="http://schemas.openxmlformats.org/drawingml/2006/picture">
+                <pic:pic xmlns:pic="http://schemas.openxmlformats.org/drawingml/2006/picture">
+                  <pic:nvPicPr>
+                    <pic:cNvPr id="0" name="Picture 4" descr="C:\Users\Kamil\Documents\Magisterka\studia\LP\Nasze\PID\SterowaniePompa1.png"/>
+                    <pic:cNvPicPr>
+                      <a:picLocks noChangeAspect="1" noChangeArrowheads="1"/>
+                    </pic:cNvPicPr>
+                  </pic:nvPicPr>
+                  <pic:blipFill>
+                    <a:blip r:embed="rId20">
+                      <a:extLst>
+                        <a:ext uri="{28A0092B-C50C-407E-A947-70E740481C1C}">
+                          <a14:useLocalDpi xmlns:a14="http://schemas.microsoft.com/office/drawing/2010/main" val="0"/>
+                        </a:ext>
+                      </a:extLst>
+                    </a:blip>
+                    <a:srcRect/>
+                    <a:stretch>
+                      <a:fillRect/>
+                    </a:stretch>
+                  </pic:blipFill>
+                  <pic:spPr bwMode="auto">
+                    <a:xfrm>
+                      <a:off x="0" y="0"/>
+                      <a:ext cx="5334000" cy="4000500"/>
+                    </a:xfrm>
+                    <a:prstGeom prst="rect">
+                      <a:avLst/>
+                    </a:prstGeom>
+                    <a:noFill/>
+                    <a:ln>
+                      <a:noFill/>
+                    </a:ln>
+                  </pic:spPr>
+                </pic:pic>
+              </a:graphicData>
+            </a:graphic>
+          </wp:inline>
+        </w:drawing>
+      </w:r>
+    </w:p>
+    <w:p>
+      <w:r>
+        <w:rPr>
+          <w:noProof/>
+        </w:rPr>
+        <w:drawing>
+          <wp:inline distT="0" distB="0" distL="0" distR="0">
+            <wp:extent cx="5334000" cy="4000500"/>
+            <wp:effectExtent l="0" t="0" r="0" b="0"/>
+            <wp:docPr id="17" name="Picture 17" descr="C:\Users\Kamil\Documents\Magisterka\studia\LP\Nasze\PID\SterowanieZawor1.png"/>
+            <wp:cNvGraphicFramePr>
+              <a:graphicFrameLocks xmlns:a="http://schemas.openxmlformats.org/drawingml/2006/main" noChangeAspect="1"/>
+            </wp:cNvGraphicFramePr>
+            <a:graphic xmlns:a="http://schemas.openxmlformats.org/drawingml/2006/main">
+              <a:graphicData uri="http://schemas.openxmlformats.org/drawingml/2006/picture">
+                <pic:pic xmlns:pic="http://schemas.openxmlformats.org/drawingml/2006/picture">
+                  <pic:nvPicPr>
+                    <pic:cNvPr id="0" name="Picture 5" descr="C:\Users\Kamil\Documents\Magisterka\studia\LP\Nasze\PID\SterowanieZawor1.png"/>
+                    <pic:cNvPicPr>
+                      <a:picLocks noChangeAspect="1" noChangeArrowheads="1"/>
+                    </pic:cNvPicPr>
+                  </pic:nvPicPr>
+                  <pic:blipFill>
+                    <a:blip r:embed="rId21">
+                      <a:extLst>
+                        <a:ext uri="{28A0092B-C50C-407E-A947-70E740481C1C}">
+                          <a14:useLocalDpi xmlns:a14="http://schemas.microsoft.com/office/drawing/2010/main" val="0"/>
+                        </a:ext>
+                      </a:extLst>
+                    </a:blip>
+                    <a:srcRect/>
+                    <a:stretch>
+                      <a:fillRect/>
+                    </a:stretch>
+                  </pic:blipFill>
+                  <pic:spPr bwMode="auto">
+                    <a:xfrm>
+                      <a:off x="0" y="0"/>
+                      <a:ext cx="5334000" cy="4000500"/>
+                    </a:xfrm>
+                    <a:prstGeom prst="rect">
+                      <a:avLst/>
+                    </a:prstGeom>
+                    <a:noFill/>
+                    <a:ln>
+                      <a:noFill/>
+                    </a:ln>
+                  </pic:spPr>
+                </pic:pic>
+              </a:graphicData>
+            </a:graphic>
+          </wp:inline>
+        </w:drawing>
+      </w:r>
+    </w:p>
+    <w:p>
+      <w:r>
+        <w:lastRenderedPageBreak/>
+        <w:t>Poniżej przedstawiono działanie przyjętego rozwiązania na rzeczywistym systemie:</w:t>
+      </w:r>
+    </w:p>
+    <w:p/>
+    <w:p/>
+    <w:p/>
+    <w:p>
+      <w:r>
+        <w:t xml:space="preserve">Jak widać działanie jest dalekie od ideału. Problem stanowi zbyt częste załączanie pompy oraz elektrozaworu. Takie działanie  może prowadzić do awarii elementów wykonawczych systemu.  Dodatkowa niedogodność tkwi w samym działaniu pompy: każde </w:t>
+      </w:r>
+      <w:r>
+        <w:t xml:space="preserve">gwałtowne </w:t>
+      </w:r>
+      <w:r>
+        <w:t xml:space="preserve">dolewanie wody powoduje ruch lustra w zbiorniku, a co za tym idzie błędny odczyt wartosci ze zbiornika. </w:t>
+      </w:r>
+    </w:p>
+    <w:p>
+      <w:pPr>
+        <w:pStyle w:val="ListParagraph"/>
+        <w:numPr>
+          <w:ilvl w:val="1"/>
+          <w:numId w:val="1"/>
+        </w:numPr>
+      </w:pPr>
+      <w:r>
+        <w:t xml:space="preserve">Regulacja ciągła z histerezą  </w:t>
+      </w:r>
+    </w:p>
+    <w:p>
+      <w:r>
+        <w:t xml:space="preserve">W niniejszym podrozdziale zaporoponowano sposób eliminacji problemów napotkanych w poprzedniej części pracy. </w:t>
+      </w:r>
+      <w:r>
+        <w:t>Do eliminacji Kwestia kołysania lustrem wody oraz występowanie „szpilek” na wartościach sterowania rozwiązana została za pomocą histerezy oraz wypłaszczenia charakterystyki działania pompy. Skutkiem takiego podejścia jest jednakże przeregulowanie wartości</w:t>
+      </w:r>
+    </w:p>
+    <w:p/>
+    <w:p>
+      <w:r>
+        <w:t xml:space="preserve">Największy problem stanowi sytuacja, w której przez zawór kulowy wypuszczna jest niewielka ilość wody. Każde obniżenie poziomu wody skutkuje natychmiastowym załączeniem się pompy, której działanie powoduje, że spadająca woda powoduje kołysanie się lustra wody w zbiorniku. Każde wyhylenie poziomu skutkuje uruchomieniem pompy lub zaworu. </w:t>
+      </w:r>
+    </w:p>
+    <w:p/>
+    <w:p>
+      <w:r>
+        <w:t xml:space="preserve">Zastosowanie histerezy oraz  wolego rozruchu pompy zmniejsza ampitudę wahań poziomu wody w zbiorniku podczas działania pompy. Dodatkowo </w:t>
+      </w:r>
+      <w:r>
+        <w:t>w systemie regulacji dokonywano</w:t>
+      </w:r>
+      <w:r>
+        <w:t xml:space="preserve"> przeregulowania w przypadku działania pompy. W sytuacji, gdy poziom wody spadnie poniżej wartości wynikającej z przyjętej histerezy, uruchamiana zostaje pompa. Dzięki wykorzystaniu wolnego rozruchu pompy wahanie wody w zbiorniku zostało zminimalizowane</w:t>
+      </w:r>
+      <w:r>
+        <w:t>. P</w:t>
+      </w:r>
+      <w:r>
+        <w:t>rzeregulowanie poziomu cieczy w zbiorniku podczas napełniania umożliwia „spokojne”</w:t>
+      </w:r>
+      <w:r>
+        <w:t xml:space="preserve"> osiagnięcie wartoś</w:t>
+      </w:r>
+      <w:r>
+        <w:t xml:space="preserve">ci zadanej za pomocą elektrozaworu. </w:t>
+      </w:r>
+    </w:p>
+    <w:p>
+      <w:r>
+        <w:t>W takim podejściu należy uwzględnić następujące czynniki:</w:t>
+      </w:r>
+      <w:r>
+        <w:t xml:space="preserve"> </w:t>
+      </w:r>
+    </w:p>
+    <w:p>
+      <w:pPr>
+        <w:pStyle w:val="ListParagraph"/>
+        <w:numPr>
+          <w:ilvl w:val="0"/>
+          <w:numId w:val="2"/>
+        </w:numPr>
+      </w:pPr>
+      <w:r>
+        <w:t>Czas osiągnięcia ustalonej wartości zadanej ulega wydłużeniu w przypadku działania pompy. Najpierw konieczne jest przeregulowanie poziomu cieczy, a następnie osiągnięcie wartosci zadanej za pomocą elektrozaworu</w:t>
+      </w:r>
+    </w:p>
+    <w:p>
+      <w:pPr>
+        <w:pStyle w:val="ListParagraph"/>
+        <w:numPr>
+          <w:ilvl w:val="0"/>
+          <w:numId w:val="2"/>
+        </w:numPr>
+      </w:pPr>
+      <w:r>
+        <w:t>Zmianie</w:t>
+      </w:r>
+      <w:r>
+        <w:t xml:space="preserve"> uległ maksymalny dopuszcza</w:t>
+      </w:r>
+      <w:r>
+        <w:t xml:space="preserve">lny poziom wody w zbiorniku. </w:t>
+      </w:r>
+      <w:r>
+        <w:t xml:space="preserve"> </w:t>
+      </w:r>
+    </w:p>
+    <w:p>
+      <w:r>
+        <w:t xml:space="preserve">Model zaprezentowano na rys. </w:t>
+      </w:r>
+    </w:p>
+    <w:p>
+      <w:r>
+        <w:rPr>
+          <w:noProof/>
+        </w:rPr>
+        <w:lastRenderedPageBreak/>
+        <w:drawing>
+          <wp:inline distT="0" distB="0" distL="0" distR="0">
+            <wp:extent cx="5943600" cy="3149221"/>
+            <wp:effectExtent l="0" t="0" r="0" b="0"/>
+            <wp:docPr id="23" name="Picture 23" descr="C:\Users\Kamil\Documents\Magisterka\studia\LP\Model_Full.PNG"/>
+            <wp:cNvGraphicFramePr>
+              <a:graphicFrameLocks xmlns:a="http://schemas.openxmlformats.org/drawingml/2006/main" noChangeAspect="1"/>
+            </wp:cNvGraphicFramePr>
+            <a:graphic xmlns:a="http://schemas.openxmlformats.org/drawingml/2006/main">
+              <a:graphicData uri="http://schemas.openxmlformats.org/drawingml/2006/picture">
+                <pic:pic xmlns:pic="http://schemas.openxmlformats.org/drawingml/2006/picture">
+                  <pic:nvPicPr>
+                    <pic:cNvPr id="0" name="Picture 11" descr="C:\Users\Kamil\Documents\Magisterka\studia\LP\Model_Full.PNG"/>
+                    <pic:cNvPicPr>
+                      <a:picLocks noChangeAspect="1" noChangeArrowheads="1"/>
+                    </pic:cNvPicPr>
+                  </pic:nvPicPr>
+                  <pic:blipFill>
+                    <a:blip r:embed="rId22">
+                      <a:extLst>
+                        <a:ext uri="{28A0092B-C50C-407E-A947-70E740481C1C}">
+                          <a14:useLocalDpi xmlns:a14="http://schemas.microsoft.com/office/drawing/2010/main" val="0"/>
+                        </a:ext>
+                      </a:extLst>
+                    </a:blip>
+                    <a:srcRect/>
+                    <a:stretch>
+                      <a:fillRect/>
+                    </a:stretch>
+                  </pic:blipFill>
+                  <pic:spPr bwMode="auto">
+                    <a:xfrm>
+                      <a:off x="0" y="0"/>
+                      <a:ext cx="5943600" cy="3149221"/>
+                    </a:xfrm>
+                    <a:prstGeom prst="rect">
+                      <a:avLst/>
+                    </a:prstGeom>
+                    <a:noFill/>
+                    <a:ln>
+                      <a:noFill/>
+                    </a:ln>
+                  </pic:spPr>
+                </pic:pic>
+              </a:graphicData>
+            </a:graphic>
+          </wp:inline>
+        </w:drawing>
+      </w:r>
+    </w:p>
+    <w:p/>
+    <w:p>
+      <w:r>
+        <w:t xml:space="preserve">Działanie modelu przedstawiono na rys. </w:t>
+      </w:r>
+    </w:p>
+    <w:p/>
+    <w:p>
+      <w:r>
+        <w:rPr>
+          <w:noProof/>
+        </w:rPr>
+        <w:lastRenderedPageBreak/>
+        <w:drawing>
+          <wp:inline distT="0" distB="0" distL="0" distR="0" wp14:anchorId="7919255F" wp14:editId="54BBAE16">
+            <wp:extent cx="5334000" cy="4000500"/>
+            <wp:effectExtent l="0" t="0" r="0" b="0"/>
+            <wp:docPr id="20" name="Picture 20" descr="C:\Users\Kamil\Documents\Magisterka\studia\LP\Nasze\PID\ZamknietyUkladRegulacji2.png"/>
+            <wp:cNvGraphicFramePr>
+              <a:graphicFrameLocks xmlns:a="http://schemas.openxmlformats.org/drawingml/2006/main" noChangeAspect="1"/>
+            </wp:cNvGraphicFramePr>
+            <a:graphic xmlns:a="http://schemas.openxmlformats.org/drawingml/2006/main">
+              <a:graphicData uri="http://schemas.openxmlformats.org/drawingml/2006/picture">
+                <pic:pic xmlns:pic="http://schemas.openxmlformats.org/drawingml/2006/picture">
+                  <pic:nvPicPr>
+                    <pic:cNvPr id="0" name="Picture 8" descr="C:\Users\Kamil\Documents\Magisterka\studia\LP\Nasze\PID\ZamknietyUkladRegulacji2.png"/>
+                    <pic:cNvPicPr>
+                      <a:picLocks noChangeAspect="1" noChangeArrowheads="1"/>
+                    </pic:cNvPicPr>
+                  </pic:nvPicPr>
+                  <pic:blipFill>
+                    <a:blip r:embed="rId23">
+                      <a:extLst>
+                        <a:ext uri="{28A0092B-C50C-407E-A947-70E740481C1C}">
+                          <a14:useLocalDpi xmlns:a14="http://schemas.microsoft.com/office/drawing/2010/main" val="0"/>
+                        </a:ext>
+                      </a:extLst>
+                    </a:blip>
+                    <a:srcRect/>
+                    <a:stretch>
+                      <a:fillRect/>
+                    </a:stretch>
+                  </pic:blipFill>
+                  <pic:spPr bwMode="auto">
+                    <a:xfrm>
+                      <a:off x="0" y="0"/>
+                      <a:ext cx="5334000" cy="4000500"/>
+                    </a:xfrm>
+                    <a:prstGeom prst="rect">
+                      <a:avLst/>
+                    </a:prstGeom>
+                    <a:noFill/>
+                    <a:ln>
+                      <a:noFill/>
+                    </a:ln>
+                  </pic:spPr>
+                </pic:pic>
+              </a:graphicData>
+            </a:graphic>
+          </wp:inline>
+        </w:drawing>
+      </w:r>
+      <w:r>
+        <w:rPr>
+          <w:noProof/>
+        </w:rPr>
+        <w:drawing>
+          <wp:inline distT="0" distB="0" distL="0" distR="0" wp14:anchorId="59BF4708" wp14:editId="1A14E995">
+            <wp:extent cx="5334000" cy="4000500"/>
+            <wp:effectExtent l="0" t="0" r="0" b="0"/>
+            <wp:docPr id="21" name="Picture 21" descr="C:\Users\Kamil\Documents\Magisterka\studia\LP\Nasze\PID\SterowaniePompa2.png"/>
+            <wp:cNvGraphicFramePr>
+              <a:graphicFrameLocks xmlns:a="http://schemas.openxmlformats.org/drawingml/2006/main" noChangeAspect="1"/>
+            </wp:cNvGraphicFramePr>
+            <a:graphic xmlns:a="http://schemas.openxmlformats.org/drawingml/2006/main">
+              <a:graphicData uri="http://schemas.openxmlformats.org/drawingml/2006/picture">
+                <pic:pic xmlns:pic="http://schemas.openxmlformats.org/drawingml/2006/picture">
+                  <pic:nvPicPr>
+                    <pic:cNvPr id="0" name="Picture 9" descr="C:\Users\Kamil\Documents\Magisterka\studia\LP\Nasze\PID\SterowaniePompa2.png"/>
+                    <pic:cNvPicPr>
+                      <a:picLocks noChangeAspect="1" noChangeArrowheads="1"/>
+                    </pic:cNvPicPr>
+                  </pic:nvPicPr>
+                  <pic:blipFill>
+                    <a:blip r:embed="rId24">
+                      <a:extLst>
+                        <a:ext uri="{28A0092B-C50C-407E-A947-70E740481C1C}">
+                          <a14:useLocalDpi xmlns:a14="http://schemas.microsoft.com/office/drawing/2010/main" val="0"/>
+                        </a:ext>
+                      </a:extLst>
+                    </a:blip>
+                    <a:srcRect/>
+                    <a:stretch>
+                      <a:fillRect/>
+                    </a:stretch>
+                  </pic:blipFill>
+                  <pic:spPr bwMode="auto">
+                    <a:xfrm>
+                      <a:off x="0" y="0"/>
+                      <a:ext cx="5334000" cy="4000500"/>
+                    </a:xfrm>
+                    <a:prstGeom prst="rect">
+                      <a:avLst/>
+                    </a:prstGeom>
+                    <a:noFill/>
+                    <a:ln>
+                      <a:noFill/>
+                    </a:ln>
+                  </pic:spPr>
+                </pic:pic>
+              </a:graphicData>
+            </a:graphic>
+          </wp:inline>
+        </w:drawing>
+      </w:r>
+      <w:r>
+        <w:rPr>
+          <w:noProof/>
+        </w:rPr>
+        <w:lastRenderedPageBreak/>
+        <w:drawing>
+          <wp:inline distT="0" distB="0" distL="0" distR="0">
+            <wp:extent cx="5334000" cy="4000500"/>
+            <wp:effectExtent l="0" t="0" r="0" b="0"/>
+            <wp:docPr id="19" name="Picture 19" descr="C:\Users\Kamil\Documents\Magisterka\studia\LP\Nasze\PID\SterowanieZawor2.png"/>
+            <wp:cNvGraphicFramePr>
+              <a:graphicFrameLocks xmlns:a="http://schemas.openxmlformats.org/drawingml/2006/main" noChangeAspect="1"/>
+            </wp:cNvGraphicFramePr>
+            <a:graphic xmlns:a="http://schemas.openxmlformats.org/drawingml/2006/main">
+              <a:graphicData uri="http://schemas.openxmlformats.org/drawingml/2006/picture">
+                <pic:pic xmlns:pic="http://schemas.openxmlformats.org/drawingml/2006/picture">
+                  <pic:nvPicPr>
+                    <pic:cNvPr id="0" name="Picture 7" descr="C:\Users\Kamil\Documents\Magisterka\studia\LP\Nasze\PID\SterowanieZawor2.png"/>
+                    <pic:cNvPicPr>
+                      <a:picLocks noChangeAspect="1" noChangeArrowheads="1"/>
+                    </pic:cNvPicPr>
+                  </pic:nvPicPr>
+                  <pic:blipFill>
+                    <a:blip r:embed="rId25">
+                      <a:extLst>
+                        <a:ext uri="{28A0092B-C50C-407E-A947-70E740481C1C}">
+                          <a14:useLocalDpi xmlns:a14="http://schemas.microsoft.com/office/drawing/2010/main" val="0"/>
+                        </a:ext>
+                      </a:extLst>
+                    </a:blip>
+                    <a:srcRect/>
+                    <a:stretch>
+                      <a:fillRect/>
+                    </a:stretch>
+                  </pic:blipFill>
+                  <pic:spPr bwMode="auto">
+                    <a:xfrm>
+                      <a:off x="0" y="0"/>
+                      <a:ext cx="5334000" cy="4000500"/>
+                    </a:xfrm>
+                    <a:prstGeom prst="rect">
+                      <a:avLst/>
+                    </a:prstGeom>
+                    <a:noFill/>
+                    <a:ln>
+                      <a:noFill/>
+                    </a:ln>
+                  </pic:spPr>
+                </pic:pic>
+              </a:graphicData>
+            </a:graphic>
+          </wp:inline>
+        </w:drawing>
+      </w:r>
+    </w:p>
+    <w:p/>
+    <w:p>
+      <w:r>
+        <w:t xml:space="preserve">Przebieg czasowy dla systemu rzeczywistego przedstwaiono na rys. </w:t>
+      </w:r>
+    </w:p>
+    <w:p/>
+    <w:p>
+      <w:pPr>
+        <w:pStyle w:val="ListParagraph"/>
+        <w:numPr>
+          <w:ilvl w:val="0"/>
+          <w:numId w:val="1"/>
+        </w:numPr>
+      </w:pPr>
+      <w:r>
+        <w:t>Dyskretny układ regulacji</w:t>
+      </w:r>
+    </w:p>
+    <w:p>
+      <w:r>
+        <w:t xml:space="preserve">Następny etap stanowiła implementacja zamkniętego układu regulacji w czasie dyskretnym. </w:t>
+      </w:r>
+    </w:p>
+    <w:p/>
+    <w:p/>
+    <w:p>
+      <w:pPr>
+        <w:jc w:val="both"/>
+      </w:pPr>
+      <w:r>
+        <w:t>Dzialanie:</w:t>
+      </w:r>
+    </w:p>
+    <w:p>
+      <w:pPr>
+        <w:jc w:val="both"/>
+      </w:pPr>
+      <w:r>
+        <w:t>Jeżeli poziom za niski – włącz pompę, zamknięty zawór</w:t>
+      </w:r>
+    </w:p>
+    <w:p>
+      <w:pPr>
+        <w:jc w:val="both"/>
+      </w:pPr>
+      <w:r>
+        <w:t>Jeżeli pozniom za wysoki – włącz elektrozawór, wyłącz pompę</w:t>
+      </w:r>
+    </w:p>
+    <w:p>
+      <w:pPr>
+        <w:jc w:val="both"/>
+      </w:pPr>
+      <w:r>
+        <w:t>Zachowanie układu dla modelu:</w:t>
+      </w:r>
+    </w:p>
+    <w:p>
+      <w:pPr>
+        <w:jc w:val="both"/>
         <w:rPr>
           <w:b/>
         </w:rPr>
-        <w:t>Dodać rysunek.</w:t>
+      </w:pPr>
+      <w:r>
+        <w:rPr>
+          <w:b/>
+        </w:rPr>
+        <w:t>Obrazki</w:t>
+      </w:r>
+    </w:p>
+    <w:p>
+      <w:pPr>
+        <w:jc w:val="both"/>
+      </w:pPr>
+      <w:r>
+        <w:t>Zachowanie dla rzeczywistego obiektu:</w:t>
+      </w:r>
+    </w:p>
+    <w:p>
+      <w:pPr>
+        <w:jc w:val="both"/>
+      </w:pPr>
+      <w:r>
+        <w:t>POKAZANIE DUŻEJ ILOSCI ZAŁĄCZEN ORAZ CHLAPANIE</w:t>
+      </w:r>
+    </w:p>
+    <w:p>
+      <w:pPr>
+        <w:jc w:val="both"/>
+        <w:rPr>
+          <w:b/>
+        </w:rPr>
+      </w:pPr>
+    </w:p>
+    <w:p>
+      <w:pPr>
+        <w:jc w:val="both"/>
+      </w:pPr>
+      <w:r>
+        <w:t xml:space="preserve">Panalizie zachowania obiektu stwierdzono, że </w:t>
+      </w:r>
+      <w:r>
+        <w:t xml:space="preserve">konieczne jest wprowadzenie histerezy </w:t>
+      </w:r>
+    </w:p>
+    <w:p>
+      <w:pPr>
+        <w:jc w:val="both"/>
+      </w:pPr>
+      <w:r>
+        <w:t>LEPIEJ DZIAŁA ALE RZUCA MOCNY STRUNMIEŃ WODY I WAHANIA LUSTRA</w:t>
+      </w:r>
+    </w:p>
+    <w:p>
+      <w:pPr>
+        <w:jc w:val="both"/>
+      </w:pPr>
+    </w:p>
+    <w:p>
+      <w:pPr>
+        <w:jc w:val="both"/>
+      </w:pPr>
+      <w:r>
+        <w:t>Wprowadzenie narastania na pompie oraz przeregulowanie i zejscie poziomem za pomocą elektrozaworu</w:t>
+      </w:r>
+    </w:p>
+    <w:p>
+      <w:pPr>
+        <w:jc w:val="both"/>
+      </w:pPr>
+    </w:p>
+    <w:p>
+      <w:pPr>
+        <w:jc w:val="both"/>
+      </w:pPr>
+    </w:p>
+    <w:p>
+      <w:pPr>
+        <w:jc w:val="both"/>
+      </w:pPr>
+      <w:r>
+        <w:t>(powód to wahania lustra wody i szumy z czunika)</w:t>
+      </w:r>
+    </w:p>
+    <w:p>
+      <w:pPr>
+        <w:jc w:val="both"/>
+      </w:pPr>
+    </w:p>
+    <w:p>
+      <w:pPr>
+        <w:jc w:val="both"/>
+      </w:pPr>
+      <w:r>
+        <w:t>Zachowanie regulatora:</w:t>
+      </w:r>
+    </w:p>
+    <w:p>
+      <w:pPr>
+        <w:jc w:val="both"/>
+      </w:pPr>
+      <w:r>
+        <w:t>Działa tylko jeden element wykonawczy: jeżeli pompa działa, zawór jest zamkniety oraz na odwrót</w:t>
+      </w:r>
+    </w:p>
+    <w:p>
+      <w:pPr>
+        <w:jc w:val="both"/>
+      </w:pPr>
+      <w:r>
+        <w:t>Działanie pompy:</w:t>
+      </w:r>
+    </w:p>
+    <w:p>
+      <w:pPr>
+        <w:jc w:val="both"/>
+      </w:pPr>
+      <w:r>
+        <w:t>Spokojne narastanie wartosci współczynnika wypełnienia, w przeciwnym razie mocne chlupnięcia wody wpływają na ruch lustra wody w zbiorniku – wprowadzanie duzych błędów na czujniku wysokości słupa cieczy.</w:t>
+      </w:r>
+    </w:p>
+    <w:p>
+      <w:pPr>
+        <w:jc w:val="both"/>
+      </w:pPr>
+      <w:r>
+        <w:t>Z powodu zaszumienia czujnika wysokości słupa cieczy oraz braku możliwości dokładnego sterowania pompą zezwolono na przesterowanie, a następnie na osiągnięcie wartosci zadanej za pomocą elektrozaworu.</w:t>
+      </w:r>
+    </w:p>
+    <w:p>
+      <w:pPr>
+        <w:jc w:val="both"/>
+      </w:pPr>
+      <w:r>
+        <w:t>Zezwolenie na przeregulowani</w:t>
       </w:r>
     </w:p>
     <w:sectPr>
@@ -4694,8 +6175,121 @@
 </file>
 
 <file path=word/numbering.xml><?xml version="1.0" encoding="utf-8"?>
-<w:numbering xmlns:wpc="http://schemas.microsoft.com/office/word/2010/wordprocessingCanvas" xmlns:cx="http://schemas.microsoft.com/office/drawing/2014/chartex" xmlns:cx1="http://schemas.microsoft.com/office/drawing/2015/9/8/chartex" xmlns:cx2="http://schemas.microsoft.com/office/drawing/2015/10/21/chartex" xmlns:cx3="http://schemas.microsoft.com/office/drawing/2016/5/9/chartex" xmlns:cx4="http://schemas.microsoft.com/office/drawing/2016/5/10/chartex" xmlns:cx5="http://schemas.microsoft.com/office/drawing/2016/5/11/chartex" xmlns:cx6="http://schemas.microsoft.com/office/drawing/2016/5/12/chartex" xmlns:cx7="http://schemas.microsoft.com/office/drawing/2016/5/13/chartex" xmlns:cx8="http://schemas.microsoft.com/office/drawing/2016/5/14/chartex" xmlns:mc="http://schemas.openxmlformats.org/markup-compatibility/2006" xmlns:aink="http://schemas.microsoft.com/office/drawing/2016/ink" xmlns:am3d="http://schemas.microsoft.com/office/drawing/2017/model3d" xmlns:o="urn:schemas-microsoft-com:office:office" xmlns:r="http://schemas.openxmlformats.org/officeDocument/2006/relationships" xmlns:m="http://schemas.openxmlformats.org/officeDocument/2006/math" xmlns:v="urn:schemas-microsoft-com:vml" xmlns:wp14="http://schemas.microsoft.com/office/word/2010/wordprocessingDrawing" xmlns:wp="http://schemas.openxmlformats.org/drawingml/2006/wordprocessingDrawing" xmlns:w10="urn:schemas-microsoft-com:office:word" xmlns:w="http://schemas.openxmlformats.org/wordprocessingml/2006/main" xmlns:w14="http://schemas.microsoft.com/office/word/2010/wordml" xmlns:w15="http://schemas.microsoft.com/office/word/2012/wordml" xmlns:w16cid="http://schemas.microsoft.com/office/word/2016/wordml/cid" xmlns:w16se="http://schemas.microsoft.com/office/word/2015/wordml/symex" xmlns:wpg="http://schemas.microsoft.com/office/word/2010/wordprocessingGroup" xmlns:wpi="http://schemas.microsoft.com/office/word/2010/wordprocessingInk" xmlns:wne="http://schemas.microsoft.com/office/word/2006/wordml" xmlns:wps="http://schemas.microsoft.com/office/word/2010/wordprocessingShape" mc:Ignorable="w14 w15 w16se w16cid wp14">
-  <w:abstractNum w:abstractNumId="0" w15:restartNumberingAfterBreak="0">
+<w:numbering xmlns:wpc="http://schemas.microsoft.com/office/word/2010/wordprocessingCanvas" xmlns:mc="http://schemas.openxmlformats.org/markup-compatibility/2006" xmlns:o="urn:schemas-microsoft-com:office:office" xmlns:r="http://schemas.openxmlformats.org/officeDocument/2006/relationships" xmlns:m="http://schemas.openxmlformats.org/officeDocument/2006/math" xmlns:v="urn:schemas-microsoft-com:vml" xmlns:wp14="http://schemas.microsoft.com/office/word/2010/wordprocessingDrawing" xmlns:wp="http://schemas.openxmlformats.org/drawingml/2006/wordprocessingDrawing" xmlns:w10="urn:schemas-microsoft-com:office:word" xmlns:w="http://schemas.openxmlformats.org/wordprocessingml/2006/main" xmlns:w14="http://schemas.microsoft.com/office/word/2010/wordml" xmlns:wpg="http://schemas.microsoft.com/office/word/2010/wordprocessingGroup" xmlns:wpi="http://schemas.microsoft.com/office/word/2010/wordprocessingInk" xmlns:wne="http://schemas.microsoft.com/office/word/2006/wordml" xmlns:wps="http://schemas.microsoft.com/office/word/2010/wordprocessingShape" mc:Ignorable="w14 wp14">
+  <w:abstractNum w:abstractNumId="0">
+    <w:nsid w:val="0DCF7653"/>
+    <w:multiLevelType w:val="hybridMultilevel"/>
+    <w:tmpl w:val="47248526"/>
+    <w:lvl w:ilvl="0" w:tplc="04150001">
+      <w:start w:val="1"/>
+      <w:numFmt w:val="bullet"/>
+      <w:lvlText w:val=""/>
+      <w:lvlJc w:val="left"/>
+      <w:pPr>
+        <w:ind w:left="720" w:hanging="360"/>
+      </w:pPr>
+      <w:rPr>
+        <w:rFonts w:ascii="Symbol" w:hAnsi="Symbol" w:hint="default"/>
+      </w:rPr>
+    </w:lvl>
+    <w:lvl w:ilvl="1" w:tplc="04150003" w:tentative="1">
+      <w:start w:val="1"/>
+      <w:numFmt w:val="bullet"/>
+      <w:lvlText w:val="o"/>
+      <w:lvlJc w:val="left"/>
+      <w:pPr>
+        <w:ind w:left="1440" w:hanging="360"/>
+      </w:pPr>
+      <w:rPr>
+        <w:rFonts w:ascii="Courier New" w:hAnsi="Courier New" w:cs="Courier New" w:hint="default"/>
+      </w:rPr>
+    </w:lvl>
+    <w:lvl w:ilvl="2" w:tplc="04150005" w:tentative="1">
+      <w:start w:val="1"/>
+      <w:numFmt w:val="bullet"/>
+      <w:lvlText w:val=""/>
+      <w:lvlJc w:val="left"/>
+      <w:pPr>
+        <w:ind w:left="2160" w:hanging="360"/>
+      </w:pPr>
+      <w:rPr>
+        <w:rFonts w:ascii="Wingdings" w:hAnsi="Wingdings" w:hint="default"/>
+      </w:rPr>
+    </w:lvl>
+    <w:lvl w:ilvl="3" w:tplc="04150001" w:tentative="1">
+      <w:start w:val="1"/>
+      <w:numFmt w:val="bullet"/>
+      <w:lvlText w:val=""/>
+      <w:lvlJc w:val="left"/>
+      <w:pPr>
+        <w:ind w:left="2880" w:hanging="360"/>
+      </w:pPr>
+      <w:rPr>
+        <w:rFonts w:ascii="Symbol" w:hAnsi="Symbol" w:hint="default"/>
+      </w:rPr>
+    </w:lvl>
+    <w:lvl w:ilvl="4" w:tplc="04150003" w:tentative="1">
+      <w:start w:val="1"/>
+      <w:numFmt w:val="bullet"/>
+      <w:lvlText w:val="o"/>
+      <w:lvlJc w:val="left"/>
+      <w:pPr>
+        <w:ind w:left="3600" w:hanging="360"/>
+      </w:pPr>
+      <w:rPr>
+        <w:rFonts w:ascii="Courier New" w:hAnsi="Courier New" w:cs="Courier New" w:hint="default"/>
+      </w:rPr>
+    </w:lvl>
+    <w:lvl w:ilvl="5" w:tplc="04150005" w:tentative="1">
+      <w:start w:val="1"/>
+      <w:numFmt w:val="bullet"/>
+      <w:lvlText w:val=""/>
+      <w:lvlJc w:val="left"/>
+      <w:pPr>
+        <w:ind w:left="4320" w:hanging="360"/>
+      </w:pPr>
+      <w:rPr>
+        <w:rFonts w:ascii="Wingdings" w:hAnsi="Wingdings" w:hint="default"/>
+      </w:rPr>
+    </w:lvl>
+    <w:lvl w:ilvl="6" w:tplc="04150001" w:tentative="1">
+      <w:start w:val="1"/>
+      <w:numFmt w:val="bullet"/>
+      <w:lvlText w:val=""/>
+      <w:lvlJc w:val="left"/>
+      <w:pPr>
+        <w:ind w:left="5040" w:hanging="360"/>
+      </w:pPr>
+      <w:rPr>
+        <w:rFonts w:ascii="Symbol" w:hAnsi="Symbol" w:hint="default"/>
+      </w:rPr>
+    </w:lvl>
+    <w:lvl w:ilvl="7" w:tplc="04150003" w:tentative="1">
+      <w:start w:val="1"/>
+      <w:numFmt w:val="bullet"/>
+      <w:lvlText w:val="o"/>
+      <w:lvlJc w:val="left"/>
+      <w:pPr>
+        <w:ind w:left="5760" w:hanging="360"/>
+      </w:pPr>
+      <w:rPr>
+        <w:rFonts w:ascii="Courier New" w:hAnsi="Courier New" w:cs="Courier New" w:hint="default"/>
+      </w:rPr>
+    </w:lvl>
+    <w:lvl w:ilvl="8" w:tplc="04150005" w:tentative="1">
+      <w:start w:val="1"/>
+      <w:numFmt w:val="bullet"/>
+      <w:lvlText w:val=""/>
+      <w:lvlJc w:val="left"/>
+      <w:pPr>
+        <w:ind w:left="6480" w:hanging="360"/>
+      </w:pPr>
+      <w:rPr>
+        <w:rFonts w:ascii="Wingdings" w:hAnsi="Wingdings" w:hint="default"/>
+      </w:rPr>
+    </w:lvl>
+  </w:abstractNum>
+  <w:abstractNum w:abstractNumId="1">
     <w:nsid w:val="591A0ED1"/>
     <w:multiLevelType w:val="multilevel"/>
     <w:tmpl w:val="499E823A"/>
@@ -4782,13 +6376,16 @@
     </w:lvl>
   </w:abstractNum>
   <w:num w:numId="1">
+    <w:abstractNumId w:val="1"/>
+  </w:num>
+  <w:num w:numId="2">
     <w:abstractNumId w:val="0"/>
   </w:num>
 </w:numbering>
 </file>
 
 <file path=word/styles.xml><?xml version="1.0" encoding="utf-8"?>
-<w:styles xmlns:mc="http://schemas.openxmlformats.org/markup-compatibility/2006" xmlns:r="http://schemas.openxmlformats.org/officeDocument/2006/relationships" xmlns:w="http://schemas.openxmlformats.org/wordprocessingml/2006/main" xmlns:w14="http://schemas.microsoft.com/office/word/2010/wordml" xmlns:w15="http://schemas.microsoft.com/office/word/2012/wordml" xmlns:w16cid="http://schemas.microsoft.com/office/word/2016/wordml/cid" xmlns:w16se="http://schemas.microsoft.com/office/word/2015/wordml/symex" mc:Ignorable="w14 w15 w16se w16cid">
+<w:styles xmlns:mc="http://schemas.openxmlformats.org/markup-compatibility/2006" xmlns:r="http://schemas.openxmlformats.org/officeDocument/2006/relationships" xmlns:w="http://schemas.openxmlformats.org/wordprocessingml/2006/main" xmlns:w14="http://schemas.microsoft.com/office/word/2010/wordml" mc:Ignorable="w14">
   <w:docDefaults>
     <w:rPrDefault>
       <w:rPr>
@@ -4812,391 +6409,154 @@
       </w:pPr>
     </w:pPrDefault>
   </w:docDefaults>
-  <w:latentStyles w:defLockedState="0" w:defUIPriority="99" w:defSemiHidden="0" w:defUnhideWhenUsed="0" w:defQFormat="0" w:count="375">
-    <w:lsdException w:name="Normal" w:uiPriority="0" w:qFormat="1"/>
-    <w:lsdException w:name="heading 1" w:uiPriority="9" w:qFormat="1"/>
-    <w:lsdException w:name="heading 2" w:semiHidden="1" w:uiPriority="9" w:unhideWhenUsed="1" w:qFormat="1"/>
-    <w:lsdException w:name="heading 3" w:semiHidden="1" w:uiPriority="9" w:unhideWhenUsed="1" w:qFormat="1"/>
-    <w:lsdException w:name="heading 4" w:semiHidden="1" w:uiPriority="9" w:unhideWhenUsed="1" w:qFormat="1"/>
-    <w:lsdException w:name="heading 5" w:semiHidden="1" w:uiPriority="9" w:unhideWhenUsed="1" w:qFormat="1"/>
-    <w:lsdException w:name="heading 6" w:semiHidden="1" w:uiPriority="9" w:unhideWhenUsed="1" w:qFormat="1"/>
-    <w:lsdException w:name="heading 7" w:semiHidden="1" w:uiPriority="9" w:unhideWhenUsed="1" w:qFormat="1"/>
-    <w:lsdException w:name="heading 8" w:semiHidden="1" w:uiPriority="9" w:unhideWhenUsed="1" w:qFormat="1"/>
-    <w:lsdException w:name="heading 9" w:semiHidden="1" w:uiPriority="9" w:unhideWhenUsed="1" w:qFormat="1"/>
-    <w:lsdException w:name="index 1" w:semiHidden="1" w:unhideWhenUsed="1"/>
-    <w:lsdException w:name="index 2" w:semiHidden="1" w:unhideWhenUsed="1"/>
-    <w:lsdException w:name="index 3" w:semiHidden="1" w:unhideWhenUsed="1"/>
-    <w:lsdException w:name="index 4" w:semiHidden="1" w:unhideWhenUsed="1"/>
-    <w:lsdException w:name="index 5" w:semiHidden="1" w:unhideWhenUsed="1"/>
-    <w:lsdException w:name="index 6" w:semiHidden="1" w:unhideWhenUsed="1"/>
-    <w:lsdException w:name="index 7" w:semiHidden="1" w:unhideWhenUsed="1"/>
-    <w:lsdException w:name="index 8" w:semiHidden="1" w:unhideWhenUsed="1"/>
-    <w:lsdException w:name="index 9" w:semiHidden="1" w:unhideWhenUsed="1"/>
-    <w:lsdException w:name="toc 1" w:semiHidden="1" w:uiPriority="39" w:unhideWhenUsed="1"/>
-    <w:lsdException w:name="toc 2" w:semiHidden="1" w:uiPriority="39" w:unhideWhenUsed="1"/>
-    <w:lsdException w:name="toc 3" w:semiHidden="1" w:uiPriority="39" w:unhideWhenUsed="1"/>
-    <w:lsdException w:name="toc 4" w:semiHidden="1" w:uiPriority="39" w:unhideWhenUsed="1"/>
-    <w:lsdException w:name="toc 5" w:semiHidden="1" w:uiPriority="39" w:unhideWhenUsed="1"/>
-    <w:lsdException w:name="toc 6" w:semiHidden="1" w:uiPriority="39" w:unhideWhenUsed="1"/>
-    <w:lsdException w:name="toc 7" w:semiHidden="1" w:uiPriority="39" w:unhideWhenUsed="1"/>
-    <w:lsdException w:name="toc 8" w:semiHidden="1" w:uiPriority="39" w:unhideWhenUsed="1"/>
-    <w:lsdException w:name="toc 9" w:semiHidden="1" w:uiPriority="39" w:unhideWhenUsed="1"/>
-    <w:lsdException w:name="Normal Indent" w:semiHidden="1" w:unhideWhenUsed="1"/>
-    <w:lsdException w:name="footnote text" w:semiHidden="1" w:unhideWhenUsed="1"/>
-    <w:lsdException w:name="annotation text" w:semiHidden="1" w:unhideWhenUsed="1"/>
-    <w:lsdException w:name="header" w:semiHidden="1" w:unhideWhenUsed="1"/>
-    <w:lsdException w:name="footer" w:semiHidden="1" w:unhideWhenUsed="1"/>
-    <w:lsdException w:name="index heading" w:semiHidden="1" w:unhideWhenUsed="1"/>
-    <w:lsdException w:name="caption" w:semiHidden="1" w:uiPriority="35" w:unhideWhenUsed="1" w:qFormat="1"/>
-    <w:lsdException w:name="table of figures" w:semiHidden="1" w:unhideWhenUsed="1"/>
-    <w:lsdException w:name="envelope address" w:semiHidden="1" w:unhideWhenUsed="1"/>
-    <w:lsdException w:name="envelope return" w:semiHidden="1" w:unhideWhenUsed="1"/>
-    <w:lsdException w:name="footnote reference" w:semiHidden="1" w:unhideWhenUsed="1"/>
-    <w:lsdException w:name="annotation reference" w:semiHidden="1" w:unhideWhenUsed="1"/>
-    <w:lsdException w:name="line number" w:semiHidden="1" w:unhideWhenUsed="1"/>
-    <w:lsdException w:name="page number" w:semiHidden="1" w:unhideWhenUsed="1"/>
-    <w:lsdException w:name="endnote reference" w:semiHidden="1" w:unhideWhenUsed="1"/>
-    <w:lsdException w:name="endnote text" w:semiHidden="1" w:unhideWhenUsed="1"/>
-    <w:lsdException w:name="table of authorities" w:semiHidden="1" w:unhideWhenUsed="1"/>
-    <w:lsdException w:name="macro" w:semiHidden="1" w:unhideWhenUsed="1"/>
-    <w:lsdException w:name="toa heading" w:semiHidden="1" w:unhideWhenUsed="1"/>
-    <w:lsdException w:name="List" w:semiHidden="1" w:unhideWhenUsed="1"/>
-    <w:lsdException w:name="List Bullet" w:semiHidden="1" w:unhideWhenUsed="1"/>
-    <w:lsdException w:name="List Number" w:semiHidden="1" w:unhideWhenUsed="1"/>
-    <w:lsdException w:name="List 2" w:semiHidden="1" w:unhideWhenUsed="1"/>
-    <w:lsdException w:name="List 3" w:semiHidden="1" w:unhideWhenUsed="1"/>
-    <w:lsdException w:name="List 4" w:semiHidden="1" w:unhideWhenUsed="1"/>
-    <w:lsdException w:name="List 5" w:semiHidden="1" w:unhideWhenUsed="1"/>
-    <w:lsdException w:name="List Bullet 2" w:semiHidden="1" w:unhideWhenUsed="1"/>
-    <w:lsdException w:name="List Bullet 3" w:semiHidden="1" w:unhideWhenUsed="1"/>
-    <w:lsdException w:name="List Bullet 4" w:semiHidden="1" w:unhideWhenUsed="1"/>
-    <w:lsdException w:name="List Bullet 5" w:semiHidden="1" w:unhideWhenUsed="1"/>
-    <w:lsdException w:name="List Number 2" w:semiHidden="1" w:unhideWhenUsed="1"/>
-    <w:lsdException w:name="List Number 3" w:semiHidden="1" w:unhideWhenUsed="1"/>
-    <w:lsdException w:name="List Number 4" w:semiHidden="1" w:unhideWhenUsed="1"/>
-    <w:lsdException w:name="List Number 5" w:semiHidden="1" w:unhideWhenUsed="1"/>
-    <w:lsdException w:name="Title" w:uiPriority="10" w:qFormat="1"/>
-    <w:lsdException w:name="Closing" w:semiHidden="1" w:unhideWhenUsed="1"/>
-    <w:lsdException w:name="Signature" w:semiHidden="1" w:unhideWhenUsed="1"/>
-    <w:lsdException w:name="Default Paragraph Font" w:semiHidden="1" w:uiPriority="1" w:unhideWhenUsed="1"/>
-    <w:lsdException w:name="Body Text" w:semiHidden="1" w:unhideWhenUsed="1"/>
-    <w:lsdException w:name="Body Text Indent" w:semiHidden="1" w:unhideWhenUsed="1"/>
-    <w:lsdException w:name="List Continue" w:semiHidden="1" w:unhideWhenUsed="1"/>
-    <w:lsdException w:name="List Continue 2" w:semiHidden="1" w:unhideWhenUsed="1"/>
-    <w:lsdException w:name="List Continue 3" w:semiHidden="1" w:unhideWhenUsed="1"/>
-    <w:lsdException w:name="List Continue 4" w:semiHidden="1" w:unhideWhenUsed="1"/>
-    <w:lsdException w:name="List Continue 5" w:semiHidden="1" w:unhideWhenUsed="1"/>
-    <w:lsdException w:name="Message Header" w:semiHidden="1" w:unhideWhenUsed="1"/>
-    <w:lsdException w:name="Subtitle" w:uiPriority="11" w:qFormat="1"/>
-    <w:lsdException w:name="Salutation" w:semiHidden="1" w:unhideWhenUsed="1"/>
-    <w:lsdException w:name="Date" w:semiHidden="1" w:unhideWhenUsed="1"/>
-    <w:lsdException w:name="Body Text First Indent" w:semiHidden="1" w:unhideWhenUsed="1"/>
-    <w:lsdException w:name="Body Text First Indent 2" w:semiHidden="1" w:unhideWhenUsed="1"/>
-    <w:lsdException w:name="Note Heading" w:semiHidden="1" w:unhideWhenUsed="1"/>
-    <w:lsdException w:name="Body Text 2" w:semiHidden="1" w:unhideWhenUsed="1"/>
-    <w:lsdException w:name="Body Text 3" w:semiHidden="1" w:unhideWhenUsed="1"/>
-    <w:lsdException w:name="Body Text Indent 2" w:semiHidden="1" w:unhideWhenUsed="1"/>
-    <w:lsdException w:name="Body Text Indent 3" w:semiHidden="1" w:unhideWhenUsed="1"/>
-    <w:lsdException w:name="Block Text" w:semiHidden="1" w:unhideWhenUsed="1"/>
-    <w:lsdException w:name="Hyperlink" w:semiHidden="1" w:unhideWhenUsed="1"/>
-    <w:lsdException w:name="FollowedHyperlink" w:semiHidden="1" w:unhideWhenUsed="1"/>
-    <w:lsdException w:name="Strong" w:uiPriority="22" w:qFormat="1"/>
-    <w:lsdException w:name="Emphasis" w:uiPriority="20" w:qFormat="1"/>
-    <w:lsdException w:name="Document Map" w:semiHidden="1" w:unhideWhenUsed="1"/>
-    <w:lsdException w:name="Plain Text" w:semiHidden="1" w:unhideWhenUsed="1"/>
-    <w:lsdException w:name="E-mail Signature" w:semiHidden="1" w:unhideWhenUsed="1"/>
-    <w:lsdException w:name="HTML Top of Form" w:semiHidden="1" w:unhideWhenUsed="1"/>
-    <w:lsdException w:name="HTML Bottom of Form" w:semiHidden="1" w:unhideWhenUsed="1"/>
-    <w:lsdException w:name="Normal (Web)" w:semiHidden="1" w:unhideWhenUsed="1"/>
-    <w:lsdException w:name="HTML Acronym" w:semiHidden="1" w:unhideWhenUsed="1"/>
-    <w:lsdException w:name="HTML Address" w:semiHidden="1" w:unhideWhenUsed="1"/>
-    <w:lsdException w:name="HTML Cite" w:semiHidden="1" w:unhideWhenUsed="1"/>
-    <w:lsdException w:name="HTML Code" w:semiHidden="1" w:unhideWhenUsed="1"/>
-    <w:lsdException w:name="HTML Definition" w:semiHidden="1" w:unhideWhenUsed="1"/>
-    <w:lsdException w:name="HTML Keyboard" w:semiHidden="1" w:unhideWhenUsed="1"/>
-    <w:lsdException w:name="HTML Preformatted" w:semiHidden="1" w:unhideWhenUsed="1"/>
-    <w:lsdException w:name="HTML Sample" w:semiHidden="1" w:unhideWhenUsed="1"/>
-    <w:lsdException w:name="HTML Typewriter" w:semiHidden="1" w:unhideWhenUsed="1"/>
-    <w:lsdException w:name="HTML Variable" w:semiHidden="1" w:unhideWhenUsed="1"/>
-    <w:lsdException w:name="Normal Table" w:semiHidden="1" w:unhideWhenUsed="1"/>
-    <w:lsdException w:name="annotation subject" w:semiHidden="1" w:unhideWhenUsed="1"/>
-    <w:lsdException w:name="No List" w:semiHidden="1" w:unhideWhenUsed="1"/>
-    <w:lsdException w:name="Outline List 1" w:semiHidden="1" w:unhideWhenUsed="1"/>
-    <w:lsdException w:name="Outline List 2" w:semiHidden="1" w:unhideWhenUsed="1"/>
-    <w:lsdException w:name="Outline List 3" w:semiHidden="1" w:unhideWhenUsed="1"/>
-    <w:lsdException w:name="Table Simple 1" w:semiHidden="1" w:unhideWhenUsed="1"/>
-    <w:lsdException w:name="Table Simple 2" w:semiHidden="1" w:unhideWhenUsed="1"/>
-    <w:lsdException w:name="Table Simple 3" w:semiHidden="1" w:unhideWhenUsed="1"/>
-    <w:lsdException w:name="Table Classic 1" w:semiHidden="1" w:unhideWhenUsed="1"/>
-    <w:lsdException w:name="Table Classic 2" w:semiHidden="1" w:unhideWhenUsed="1"/>
-    <w:lsdException w:name="Table Classic 3" w:semiHidden="1" w:unhideWhenUsed="1"/>
-    <w:lsdException w:name="Table Classic 4" w:semiHidden="1" w:unhideWhenUsed="1"/>
-    <w:lsdException w:name="Table Colorful 1" w:semiHidden="1" w:unhideWhenUsed="1"/>
-    <w:lsdException w:name="Table Colorful 2" w:semiHidden="1" w:unhideWhenUsed="1"/>
-    <w:lsdException w:name="Table Colorful 3" w:semiHidden="1" w:unhideWhenUsed="1"/>
-    <w:lsdException w:name="Table Columns 1" w:semiHidden="1" w:unhideWhenUsed="1"/>
-    <w:lsdException w:name="Table Columns 2" w:semiHidden="1" w:unhideWhenUsed="1"/>
-    <w:lsdException w:name="Table Columns 3" w:semiHidden="1" w:unhideWhenUsed="1"/>
-    <w:lsdException w:name="Table Columns 4" w:semiHidden="1" w:unhideWhenUsed="1"/>
-    <w:lsdException w:name="Table Columns 5" w:semiHidden="1" w:unhideWhenUsed="1"/>
-    <w:lsdException w:name="Table Grid 1" w:semiHidden="1" w:unhideWhenUsed="1"/>
-    <w:lsdException w:name="Table Grid 2" w:semiHidden="1" w:unhideWhenUsed="1"/>
-    <w:lsdException w:name="Table Grid 3" w:semiHidden="1" w:unhideWhenUsed="1"/>
-    <w:lsdException w:name="Table Grid 4" w:semiHidden="1" w:unhideWhenUsed="1"/>
-    <w:lsdException w:name="Table Grid 5" w:semiHidden="1" w:unhideWhenUsed="1"/>
-    <w:lsdException w:name="Table Grid 6" w:semiHidden="1" w:unhideWhenUsed="1"/>
-    <w:lsdException w:name="Table Grid 7" w:semiHidden="1" w:unhideWhenUsed="1"/>
-    <w:lsdException w:name="Table Grid 8" w:semiHidden="1" w:unhideWhenUsed="1"/>
-    <w:lsdException w:name="Table List 1" w:semiHidden="1" w:unhideWhenUsed="1"/>
-    <w:lsdException w:name="Table List 2" w:semiHidden="1" w:unhideWhenUsed="1"/>
-    <w:lsdException w:name="Table List 3" w:semiHidden="1" w:unhideWhenUsed="1"/>
-    <w:lsdException w:name="Table List 4" w:semiHidden="1" w:unhideWhenUsed="1"/>
-    <w:lsdException w:name="Table List 5" w:semiHidden="1" w:unhideWhenUsed="1"/>
-    <w:lsdException w:name="Table List 6" w:semiHidden="1" w:unhideWhenUsed="1"/>
-    <w:lsdException w:name="Table List 7" w:semiHidden="1" w:unhideWhenUsed="1"/>
-    <w:lsdException w:name="Table List 8" w:semiHidden="1" w:unhideWhenUsed="1"/>
-    <w:lsdException w:name="Table 3D effects 1" w:semiHidden="1" w:unhideWhenUsed="1"/>
-    <w:lsdException w:name="Table 3D effects 2" w:semiHidden="1" w:unhideWhenUsed="1"/>
-    <w:lsdException w:name="Table 3D effects 3" w:semiHidden="1" w:unhideWhenUsed="1"/>
-    <w:lsdException w:name="Table Contemporary" w:semiHidden="1" w:unhideWhenUsed="1"/>
-    <w:lsdException w:name="Table Elegant" w:semiHidden="1" w:unhideWhenUsed="1"/>
-    <w:lsdException w:name="Table Professional" w:semiHidden="1" w:unhideWhenUsed="1"/>
-    <w:lsdException w:name="Table Subtle 1" w:semiHidden="1" w:unhideWhenUsed="1"/>
-    <w:lsdException w:name="Table Subtle 2" w:semiHidden="1" w:unhideWhenUsed="1"/>
-    <w:lsdException w:name="Table Web 1" w:semiHidden="1" w:unhideWhenUsed="1"/>
-    <w:lsdException w:name="Table Web 2" w:semiHidden="1" w:unhideWhenUsed="1"/>
-    <w:lsdException w:name="Table Web 3" w:semiHidden="1" w:unhideWhenUsed="1"/>
-    <w:lsdException w:name="Balloon Text" w:semiHidden="1" w:unhideWhenUsed="1"/>
-    <w:lsdException w:name="Table Grid" w:semiHidden="1" w:uiPriority="59" w:unhideWhenUsed="1"/>
-    <w:lsdException w:name="Table Theme" w:semiHidden="1" w:unhideWhenUsed="1"/>
-    <w:lsdException w:name="Placeholder Text" w:semiHidden="1"/>
-    <w:lsdException w:name="No Spacing" w:uiPriority="1" w:qFormat="1"/>
-    <w:lsdException w:name="Light Shading" w:uiPriority="60"/>
-    <w:lsdException w:name="Light List" w:uiPriority="61"/>
-    <w:lsdException w:name="Light Grid" w:uiPriority="62"/>
-    <w:lsdException w:name="Medium Shading 1" w:uiPriority="63"/>
-    <w:lsdException w:name="Medium Shading 2" w:uiPriority="64"/>
-    <w:lsdException w:name="Medium List 1" w:uiPriority="65"/>
-    <w:lsdException w:name="Medium List 2" w:uiPriority="66"/>
-    <w:lsdException w:name="Medium Grid 1" w:uiPriority="67"/>
-    <w:lsdException w:name="Medium Grid 2" w:uiPriority="68"/>
-    <w:lsdException w:name="Medium Grid 3" w:uiPriority="69"/>
-    <w:lsdException w:name="Dark List" w:uiPriority="70"/>
-    <w:lsdException w:name="Colorful Shading" w:uiPriority="71"/>
-    <w:lsdException w:name="Colorful List" w:uiPriority="72"/>
-    <w:lsdException w:name="Colorful Grid" w:uiPriority="73"/>
-    <w:lsdException w:name="Light Shading Accent 1" w:uiPriority="60"/>
-    <w:lsdException w:name="Light List Accent 1" w:uiPriority="61"/>
-    <w:lsdException w:name="Light Grid Accent 1" w:uiPriority="62"/>
-    <w:lsdException w:name="Medium Shading 1 Accent 1" w:uiPriority="63"/>
-    <w:lsdException w:name="Medium Shading 2 Accent 1" w:uiPriority="64"/>
-    <w:lsdException w:name="Medium List 1 Accent 1" w:uiPriority="65"/>
-    <w:lsdException w:name="Revision" w:semiHidden="1"/>
-    <w:lsdException w:name="List Paragraph" w:uiPriority="34" w:qFormat="1"/>
-    <w:lsdException w:name="Quote" w:uiPriority="29" w:qFormat="1"/>
-    <w:lsdException w:name="Intense Quote" w:uiPriority="30" w:qFormat="1"/>
-    <w:lsdException w:name="Medium List 2 Accent 1" w:uiPriority="66"/>
-    <w:lsdException w:name="Medium Grid 1 Accent 1" w:uiPriority="67"/>
-    <w:lsdException w:name="Medium Grid 2 Accent 1" w:uiPriority="68"/>
-    <w:lsdException w:name="Medium Grid 3 Accent 1" w:uiPriority="69"/>
-    <w:lsdException w:name="Dark List Accent 1" w:uiPriority="70"/>
-    <w:lsdException w:name="Colorful Shading Accent 1" w:uiPriority="71"/>
-    <w:lsdException w:name="Colorful List Accent 1" w:uiPriority="72"/>
-    <w:lsdException w:name="Colorful Grid Accent 1" w:uiPriority="73"/>
-    <w:lsdException w:name="Light Shading Accent 2" w:uiPriority="60"/>
-    <w:lsdException w:name="Light List Accent 2" w:uiPriority="61"/>
-    <w:lsdException w:name="Light Grid Accent 2" w:uiPriority="62"/>
-    <w:lsdException w:name="Medium Shading 1 Accent 2" w:uiPriority="63"/>
-    <w:lsdException w:name="Medium Shading 2 Accent 2" w:uiPriority="64"/>
-    <w:lsdException w:name="Medium List 1 Accent 2" w:uiPriority="65"/>
-    <w:lsdException w:name="Medium List 2 Accent 2" w:uiPriority="66"/>
-    <w:lsdException w:name="Medium Grid 1 Accent 2" w:uiPriority="67"/>
-    <w:lsdException w:name="Medium Grid 2 Accent 2" w:uiPriority="68"/>
-    <w:lsdException w:name="Medium Grid 3 Accent 2" w:uiPriority="69"/>
-    <w:lsdException w:name="Dark List Accent 2" w:uiPriority="70"/>
-    <w:lsdException w:name="Colorful Shading Accent 2" w:uiPriority="71"/>
-    <w:lsdException w:name="Colorful List Accent 2" w:uiPriority="72"/>
-    <w:lsdException w:name="Colorful Grid Accent 2" w:uiPriority="73"/>
-    <w:lsdException w:name="Light Shading Accent 3" w:uiPriority="60"/>
-    <w:lsdException w:name="Light List Accent 3" w:uiPriority="61"/>
-    <w:lsdException w:name="Light Grid Accent 3" w:uiPriority="62"/>
-    <w:lsdException w:name="Medium Shading 1 Accent 3" w:uiPriority="63"/>
-    <w:lsdException w:name="Medium Shading 2 Accent 3" w:uiPriority="64"/>
-    <w:lsdException w:name="Medium List 1 Accent 3" w:uiPriority="65"/>
-    <w:lsdException w:name="Medium List 2 Accent 3" w:uiPriority="66"/>
-    <w:lsdException w:name="Medium Grid 1 Accent 3" w:uiPriority="67"/>
-    <w:lsdException w:name="Medium Grid 2 Accent 3" w:uiPriority="68"/>
-    <w:lsdException w:name="Medium Grid 3 Accent 3" w:uiPriority="69"/>
-    <w:lsdException w:name="Dark List Accent 3" w:uiPriority="70"/>
-    <w:lsdException w:name="Colorful Shading Accent 3" w:uiPriority="71"/>
-    <w:lsdException w:name="Colorful List Accent 3" w:uiPriority="72"/>
-    <w:lsdException w:name="Colorful Grid Accent 3" w:uiPriority="73"/>
-    <w:lsdException w:name="Light Shading Accent 4" w:uiPriority="60"/>
-    <w:lsdException w:name="Light List Accent 4" w:uiPriority="61"/>
-    <w:lsdException w:name="Light Grid Accent 4" w:uiPriority="62"/>
-    <w:lsdException w:name="Medium Shading 1 Accent 4" w:uiPriority="63"/>
-    <w:lsdException w:name="Medium Shading 2 Accent 4" w:uiPriority="64"/>
-    <w:lsdException w:name="Medium List 1 Accent 4" w:uiPriority="65"/>
-    <w:lsdException w:name="Medium List 2 Accent 4" w:uiPriority="66"/>
-    <w:lsdException w:name="Medium Grid 1 Accent 4" w:uiPriority="67"/>
-    <w:lsdException w:name="Medium Grid 2 Accent 4" w:uiPriority="68"/>
-    <w:lsdException w:name="Medium Grid 3 Accent 4" w:uiPriority="69"/>
-    <w:lsdException w:name="Dark List Accent 4" w:uiPriority="70"/>
-    <w:lsdException w:name="Colorful Shading Accent 4" w:uiPriority="71"/>
-    <w:lsdException w:name="Colorful List Accent 4" w:uiPriority="72"/>
-    <w:lsdException w:name="Colorful Grid Accent 4" w:uiPriority="73"/>
-    <w:lsdException w:name="Light Shading Accent 5" w:uiPriority="60"/>
-    <w:lsdException w:name="Light List Accent 5" w:uiPriority="61"/>
-    <w:lsdException w:name="Light Grid Accent 5" w:uiPriority="62"/>
-    <w:lsdException w:name="Medium Shading 1 Accent 5" w:uiPriority="63"/>
-    <w:lsdException w:name="Medium Shading 2 Accent 5" w:uiPriority="64"/>
-    <w:lsdException w:name="Medium List 1 Accent 5" w:uiPriority="65"/>
-    <w:lsdException w:name="Medium List 2 Accent 5" w:uiPriority="66"/>
-    <w:lsdException w:name="Medium Grid 1 Accent 5" w:uiPriority="67"/>
-    <w:lsdException w:name="Medium Grid 2 Accent 5" w:uiPriority="68"/>
-    <w:lsdException w:name="Medium Grid 3 Accent 5" w:uiPriority="69"/>
-    <w:lsdException w:name="Dark List Accent 5" w:uiPriority="70"/>
-    <w:lsdException w:name="Colorful Shading Accent 5" w:uiPriority="71"/>
-    <w:lsdException w:name="Colorful List Accent 5" w:uiPriority="72"/>
-    <w:lsdException w:name="Colorful Grid Accent 5" w:uiPriority="73"/>
-    <w:lsdException w:name="Light Shading Accent 6" w:uiPriority="60"/>
-    <w:lsdException w:name="Light List Accent 6" w:uiPriority="61"/>
-    <w:lsdException w:name="Light Grid Accent 6" w:uiPriority="62"/>
-    <w:lsdException w:name="Medium Shading 1 Accent 6" w:uiPriority="63"/>
-    <w:lsdException w:name="Medium Shading 2 Accent 6" w:uiPriority="64"/>
-    <w:lsdException w:name="Medium List 1 Accent 6" w:uiPriority="65"/>
-    <w:lsdException w:name="Medium List 2 Accent 6" w:uiPriority="66"/>
-    <w:lsdException w:name="Medium Grid 1 Accent 6" w:uiPriority="67"/>
-    <w:lsdException w:name="Medium Grid 2 Accent 6" w:uiPriority="68"/>
-    <w:lsdException w:name="Medium Grid 3 Accent 6" w:uiPriority="69"/>
-    <w:lsdException w:name="Dark List Accent 6" w:uiPriority="70"/>
-    <w:lsdException w:name="Colorful Shading Accent 6" w:uiPriority="71"/>
-    <w:lsdException w:name="Colorful List Accent 6" w:uiPriority="72"/>
-    <w:lsdException w:name="Colorful Grid Accent 6" w:uiPriority="73"/>
-    <w:lsdException w:name="Subtle Emphasis" w:uiPriority="19" w:qFormat="1"/>
-    <w:lsdException w:name="Intense Emphasis" w:uiPriority="21" w:qFormat="1"/>
-    <w:lsdException w:name="Subtle Reference" w:uiPriority="31" w:qFormat="1"/>
-    <w:lsdException w:name="Intense Reference" w:uiPriority="32" w:qFormat="1"/>
-    <w:lsdException w:name="Book Title" w:uiPriority="33" w:qFormat="1"/>
-    <w:lsdException w:name="Bibliography" w:semiHidden="1" w:uiPriority="37" w:unhideWhenUsed="1"/>
-    <w:lsdException w:name="TOC Heading" w:semiHidden="1" w:uiPriority="39" w:unhideWhenUsed="1" w:qFormat="1"/>
-    <w:lsdException w:name="Plain Table 1" w:uiPriority="41"/>
-    <w:lsdException w:name="Plain Table 2" w:uiPriority="42"/>
-    <w:lsdException w:name="Plain Table 3" w:uiPriority="43"/>
-    <w:lsdException w:name="Plain Table 4" w:uiPriority="44"/>
-    <w:lsdException w:name="Plain Table 5" w:uiPriority="45"/>
-    <w:lsdException w:name="Grid Table Light" w:uiPriority="40"/>
-    <w:lsdException w:name="Grid Table 1 Light" w:uiPriority="46"/>
-    <w:lsdException w:name="Grid Table 2" w:uiPriority="47"/>
-    <w:lsdException w:name="Grid Table 3" w:uiPriority="48"/>
-    <w:lsdException w:name="Grid Table 4" w:uiPriority="49"/>
-    <w:lsdException w:name="Grid Table 5 Dark" w:uiPriority="50"/>
-    <w:lsdException w:name="Grid Table 6 Colorful" w:uiPriority="51"/>
-    <w:lsdException w:name="Grid Table 7 Colorful" w:uiPriority="52"/>
-    <w:lsdException w:name="Grid Table 1 Light Accent 1" w:uiPriority="46"/>
-    <w:lsdException w:name="Grid Table 2 Accent 1" w:uiPriority="47"/>
-    <w:lsdException w:name="Grid Table 3 Accent 1" w:uiPriority="48"/>
-    <w:lsdException w:name="Grid Table 4 Accent 1" w:uiPriority="49"/>
-    <w:lsdException w:name="Grid Table 5 Dark Accent 1" w:uiPriority="50"/>
-    <w:lsdException w:name="Grid Table 6 Colorful Accent 1" w:uiPriority="51"/>
-    <w:lsdException w:name="Grid Table 7 Colorful Accent 1" w:uiPriority="52"/>
-    <w:lsdException w:name="Grid Table 1 Light Accent 2" w:uiPriority="46"/>
-    <w:lsdException w:name="Grid Table 2 Accent 2" w:uiPriority="47"/>
-    <w:lsdException w:name="Grid Table 3 Accent 2" w:uiPriority="48"/>
-    <w:lsdException w:name="Grid Table 4 Accent 2" w:uiPriority="49"/>
-    <w:lsdException w:name="Grid Table 5 Dark Accent 2" w:uiPriority="50"/>
-    <w:lsdException w:name="Grid Table 6 Colorful Accent 2" w:uiPriority="51"/>
-    <w:lsdException w:name="Grid Table 7 Colorful Accent 2" w:uiPriority="52"/>
-    <w:lsdException w:name="Grid Table 1 Light Accent 3" w:uiPriority="46"/>
-    <w:lsdException w:name="Grid Table 2 Accent 3" w:uiPriority="47"/>
-    <w:lsdException w:name="Grid Table 3 Accent 3" w:uiPriority="48"/>
-    <w:lsdException w:name="Grid Table 4 Accent 3" w:uiPriority="49"/>
-    <w:lsdException w:name="Grid Table 5 Dark Accent 3" w:uiPriority="50"/>
-    <w:lsdException w:name="Grid Table 6 Colorful Accent 3" w:uiPriority="51"/>
-    <w:lsdException w:name="Grid Table 7 Colorful Accent 3" w:uiPriority="52"/>
-    <w:lsdException w:name="Grid Table 1 Light Accent 4" w:uiPriority="46"/>
-    <w:lsdException w:name="Grid Table 2 Accent 4" w:uiPriority="47"/>
-    <w:lsdException w:name="Grid Table 3 Accent 4" w:uiPriority="48"/>
-    <w:lsdException w:name="Grid Table 4 Accent 4" w:uiPriority="49"/>
-    <w:lsdException w:name="Grid Table 5 Dark Accent 4" w:uiPriority="50"/>
-    <w:lsdException w:name="Grid Table 6 Colorful Accent 4" w:uiPriority="51"/>
-    <w:lsdException w:name="Grid Table 7 Colorful Accent 4" w:uiPriority="52"/>
-    <w:lsdException w:name="Grid Table 1 Light Accent 5" w:uiPriority="46"/>
-    <w:lsdException w:name="Grid Table 2 Accent 5" w:uiPriority="47"/>
-    <w:lsdException w:name="Grid Table 3 Accent 5" w:uiPriority="48"/>
-    <w:lsdException w:name="Grid Table 4 Accent 5" w:uiPriority="49"/>
-    <w:lsdException w:name="Grid Table 5 Dark Accent 5" w:uiPriority="50"/>
-    <w:lsdException w:name="Grid Table 6 Colorful Accent 5" w:uiPriority="51"/>
-    <w:lsdException w:name="Grid Table 7 Colorful Accent 5" w:uiPriority="52"/>
-    <w:lsdException w:name="Grid Table 1 Light Accent 6" w:uiPriority="46"/>
-    <w:lsdException w:name="Grid Table 2 Accent 6" w:uiPriority="47"/>
-    <w:lsdException w:name="Grid Table 3 Accent 6" w:uiPriority="48"/>
-    <w:lsdException w:name="Grid Table 4 Accent 6" w:uiPriority="49"/>
-    <w:lsdException w:name="Grid Table 5 Dark Accent 6" w:uiPriority="50"/>
-    <w:lsdException w:name="Grid Table 6 Colorful Accent 6" w:uiPriority="51"/>
-    <w:lsdException w:name="Grid Table 7 Colorful Accent 6" w:uiPriority="52"/>
-    <w:lsdException w:name="List Table 1 Light" w:uiPriority="46"/>
-    <w:lsdException w:name="List Table 2" w:uiPriority="47"/>
-    <w:lsdException w:name="List Table 3" w:uiPriority="48"/>
-    <w:lsdException w:name="List Table 4" w:uiPriority="49"/>
-    <w:lsdException w:name="List Table 5 Dark" w:uiPriority="50"/>
-    <w:lsdException w:name="List Table 6 Colorful" w:uiPriority="51"/>
-    <w:lsdException w:name="List Table 7 Colorful" w:uiPriority="52"/>
-    <w:lsdException w:name="List Table 1 Light Accent 1" w:uiPriority="46"/>
-    <w:lsdException w:name="List Table 2 Accent 1" w:uiPriority="47"/>
-    <w:lsdException w:name="List Table 3 Accent 1" w:uiPriority="48"/>
-    <w:lsdException w:name="List Table 4 Accent 1" w:uiPriority="49"/>
-    <w:lsdException w:name="List Table 5 Dark Accent 1" w:uiPriority="50"/>
-    <w:lsdException w:name="List Table 6 Colorful Accent 1" w:uiPriority="51"/>
-    <w:lsdException w:name="List Table 7 Colorful Accent 1" w:uiPriority="52"/>
-    <w:lsdException w:name="List Table 1 Light Accent 2" w:uiPriority="46"/>
-    <w:lsdException w:name="List Table 2 Accent 2" w:uiPriority="47"/>
-    <w:lsdException w:name="List Table 3 Accent 2" w:uiPriority="48"/>
-    <w:lsdException w:name="List Table 4 Accent 2" w:uiPriority="49"/>
-    <w:lsdException w:name="List Table 5 Dark Accent 2" w:uiPriority="50"/>
-    <w:lsdException w:name="List Table 6 Colorful Accent 2" w:uiPriority="51"/>
-    <w:lsdException w:name="List Table 7 Colorful Accent 2" w:uiPriority="52"/>
-    <w:lsdException w:name="List Table 1 Light Accent 3" w:uiPriority="46"/>
-    <w:lsdException w:name="List Table 2 Accent 3" w:uiPriority="47"/>
-    <w:lsdException w:name="List Table 3 Accent 3" w:uiPriority="48"/>
-    <w:lsdException w:name="List Table 4 Accent 3" w:uiPriority="49"/>
-    <w:lsdException w:name="List Table 5 Dark Accent 3" w:uiPriority="50"/>
-    <w:lsdException w:name="List Table 6 Colorful Accent 3" w:uiPriority="51"/>
-    <w:lsdException w:name="List Table 7 Colorful Accent 3" w:uiPriority="52"/>
-    <w:lsdException w:name="List Table 1 Light Accent 4" w:uiPriority="46"/>
-    <w:lsdException w:name="List Table 2 Accent 4" w:uiPriority="47"/>
-    <w:lsdException w:name="List Table 3 Accent 4" w:uiPriority="48"/>
-    <w:lsdException w:name="List Table 4 Accent 4" w:uiPriority="49"/>
-    <w:lsdException w:name="List Table 5 Dark Accent 4" w:uiPriority="50"/>
-    <w:lsdException w:name="List Table 6 Colorful Accent 4" w:uiPriority="51"/>
-    <w:lsdException w:name="List Table 7 Colorful Accent 4" w:uiPriority="52"/>
-    <w:lsdException w:name="List Table 1 Light Accent 5" w:uiPriority="46"/>
-    <w:lsdException w:name="List Table 2 Accent 5" w:uiPriority="47"/>
-    <w:lsdException w:name="List Table 3 Accent 5" w:uiPriority="48"/>
-    <w:lsdException w:name="List Table 4 Accent 5" w:uiPriority="49"/>
-    <w:lsdException w:name="List Table 5 Dark Accent 5" w:uiPriority="50"/>
-    <w:lsdException w:name="List Table 6 Colorful Accent 5" w:uiPriority="51"/>
-    <w:lsdException w:name="List Table 7 Colorful Accent 5" w:uiPriority="52"/>
-    <w:lsdException w:name="List Table 1 Light Accent 6" w:uiPriority="46"/>
-    <w:lsdException w:name="List Table 2 Accent 6" w:uiPriority="47"/>
-    <w:lsdException w:name="List Table 3 Accent 6" w:uiPriority="48"/>
-    <w:lsdException w:name="List Table 4 Accent 6" w:uiPriority="49"/>
-    <w:lsdException w:name="List Table 5 Dark Accent 6" w:uiPriority="50"/>
-    <w:lsdException w:name="List Table 6 Colorful Accent 6" w:uiPriority="51"/>
-    <w:lsdException w:name="List Table 7 Colorful Accent 6" w:uiPriority="52"/>
-    <w:lsdException w:name="Mention" w:semiHidden="1" w:unhideWhenUsed="1"/>
-    <w:lsdException w:name="Smart Hyperlink" w:semiHidden="1" w:unhideWhenUsed="1"/>
-    <w:lsdException w:name="Hashtag" w:semiHidden="1" w:unhideWhenUsed="1"/>
-    <w:lsdException w:name="Unresolved Mention" w:semiHidden="1" w:unhideWhenUsed="1"/>
+  <w:latentStyles w:defLockedState="0" w:defUIPriority="99" w:defSemiHidden="1" w:defUnhideWhenUsed="1" w:defQFormat="0" w:count="267">
+    <w:lsdException w:name="Normal" w:semiHidden="0" w:uiPriority="0" w:unhideWhenUsed="0" w:qFormat="1"/>
+    <w:lsdException w:name="heading 1" w:semiHidden="0" w:uiPriority="9" w:unhideWhenUsed="0" w:qFormat="1"/>
+    <w:lsdException w:name="heading 2" w:uiPriority="9" w:qFormat="1"/>
+    <w:lsdException w:name="heading 3" w:uiPriority="9" w:qFormat="1"/>
+    <w:lsdException w:name="heading 4" w:uiPriority="9" w:qFormat="1"/>
+    <w:lsdException w:name="heading 5" w:uiPriority="9" w:qFormat="1"/>
+    <w:lsdException w:name="heading 6" w:uiPriority="9" w:qFormat="1"/>
+    <w:lsdException w:name="heading 7" w:uiPriority="9" w:qFormat="1"/>
+    <w:lsdException w:name="heading 8" w:uiPriority="9" w:qFormat="1"/>
+    <w:lsdException w:name="heading 9" w:uiPriority="9" w:qFormat="1"/>
+    <w:lsdException w:name="toc 1" w:uiPriority="39"/>
+    <w:lsdException w:name="toc 2" w:uiPriority="39"/>
+    <w:lsdException w:name="toc 3" w:uiPriority="39"/>
+    <w:lsdException w:name="toc 4" w:uiPriority="39"/>
+    <w:lsdException w:name="toc 5" w:uiPriority="39"/>
+    <w:lsdException w:name="toc 6" w:uiPriority="39"/>
+    <w:lsdException w:name="toc 7" w:uiPriority="39"/>
+    <w:lsdException w:name="toc 8" w:uiPriority="39"/>
+    <w:lsdException w:name="toc 9" w:uiPriority="39"/>
+    <w:lsdException w:name="caption" w:uiPriority="35" w:qFormat="1"/>
+    <w:lsdException w:name="Title" w:semiHidden="0" w:uiPriority="10" w:unhideWhenUsed="0" w:qFormat="1"/>
+    <w:lsdException w:name="Default Paragraph Font" w:uiPriority="1"/>
+    <w:lsdException w:name="Subtitle" w:semiHidden="0" w:uiPriority="11" w:unhideWhenUsed="0" w:qFormat="1"/>
+    <w:lsdException w:name="Strong" w:semiHidden="0" w:uiPriority="22" w:unhideWhenUsed="0" w:qFormat="1"/>
+    <w:lsdException w:name="Emphasis" w:semiHidden="0" w:uiPriority="20" w:unhideWhenUsed="0" w:qFormat="1"/>
+    <w:lsdException w:name="Table Grid" w:uiPriority="59"/>
+    <w:lsdException w:name="Placeholder Text" w:unhideWhenUsed="0"/>
+    <w:lsdException w:name="No Spacing" w:semiHidden="0" w:uiPriority="1" w:unhideWhenUsed="0" w:qFormat="1"/>
+    <w:lsdException w:name="Light Shading" w:semiHidden="0" w:uiPriority="60" w:unhideWhenUsed="0"/>
+    <w:lsdException w:name="Light List" w:semiHidden="0" w:uiPriority="61" w:unhideWhenUsed="0"/>
+    <w:lsdException w:name="Light Grid" w:semiHidden="0" w:uiPriority="62" w:unhideWhenUsed="0"/>
+    <w:lsdException w:name="Medium Shading 1" w:semiHidden="0" w:uiPriority="63" w:unhideWhenUsed="0"/>
+    <w:lsdException w:name="Medium Shading 2" w:semiHidden="0" w:uiPriority="64" w:unhideWhenUsed="0"/>
+    <w:lsdException w:name="Medium List 1" w:semiHidden="0" w:uiPriority="65" w:unhideWhenUsed="0"/>
+    <w:lsdException w:name="Medium List 2" w:semiHidden="0" w:uiPriority="66" w:unhideWhenUsed="0"/>
+    <w:lsdException w:name="Medium Grid 1" w:semiHidden="0" w:uiPriority="67" w:unhideWhenUsed="0"/>
+    <w:lsdException w:name="Medium Grid 2" w:semiHidden="0" w:uiPriority="68" w:unhideWhenUsed="0"/>
+    <w:lsdException w:name="Medium Grid 3" w:semiHidden="0" w:uiPriority="69" w:unhideWhenUsed="0"/>
+    <w:lsdException w:name="Dark List" w:semiHidden="0" w:uiPriority="70" w:unhideWhenUsed="0"/>
+    <w:lsdException w:name="Colorful Shading" w:semiHidden="0" w:uiPriority="71" w:unhideWhenUsed="0"/>
+    <w:lsdException w:name="Colorful List" w:semiHidden="0" w:uiPriority="72" w:unhideWhenUsed="0"/>
+    <w:lsdException w:name="Colorful Grid" w:semiHidden="0" w:uiPriority="73" w:unhideWhenUsed="0"/>
+    <w:lsdException w:name="Light Shading Accent 1" w:semiHidden="0" w:uiPriority="60" w:unhideWhenUsed="0"/>
+    <w:lsdException w:name="Light List Accent 1" w:semiHidden="0" w:uiPriority="61" w:unhideWhenUsed="0"/>
+    <w:lsdException w:name="Light Grid Accent 1" w:semiHidden="0" w:uiPriority="62" w:unhideWhenUsed="0"/>
+    <w:lsdException w:name="Medium Shading 1 Accent 1" w:semiHidden="0" w:uiPriority="63" w:unhideWhenUsed="0"/>
+    <w:lsdException w:name="Medium Shading 2 Accent 1" w:semiHidden="0" w:uiPriority="64" w:unhideWhenUsed="0"/>
+    <w:lsdException w:name="Medium List 1 Accent 1" w:semiHidden="0" w:uiPriority="65" w:unhideWhenUsed="0"/>
+    <w:lsdException w:name="Revision" w:unhideWhenUsed="0"/>
+    <w:lsdException w:name="List Paragraph" w:semiHidden="0" w:uiPriority="34" w:unhideWhenUsed="0" w:qFormat="1"/>
+    <w:lsdException w:name="Quote" w:semiHidden="0" w:uiPriority="29" w:unhideWhenUsed="0" w:qFormat="1"/>
+    <w:lsdException w:name="Intense Quote" w:semiHidden="0" w:uiPriority="30" w:unhideWhenUsed="0" w:qFormat="1"/>
+    <w:lsdException w:name="Medium List 2 Accent 1" w:semiHidden="0" w:uiPriority="66" w:unhideWhenUsed="0"/>
+    <w:lsdException w:name="Medium Grid 1 Accent 1" w:semiHidden="0" w:uiPriority="67" w:unhideWhenUsed="0"/>
+    <w:lsdException w:name="Medium Grid 2 Accent 1" w:semiHidden="0" w:uiPriority="68" w:unhideWhenUsed="0"/>
+    <w:lsdException w:name="Medium Grid 3 Accent 1" w:semiHidden="0" w:uiPriority="69" w:unhideWhenUsed="0"/>
+    <w:lsdException w:name="Dark List Accent 1" w:semiHidden="0" w:uiPriority="70" w:unhideWhenUsed="0"/>
+    <w:lsdException w:name="Colorful Shading Accent 1" w:semiHidden="0" w:uiPriority="71" w:unhideWhenUsed="0"/>
+    <w:lsdException w:name="Colorful List Accent 1" w:semiHidden="0" w:uiPriority="72" w:unhideWhenUsed="0"/>
+    <w:lsdException w:name="Colorful Grid Accent 1" w:semiHidden="0" w:uiPriority="73" w:unhideWhenUsed="0"/>
+    <w:lsdException w:name="Light Shading Accent 2" w:semiHidden="0" w:uiPriority="60" w:unhideWhenUsed="0"/>
+    <w:lsdException w:name="Light List Accent 2" w:semiHidden="0" w:uiPriority="61" w:unhideWhenUsed="0"/>
+    <w:lsdException w:name="Light Grid Accent 2" w:semiHidden="0" w:uiPriority="62" w:unhideWhenUsed="0"/>
+    <w:lsdException w:name="Medium Shading 1 Accent 2" w:semiHidden="0" w:uiPriority="63" w:unhideWhenUsed="0"/>
+    <w:lsdException w:name="Medium Shading 2 Accent 2" w:semiHidden="0" w:uiPriority="64" w:unhideWhenUsed="0"/>
+    <w:lsdException w:name="Medium List 1 Accent 2" w:semiHidden="0" w:uiPriority="65" w:unhideWhenUsed="0"/>
+    <w:lsdException w:name="Medium List 2 Accent 2" w:semiHidden="0" w:uiPriority="66" w:unhideWhenUsed="0"/>
+    <w:lsdException w:name="Medium Grid 1 Accent 2" w:semiHidden="0" w:uiPriority="67" w:unhideWhenUsed="0"/>
+    <w:lsdException w:name="Medium Grid 2 Accent 2" w:semiHidden="0" w:uiPriority="68" w:unhideWhenUsed="0"/>
+    <w:lsdException w:name="Medium Grid 3 Accent 2" w:semiHidden="0" w:uiPriority="69" w:unhideWhenUsed="0"/>
+    <w:lsdException w:name="Dark List Accent 2" w:semiHidden="0" w:uiPriority="70" w:unhideWhenUsed="0"/>
+    <w:lsdException w:name="Colorful Shading Accent 2" w:semiHidden="0" w:uiPriority="71" w:unhideWhenUsed="0"/>
+    <w:lsdException w:name="Colorful List Accent 2" w:semiHidden="0" w:uiPriority="72" w:unhideWhenUsed="0"/>
+    <w:lsdException w:name="Colorful Grid Accent 2" w:semiHidden="0" w:uiPriority="73" w:unhideWhenUsed="0"/>
+    <w:lsdException w:name="Light Shading Accent 3" w:semiHidden="0" w:uiPriority="60" w:unhideWhenUsed="0"/>
+    <w:lsdException w:name="Light List Accent 3" w:semiHidden="0" w:uiPriority="61" w:unhideWhenUsed="0"/>
+    <w:lsdException w:name="Light Grid Accent 3" w:semiHidden="0" w:uiPriority="62" w:unhideWhenUsed="0"/>
+    <w:lsdException w:name="Medium Shading 1 Accent 3" w:semiHidden="0" w:uiPriority="63" w:unhideWhenUsed="0"/>
+    <w:lsdException w:name="Medium Shading 2 Accent 3" w:semiHidden="0" w:uiPriority="64" w:unhideWhenUsed="0"/>
+    <w:lsdException w:name="Medium List 1 Accent 3" w:semiHidden="0" w:uiPriority="65" w:unhideWhenUsed="0"/>
+    <w:lsdException w:name="Medium List 2 Accent 3" w:semiHidden="0" w:uiPriority="66" w:unhideWhenUsed="0"/>
+    <w:lsdException w:name="Medium Grid 1 Accent 3" w:semiHidden="0" w:uiPriority="67" w:unhideWhenUsed="0"/>
+    <w:lsdException w:name="Medium Grid 2 Accent 3" w:semiHidden="0" w:uiPriority="68" w:unhideWhenUsed="0"/>
+    <w:lsdException w:name="Medium Grid 3 Accent 3" w:semiHidden="0" w:uiPriority="69" w:unhideWhenUsed="0"/>
+    <w:lsdException w:name="Dark List Accent 3" w:semiHidden="0" w:uiPriority="70" w:unhideWhenUsed="0"/>
+    <w:lsdException w:name="Colorful Shading Accent 3" w:semiHidden="0" w:uiPriority="71" w:unhideWhenUsed="0"/>
+    <w:lsdException w:name="Colorful List Accent 3" w:semiHidden="0" w:uiPriority="72" w:unhideWhenUsed="0"/>
+    <w:lsdException w:name="Colorful Grid Accent 3" w:semiHidden="0" w:uiPriority="73" w:unhideWhenUsed="0"/>
+    <w:lsdException w:name="Light Shading Accent 4" w:semiHidden="0" w:uiPriority="60" w:unhideWhenUsed="0"/>
+    <w:lsdException w:name="Light List Accent 4" w:semiHidden="0" w:uiPriority="61" w:unhideWhenUsed="0"/>
+    <w:lsdException w:name="Light Grid Accent 4" w:semiHidden="0" w:uiPriority="62" w:unhideWhenUsed="0"/>
+    <w:lsdException w:name="Medium Shading 1 Accent 4" w:semiHidden="0" w:uiPriority="63" w:unhideWhenUsed="0"/>
+    <w:lsdException w:name="Medium Shading 2 Accent 4" w:semiHidden="0" w:uiPriority="64" w:unhideWhenUsed="0"/>
+    <w:lsdException w:name="Medium List 1 Accent 4" w:semiHidden="0" w:uiPriority="65" w:unhideWhenUsed="0"/>
+    <w:lsdException w:name="Medium List 2 Accent 4" w:semiHidden="0" w:uiPriority="66" w:unhideWhenUsed="0"/>
+    <w:lsdException w:name="Medium Grid 1 Accent 4" w:semiHidden="0" w:uiPriority="67" w:unhideWhenUsed="0"/>
+    <w:lsdException w:name="Medium Grid 2 Accent 4" w:semiHidden="0" w:uiPriority="68" w:unhideWhenUsed="0"/>
+    <w:lsdException w:name="Medium Grid 3 Accent 4" w:semiHidden="0" w:uiPriority="69" w:unhideWhenUsed="0"/>
+    <w:lsdException w:name="Dark List Accent 4" w:semiHidden="0" w:uiPriority="70" w:unhideWhenUsed="0"/>
+    <w:lsdException w:name="Colorful Shading Accent 4" w:semiHidden="0" w:uiPriority="71" w:unhideWhenUsed="0"/>
+    <w:lsdException w:name="Colorful List Accent 4" w:semiHidden="0" w:uiPriority="72" w:unhideWhenUsed="0"/>
+    <w:lsdException w:name="Colorful Grid Accent 4" w:semiHidden="0" w:uiPriority="73" w:unhideWhenUsed="0"/>
+    <w:lsdException w:name="Light Shading Accent 5" w:semiHidden="0" w:uiPriority="60" w:unhideWhenUsed="0"/>
+    <w:lsdException w:name="Light List Accent 5" w:semiHidden="0" w:uiPriority="61" w:unhideWhenUsed="0"/>
+    <w:lsdException w:name="Light Grid Accent 5" w:semiHidden="0" w:uiPriority="62" w:unhideWhenUsed="0"/>
+    <w:lsdException w:name="Medium Shading 1 Accent 5" w:semiHidden="0" w:uiPriority="63" w:unhideWhenUsed="0"/>
+    <w:lsdException w:name="Medium Shading 2 Accent 5" w:semiHidden="0" w:uiPriority="64" w:unhideWhenUsed="0"/>
+    <w:lsdException w:name="Medium List 1 Accent 5" w:semiHidden="0" w:uiPriority="65" w:unhideWhenUsed="0"/>
+    <w:lsdException w:name="Medium List 2 Accent 5" w:semiHidden="0" w:uiPriority="66" w:unhideWhenUsed="0"/>
+    <w:lsdException w:name="Medium Grid 1 Accent 5" w:semiHidden="0" w:uiPriority="67" w:unhideWhenUsed="0"/>
+    <w:lsdException w:name="Medium Grid 2 Accent 5" w:semiHidden="0" w:uiPriority="68" w:unhideWhenUsed="0"/>
+    <w:lsdException w:name="Medium Grid 3 Accent 5" w:semiHidden="0" w:uiPriority="69" w:unhideWhenUsed="0"/>
+    <w:lsdException w:name="Dark List Accent 5" w:semiHidden="0" w:uiPriority="70" w:unhideWhenUsed="0"/>
+    <w:lsdException w:name="Colorful Shading Accent 5" w:semiHidden="0" w:uiPriority="71" w:unhideWhenUsed="0"/>
+    <w:lsdException w:name="Colorful List Accent 5" w:semiHidden="0" w:uiPriority="72" w:unhideWhenUsed="0"/>
+    <w:lsdException w:name="Colorful Grid Accent 5" w:semiHidden="0" w:uiPriority="73" w:unhideWhenUsed="0"/>
+    <w:lsdException w:name="Light Shading Accent 6" w:semiHidden="0" w:uiPriority="60" w:unhideWhenUsed="0"/>
+    <w:lsdException w:name="Light List Accent 6" w:semiHidden="0" w:uiPriority="61" w:unhideWhenUsed="0"/>
+    <w:lsdException w:name="Light Grid Accent 6" w:semiHidden="0" w:uiPriority="62" w:unhideWhenUsed="0"/>
+    <w:lsdException w:name="Medium Shading 1 Accent 6" w:semiHidden="0" w:uiPriority="63" w:unhideWhenUsed="0"/>
+    <w:lsdException w:name="Medium Shading 2 Accent 6" w:semiHidden="0" w:uiPriority="64" w:unhideWhenUsed="0"/>
+    <w:lsdException w:name="Medium List 1 Accent 6" w:semiHidden="0" w:uiPriority="65" w:unhideWhenUsed="0"/>
+    <w:lsdException w:name="Medium List 2 Accent 6" w:semiHidden="0" w:uiPriority="66" w:unhideWhenUsed="0"/>
+    <w:lsdException w:name="Medium Grid 1 Accent 6" w:semiHidden="0" w:uiPriority="67" w:unhideWhenUsed="0"/>
+    <w:lsdException w:name="Medium Grid 2 Accent 6" w:semiHidden="0" w:uiPriority="68" w:unhideWhenUsed="0"/>
+    <w:lsdException w:name="Medium Grid 3 Accent 6" w:semiHidden="0" w:uiPriority="69" w:unhideWhenUsed="0"/>
+    <w:lsdException w:name="Dark List Accent 6" w:semiHidden="0" w:uiPriority="70" w:unhideWhenUsed="0"/>
+    <w:lsdException w:name="Colorful Shading Accent 6" w:semiHidden="0" w:uiPriority="71" w:unhideWhenUsed="0"/>
+    <w:lsdException w:name="Colorful List Accent 6" w:semiHidden="0" w:uiPriority="72" w:unhideWhenUsed="0"/>
+    <w:lsdException w:name="Colorful Grid Accent 6" w:semiHidden="0" w:uiPriority="73" w:unhideWhenUsed="0"/>
+    <w:lsdException w:name="Subtle Emphasis" w:semiHidden="0" w:uiPriority="19" w:unhideWhenUsed="0" w:qFormat="1"/>
+    <w:lsdException w:name="Intense Emphasis" w:semiHidden="0" w:uiPriority="21" w:unhideWhenUsed="0" w:qFormat="1"/>
+    <w:lsdException w:name="Subtle Reference" w:semiHidden="0" w:uiPriority="31" w:unhideWhenUsed="0" w:qFormat="1"/>
+    <w:lsdException w:name="Intense Reference" w:semiHidden="0" w:uiPriority="32" w:unhideWhenUsed="0" w:qFormat="1"/>
+    <w:lsdException w:name="Book Title" w:semiHidden="0" w:uiPriority="33" w:unhideWhenUsed="0" w:qFormat="1"/>
+    <w:lsdException w:name="Bibliography" w:uiPriority="37"/>
+    <w:lsdException w:name="TOC Heading" w:uiPriority="39" w:qFormat="1"/>
   </w:latentStyles>
-  <w:style w:type="paragraph" w:default="1" w:styleId="Normalny">
+  <w:style w:type="paragraph" w:default="1" w:styleId="Normal">
     <w:name w:val="Normal"/>
     <w:rsid w:val="00346124"/>
   </w:style>
-  <w:style w:type="paragraph" w:styleId="Nagwek1">
+  <w:style w:type="paragraph" w:styleId="Heading1">
     <w:name w:val="heading 1"/>
-    <w:basedOn w:val="Normalny"/>
-    <w:next w:val="Normalny"/>
+    <w:basedOn w:val="Normal"/>
+    <w:next w:val="Normal"/>
+    <w:rsid w:val="00E865C4"/>
     <w:pPr>
       <w:keepNext/>
       <w:keepLines/>
@@ -5209,10 +6569,11 @@
       <w:szCs w:val="48"/>
     </w:rPr>
   </w:style>
-  <w:style w:type="paragraph" w:styleId="Nagwek2">
+  <w:style w:type="paragraph" w:styleId="Heading2">
     <w:name w:val="heading 2"/>
-    <w:basedOn w:val="Normalny"/>
-    <w:next w:val="Normalny"/>
+    <w:basedOn w:val="Normal"/>
+    <w:next w:val="Normal"/>
+    <w:rsid w:val="00E865C4"/>
     <w:pPr>
       <w:keepNext/>
       <w:keepLines/>
@@ -5225,10 +6586,11 @@
       <w:szCs w:val="36"/>
     </w:rPr>
   </w:style>
-  <w:style w:type="paragraph" w:styleId="Nagwek3">
+  <w:style w:type="paragraph" w:styleId="Heading3">
     <w:name w:val="heading 3"/>
-    <w:basedOn w:val="Normalny"/>
-    <w:next w:val="Normalny"/>
+    <w:basedOn w:val="Normal"/>
+    <w:next w:val="Normal"/>
+    <w:rsid w:val="00E865C4"/>
     <w:pPr>
       <w:keepNext/>
       <w:keepLines/>
@@ -5241,10 +6603,11 @@
       <w:szCs w:val="28"/>
     </w:rPr>
   </w:style>
-  <w:style w:type="paragraph" w:styleId="Nagwek4">
+  <w:style w:type="paragraph" w:styleId="Heading4">
     <w:name w:val="heading 4"/>
-    <w:basedOn w:val="Normalny"/>
-    <w:next w:val="Normalny"/>
+    <w:basedOn w:val="Normal"/>
+    <w:next w:val="Normal"/>
+    <w:rsid w:val="00E865C4"/>
     <w:pPr>
       <w:keepNext/>
       <w:keepLines/>
@@ -5257,10 +6620,11 @@
       <w:szCs w:val="24"/>
     </w:rPr>
   </w:style>
-  <w:style w:type="paragraph" w:styleId="Nagwek5">
+  <w:style w:type="paragraph" w:styleId="Heading5">
     <w:name w:val="heading 5"/>
-    <w:basedOn w:val="Normalny"/>
-    <w:next w:val="Normalny"/>
+    <w:basedOn w:val="Normal"/>
+    <w:next w:val="Normal"/>
+    <w:rsid w:val="00E865C4"/>
     <w:pPr>
       <w:keepNext/>
       <w:keepLines/>
@@ -5271,10 +6635,11 @@
       <w:b/>
     </w:rPr>
   </w:style>
-  <w:style w:type="paragraph" w:styleId="Nagwek6">
+  <w:style w:type="paragraph" w:styleId="Heading6">
     <w:name w:val="heading 6"/>
-    <w:basedOn w:val="Normalny"/>
-    <w:next w:val="Normalny"/>
+    <w:basedOn w:val="Normal"/>
+    <w:next w:val="Normal"/>
+    <w:rsid w:val="00E865C4"/>
     <w:pPr>
       <w:keepNext/>
       <w:keepLines/>
@@ -5287,13 +6652,13 @@
       <w:szCs w:val="20"/>
     </w:rPr>
   </w:style>
-  <w:style w:type="character" w:default="1" w:styleId="Domylnaczcionkaakapitu">
+  <w:style w:type="character" w:default="1" w:styleId="DefaultParagraphFont">
     <w:name w:val="Default Paragraph Font"/>
     <w:uiPriority w:val="1"/>
     <w:semiHidden/>
     <w:unhideWhenUsed/>
   </w:style>
-  <w:style w:type="table" w:default="1" w:styleId="Standardowy">
+  <w:style w:type="table" w:default="1" w:styleId="TableNormal">
     <w:name w:val="Normal Table"/>
     <w:uiPriority w:val="99"/>
     <w:semiHidden/>
@@ -5308,16 +6673,17 @@
       </w:tblCellMar>
     </w:tblPr>
   </w:style>
-  <w:style w:type="numbering" w:default="1" w:styleId="Bezlisty">
+  <w:style w:type="numbering" w:default="1" w:styleId="NoList">
     <w:name w:val="No List"/>
     <w:uiPriority w:val="99"/>
     <w:semiHidden/>
     <w:unhideWhenUsed/>
   </w:style>
-  <w:style w:type="paragraph" w:styleId="Tytu">
+  <w:style w:type="paragraph" w:styleId="Title">
     <w:name w:val="Title"/>
-    <w:basedOn w:val="Normalny"/>
-    <w:next w:val="Normalny"/>
+    <w:basedOn w:val="Normal"/>
+    <w:next w:val="Normal"/>
+    <w:rsid w:val="00E865C4"/>
     <w:pPr>
       <w:keepNext/>
       <w:keepLines/>
@@ -5329,10 +6695,11 @@
       <w:szCs w:val="72"/>
     </w:rPr>
   </w:style>
-  <w:style w:type="paragraph" w:styleId="Podtytu">
+  <w:style w:type="paragraph" w:styleId="Subtitle">
     <w:name w:val="Subtitle"/>
-    <w:basedOn w:val="Normalny"/>
-    <w:next w:val="Normalny"/>
+    <w:basedOn w:val="Normal"/>
+    <w:next w:val="Normal"/>
+    <w:rsid w:val="00E865C4"/>
     <w:pPr>
       <w:keepNext/>
       <w:keepLines/>
@@ -5347,10 +6714,12 @@
     </w:rPr>
   </w:style>
   <w:style w:type="table" w:customStyle="1" w:styleId="a">
-    <w:basedOn w:val="Standardowy"/>
+    <w:basedOn w:val="TableNormal"/>
+    <w:rsid w:val="00E865C4"/>
     <w:tblPr>
       <w:tblStyleRowBandSize w:val="1"/>
       <w:tblStyleColBandSize w:val="1"/>
+      <w:tblInd w:w="0" w:type="dxa"/>
       <w:tblCellMar>
         <w:top w:w="100" w:type="dxa"/>
         <w:left w:w="100" w:type="dxa"/>
@@ -5359,10 +6728,10 @@
       </w:tblCellMar>
     </w:tblPr>
   </w:style>
-  <w:style w:type="paragraph" w:styleId="Tekstdymka">
+  <w:style w:type="paragraph" w:styleId="BalloonText">
     <w:name w:val="Balloon Text"/>
-    <w:basedOn w:val="Normalny"/>
-    <w:link w:val="TekstdymkaZnak"/>
+    <w:basedOn w:val="Normal"/>
+    <w:link w:val="BalloonTextChar"/>
     <w:uiPriority w:val="99"/>
     <w:semiHidden/>
     <w:unhideWhenUsed/>
@@ -5376,10 +6745,10 @@
       <w:szCs w:val="16"/>
     </w:rPr>
   </w:style>
-  <w:style w:type="character" w:customStyle="1" w:styleId="TekstdymkaZnak">
-    <w:name w:val="Tekst dymka Znak"/>
-    <w:basedOn w:val="Domylnaczcionkaakapitu"/>
-    <w:link w:val="Tekstdymka"/>
+  <w:style w:type="character" w:customStyle="1" w:styleId="BalloonTextChar">
+    <w:name w:val="Balloon Text Char"/>
+    <w:basedOn w:val="DefaultParagraphFont"/>
+    <w:link w:val="BalloonText"/>
     <w:uiPriority w:val="99"/>
     <w:semiHidden/>
     <w:rsid w:val="000A0D1E"/>
@@ -5389,9 +6758,9 @@
       <w:szCs w:val="16"/>
     </w:rPr>
   </w:style>
-  <w:style w:type="character" w:styleId="Tekstzastpczy">
+  <w:style w:type="character" w:styleId="PlaceholderText">
     <w:name w:val="Placeholder Text"/>
-    <w:basedOn w:val="Domylnaczcionkaakapitu"/>
+    <w:basedOn w:val="DefaultParagraphFont"/>
     <w:uiPriority w:val="99"/>
     <w:semiHidden/>
     <w:rsid w:val="00E102A2"/>
@@ -5399,9 +6768,9 @@
       <w:color w:val="808080"/>
     </w:rPr>
   </w:style>
-  <w:style w:type="table" w:styleId="Siatkatabeli">
+  <w:style w:type="table" w:styleId="TableGrid">
     <w:name w:val="Table Grid"/>
-    <w:basedOn w:val="Standardowy"/>
+    <w:basedOn w:val="TableNormal"/>
     <w:uiPriority w:val="59"/>
     <w:unhideWhenUsed/>
     <w:rsid w:val="00681A0F"/>
@@ -5409,6 +6778,7 @@
       <w:spacing w:after="0" w:line="240" w:lineRule="auto"/>
     </w:pPr>
     <w:tblPr>
+      <w:tblInd w:w="0" w:type="dxa"/>
       <w:tblBorders>
         <w:top w:val="single" w:sz="4" w:space="0" w:color="auto"/>
         <w:left w:val="single" w:sz="4" w:space="0" w:color="auto"/>
@@ -5417,7 +6787,214 @@
         <w:insideH w:val="single" w:sz="4" w:space="0" w:color="auto"/>
         <w:insideV w:val="single" w:sz="4" w:space="0" w:color="auto"/>
       </w:tblBorders>
+      <w:tblCellMar>
+        <w:top w:w="0" w:type="dxa"/>
+        <w:left w:w="108" w:type="dxa"/>
+        <w:bottom w:w="0" w:type="dxa"/>
+        <w:right w:w="108" w:type="dxa"/>
+      </w:tblCellMar>
     </w:tblPr>
+  </w:style>
+  <w:style w:type="paragraph" w:styleId="ListParagraph">
+    <w:name w:val="List Paragraph"/>
+    <w:basedOn w:val="Normal"/>
+    <w:uiPriority w:val="34"/>
+    <w:qFormat/>
+    <w:rsid w:val="00760170"/>
+    <w:pPr>
+      <w:ind w:left="720"/>
+      <w:contextualSpacing/>
+    </w:pPr>
+  </w:style>
+</w:styles>
+</file>
+
+<file path=word/stylesWithEffects.xml><?xml version="1.0" encoding="utf-8"?>
+<w:styles xmlns:wpc="http://schemas.microsoft.com/office/word/2010/wordprocessingCanvas" xmlns:mc="http://schemas.openxmlformats.org/markup-compatibility/2006" xmlns:o="urn:schemas-microsoft-com:office:office" xmlns:r="http://schemas.openxmlformats.org/officeDocument/2006/relationships" xmlns:m="http://schemas.openxmlformats.org/officeDocument/2006/math" xmlns:v="urn:schemas-microsoft-com:vml" xmlns:wp14="http://schemas.microsoft.com/office/word/2010/wordprocessingDrawing" xmlns:wp="http://schemas.openxmlformats.org/drawingml/2006/wordprocessingDrawing" xmlns:w10="urn:schemas-microsoft-com:office:word" xmlns:w="http://schemas.openxmlformats.org/wordprocessingml/2006/main" xmlns:w14="http://schemas.microsoft.com/office/word/2010/wordml" xmlns:wpg="http://schemas.microsoft.com/office/word/2010/wordprocessingGroup" xmlns:wpi="http://schemas.microsoft.com/office/word/2010/wordprocessingInk" xmlns:wne="http://schemas.microsoft.com/office/word/2006/wordml" xmlns:wps="http://schemas.microsoft.com/office/word/2010/wordprocessingShape" mc:Ignorable="w14 wp14">
+  <w:docDefaults>
+    <w:rPrDefault>
+      <w:rPr>
+        <w:rFonts w:asciiTheme="minorHAnsi" w:eastAsiaTheme="minorEastAsia" w:hAnsiTheme="minorHAnsi" w:cstheme="minorBidi"/>
+        <w:sz w:val="22"/>
+        <w:szCs w:val="22"/>
+        <w:lang w:val="pl-PL" w:eastAsia="pl-PL" w:bidi="ar-SA"/>
+      </w:rPr>
+    </w:rPrDefault>
+    <w:pPrDefault>
+      <w:pPr>
+        <w:spacing w:after="200" w:line="276" w:lineRule="auto"/>
+      </w:pPr>
+    </w:pPrDefault>
+  </w:docDefaults>
+  <w:latentStyles w:defLockedState="0" w:defUIPriority="99" w:defSemiHidden="1" w:defUnhideWhenUsed="1" w:defQFormat="0" w:count="267">
+    <w:lsdException w:name="Normal" w:semiHidden="0" w:uiPriority="0" w:unhideWhenUsed="0" w:qFormat="1"/>
+    <w:lsdException w:name="heading 1" w:semiHidden="0" w:uiPriority="9" w:unhideWhenUsed="0" w:qFormat="1"/>
+    <w:lsdException w:name="heading 2" w:uiPriority="9" w:qFormat="1"/>
+    <w:lsdException w:name="heading 3" w:uiPriority="9" w:qFormat="1"/>
+    <w:lsdException w:name="heading 4" w:uiPriority="9" w:qFormat="1"/>
+    <w:lsdException w:name="heading 5" w:uiPriority="9" w:qFormat="1"/>
+    <w:lsdException w:name="heading 6" w:uiPriority="9" w:qFormat="1"/>
+    <w:lsdException w:name="heading 7" w:uiPriority="9" w:qFormat="1"/>
+    <w:lsdException w:name="heading 8" w:uiPriority="9" w:qFormat="1"/>
+    <w:lsdException w:name="heading 9" w:uiPriority="9" w:qFormat="1"/>
+    <w:lsdException w:name="toc 1" w:uiPriority="39"/>
+    <w:lsdException w:name="toc 2" w:uiPriority="39"/>
+    <w:lsdException w:name="toc 3" w:uiPriority="39"/>
+    <w:lsdException w:name="toc 4" w:uiPriority="39"/>
+    <w:lsdException w:name="toc 5" w:uiPriority="39"/>
+    <w:lsdException w:name="toc 6" w:uiPriority="39"/>
+    <w:lsdException w:name="toc 7" w:uiPriority="39"/>
+    <w:lsdException w:name="toc 8" w:uiPriority="39"/>
+    <w:lsdException w:name="toc 9" w:uiPriority="39"/>
+    <w:lsdException w:name="caption" w:uiPriority="35" w:qFormat="1"/>
+    <w:lsdException w:name="Title" w:semiHidden="0" w:uiPriority="10" w:unhideWhenUsed="0" w:qFormat="1"/>
+    <w:lsdException w:name="Default Paragraph Font" w:uiPriority="1"/>
+    <w:lsdException w:name="Subtitle" w:semiHidden="0" w:uiPriority="11" w:unhideWhenUsed="0" w:qFormat="1"/>
+    <w:lsdException w:name="Strong" w:semiHidden="0" w:uiPriority="22" w:unhideWhenUsed="0" w:qFormat="1"/>
+    <w:lsdException w:name="Emphasis" w:semiHidden="0" w:uiPriority="20" w:unhideWhenUsed="0" w:qFormat="1"/>
+    <w:lsdException w:name="Table Grid" w:semiHidden="0" w:uiPriority="59" w:unhideWhenUsed="0"/>
+    <w:lsdException w:name="Placeholder Text" w:unhideWhenUsed="0"/>
+    <w:lsdException w:name="No Spacing" w:semiHidden="0" w:uiPriority="1" w:unhideWhenUsed="0" w:qFormat="1"/>
+    <w:lsdException w:name="Light Shading" w:semiHidden="0" w:uiPriority="60" w:unhideWhenUsed="0"/>
+    <w:lsdException w:name="Light List" w:semiHidden="0" w:uiPriority="61" w:unhideWhenUsed="0"/>
+    <w:lsdException w:name="Light Grid" w:semiHidden="0" w:uiPriority="62" w:unhideWhenUsed="0"/>
+    <w:lsdException w:name="Medium Shading 1" w:semiHidden="0" w:uiPriority="63" w:unhideWhenUsed="0"/>
+    <w:lsdException w:name="Medium Shading 2" w:semiHidden="0" w:uiPriority="64" w:unhideWhenUsed="0"/>
+    <w:lsdException w:name="Medium List 1" w:semiHidden="0" w:uiPriority="65" w:unhideWhenUsed="0"/>
+    <w:lsdException w:name="Medium List 2" w:semiHidden="0" w:uiPriority="66" w:unhideWhenUsed="0"/>
+    <w:lsdException w:name="Medium Grid 1" w:semiHidden="0" w:uiPriority="67" w:unhideWhenUsed="0"/>
+    <w:lsdException w:name="Medium Grid 2" w:semiHidden="0" w:uiPriority="68" w:unhideWhenUsed="0"/>
+    <w:lsdException w:name="Medium Grid 3" w:semiHidden="0" w:uiPriority="69" w:unhideWhenUsed="0"/>
+    <w:lsdException w:name="Dark List" w:semiHidden="0" w:uiPriority="70" w:unhideWhenUsed="0"/>
+    <w:lsdException w:name="Colorful Shading" w:semiHidden="0" w:uiPriority="71" w:unhideWhenUsed="0"/>
+    <w:lsdException w:name="Colorful List" w:semiHidden="0" w:uiPriority="72" w:unhideWhenUsed="0"/>
+    <w:lsdException w:name="Colorful Grid" w:semiHidden="0" w:uiPriority="73" w:unhideWhenUsed="0"/>
+    <w:lsdException w:name="Light Shading Accent 1" w:semiHidden="0" w:uiPriority="60" w:unhideWhenUsed="0"/>
+    <w:lsdException w:name="Light List Accent 1" w:semiHidden="0" w:uiPriority="61" w:unhideWhenUsed="0"/>
+    <w:lsdException w:name="Light Grid Accent 1" w:semiHidden="0" w:uiPriority="62" w:unhideWhenUsed="0"/>
+    <w:lsdException w:name="Medium Shading 1 Accent 1" w:semiHidden="0" w:uiPriority="63" w:unhideWhenUsed="0"/>
+    <w:lsdException w:name="Medium Shading 2 Accent 1" w:semiHidden="0" w:uiPriority="64" w:unhideWhenUsed="0"/>
+    <w:lsdException w:name="Medium List 1 Accent 1" w:semiHidden="0" w:uiPriority="65" w:unhideWhenUsed="0"/>
+    <w:lsdException w:name="Revision" w:unhideWhenUsed="0"/>
+    <w:lsdException w:name="List Paragraph" w:semiHidden="0" w:uiPriority="34" w:unhideWhenUsed="0" w:qFormat="1"/>
+    <w:lsdException w:name="Quote" w:semiHidden="0" w:uiPriority="29" w:unhideWhenUsed="0" w:qFormat="1"/>
+    <w:lsdException w:name="Intense Quote" w:semiHidden="0" w:uiPriority="30" w:unhideWhenUsed="0" w:qFormat="1"/>
+    <w:lsdException w:name="Medium List 2 Accent 1" w:semiHidden="0" w:uiPriority="66" w:unhideWhenUsed="0"/>
+    <w:lsdException w:name="Medium Grid 1 Accent 1" w:semiHidden="0" w:uiPriority="67" w:unhideWhenUsed="0"/>
+    <w:lsdException w:name="Medium Grid 2 Accent 1" w:semiHidden="0" w:uiPriority="68" w:unhideWhenUsed="0"/>
+    <w:lsdException w:name="Medium Grid 3 Accent 1" w:semiHidden="0" w:uiPriority="69" w:unhideWhenUsed="0"/>
+    <w:lsdException w:name="Dark List Accent 1" w:semiHidden="0" w:uiPriority="70" w:unhideWhenUsed="0"/>
+    <w:lsdException w:name="Colorful Shading Accent 1" w:semiHidden="0" w:uiPriority="71" w:unhideWhenUsed="0"/>
+    <w:lsdException w:name="Colorful List Accent 1" w:semiHidden="0" w:uiPriority="72" w:unhideWhenUsed="0"/>
+    <w:lsdException w:name="Colorful Grid Accent 1" w:semiHidden="0" w:uiPriority="73" w:unhideWhenUsed="0"/>
+    <w:lsdException w:name="Light Shading Accent 2" w:semiHidden="0" w:uiPriority="60" w:unhideWhenUsed="0"/>
+    <w:lsdException w:name="Light List Accent 2" w:semiHidden="0" w:uiPriority="61" w:unhideWhenUsed="0"/>
+    <w:lsdException w:name="Light Grid Accent 2" w:semiHidden="0" w:uiPriority="62" w:unhideWhenUsed="0"/>
+    <w:lsdException w:name="Medium Shading 1 Accent 2" w:semiHidden="0" w:uiPriority="63" w:unhideWhenUsed="0"/>
+    <w:lsdException w:name="Medium Shading 2 Accent 2" w:semiHidden="0" w:uiPriority="64" w:unhideWhenUsed="0"/>
+    <w:lsdException w:name="Medium List 1 Accent 2" w:semiHidden="0" w:uiPriority="65" w:unhideWhenUsed="0"/>
+    <w:lsdException w:name="Medium List 2 Accent 2" w:semiHidden="0" w:uiPriority="66" w:unhideWhenUsed="0"/>
+    <w:lsdException w:name="Medium Grid 1 Accent 2" w:semiHidden="0" w:uiPriority="67" w:unhideWhenUsed="0"/>
+    <w:lsdException w:name="Medium Grid 2 Accent 2" w:semiHidden="0" w:uiPriority="68" w:unhideWhenUsed="0"/>
+    <w:lsdException w:name="Medium Grid 3 Accent 2" w:semiHidden="0" w:uiPriority="69" w:unhideWhenUsed="0"/>
+    <w:lsdException w:name="Dark List Accent 2" w:semiHidden="0" w:uiPriority="70" w:unhideWhenUsed="0"/>
+    <w:lsdException w:name="Colorful Shading Accent 2" w:semiHidden="0" w:uiPriority="71" w:unhideWhenUsed="0"/>
+    <w:lsdException w:name="Colorful List Accent 2" w:semiHidden="0" w:uiPriority="72" w:unhideWhenUsed="0"/>
+    <w:lsdException w:name="Colorful Grid Accent 2" w:semiHidden="0" w:uiPriority="73" w:unhideWhenUsed="0"/>
+    <w:lsdException w:name="Light Shading Accent 3" w:semiHidden="0" w:uiPriority="60" w:unhideWhenUsed="0"/>
+    <w:lsdException w:name="Light List Accent 3" w:semiHidden="0" w:uiPriority="61" w:unhideWhenUsed="0"/>
+    <w:lsdException w:name="Light Grid Accent 3" w:semiHidden="0" w:uiPriority="62" w:unhideWhenUsed="0"/>
+    <w:lsdException w:name="Medium Shading 1 Accent 3" w:semiHidden="0" w:uiPriority="63" w:unhideWhenUsed="0"/>
+    <w:lsdException w:name="Medium Shading 2 Accent 3" w:semiHidden="0" w:uiPriority="64" w:unhideWhenUsed="0"/>
+    <w:lsdException w:name="Medium List 1 Accent 3" w:semiHidden="0" w:uiPriority="65" w:unhideWhenUsed="0"/>
+    <w:lsdException w:name="Medium List 2 Accent 3" w:semiHidden="0" w:uiPriority="66" w:unhideWhenUsed="0"/>
+    <w:lsdException w:name="Medium Grid 1 Accent 3" w:semiHidden="0" w:uiPriority="67" w:unhideWhenUsed="0"/>
+    <w:lsdException w:name="Medium Grid 2 Accent 3" w:semiHidden="0" w:uiPriority="68" w:unhideWhenUsed="0"/>
+    <w:lsdException w:name="Medium Grid 3 Accent 3" w:semiHidden="0" w:uiPriority="69" w:unhideWhenUsed="0"/>
+    <w:lsdException w:name="Dark List Accent 3" w:semiHidden="0" w:uiPriority="70" w:unhideWhenUsed="0"/>
+    <w:lsdException w:name="Colorful Shading Accent 3" w:semiHidden="0" w:uiPriority="71" w:unhideWhenUsed="0"/>
+    <w:lsdException w:name="Colorful List Accent 3" w:semiHidden="0" w:uiPriority="72" w:unhideWhenUsed="0"/>
+    <w:lsdException w:name="Colorful Grid Accent 3" w:semiHidden="0" w:uiPriority="73" w:unhideWhenUsed="0"/>
+    <w:lsdException w:name="Light Shading Accent 4" w:semiHidden="0" w:uiPriority="60" w:unhideWhenUsed="0"/>
+    <w:lsdException w:name="Light List Accent 4" w:semiHidden="0" w:uiPriority="61" w:unhideWhenUsed="0"/>
+    <w:lsdException w:name="Light Grid Accent 4" w:semiHidden="0" w:uiPriority="62" w:unhideWhenUsed="0"/>
+    <w:lsdException w:name="Medium Shading 1 Accent 4" w:semiHidden="0" w:uiPriority="63" w:unhideWhenUsed="0"/>
+    <w:lsdException w:name="Medium Shading 2 Accent 4" w:semiHidden="0" w:uiPriority="64" w:unhideWhenUsed="0"/>
+    <w:lsdException w:name="Medium List 1 Accent 4" w:semiHidden="0" w:uiPriority="65" w:unhideWhenUsed="0"/>
+    <w:lsdException w:name="Medium List 2 Accent 4" w:semiHidden="0" w:uiPriority="66" w:unhideWhenUsed="0"/>
+    <w:lsdException w:name="Medium Grid 1 Accent 4" w:semiHidden="0" w:uiPriority="67" w:unhideWhenUsed="0"/>
+    <w:lsdException w:name="Medium Grid 2 Accent 4" w:semiHidden="0" w:uiPriority="68" w:unhideWhenUsed="0"/>
+    <w:lsdException w:name="Medium Grid 3 Accent 4" w:semiHidden="0" w:uiPriority="69" w:unhideWhenUsed="0"/>
+    <w:lsdException w:name="Dark List Accent 4" w:semiHidden="0" w:uiPriority="70" w:unhideWhenUsed="0"/>
+    <w:lsdException w:name="Colorful Shading Accent 4" w:semiHidden="0" w:uiPriority="71" w:unhideWhenUsed="0"/>
+    <w:lsdException w:name="Colorful List Accent 4" w:semiHidden="0" w:uiPriority="72" w:unhideWhenUsed="0"/>
+    <w:lsdException w:name="Colorful Grid Accent 4" w:semiHidden="0" w:uiPriority="73" w:unhideWhenUsed="0"/>
+    <w:lsdException w:name="Light Shading Accent 5" w:semiHidden="0" w:uiPriority="60" w:unhideWhenUsed="0"/>
+    <w:lsdException w:name="Light List Accent 5" w:semiHidden="0" w:uiPriority="61" w:unhideWhenUsed="0"/>
+    <w:lsdException w:name="Light Grid Accent 5" w:semiHidden="0" w:uiPriority="62" w:unhideWhenUsed="0"/>
+    <w:lsdException w:name="Medium Shading 1 Accent 5" w:semiHidden="0" w:uiPriority="63" w:unhideWhenUsed="0"/>
+    <w:lsdException w:name="Medium Shading 2 Accent 5" w:semiHidden="0" w:uiPriority="64" w:unhideWhenUsed="0"/>
+    <w:lsdException w:name="Medium List 1 Accent 5" w:semiHidden="0" w:uiPriority="65" w:unhideWhenUsed="0"/>
+    <w:lsdException w:name="Medium List 2 Accent 5" w:semiHidden="0" w:uiPriority="66" w:unhideWhenUsed="0"/>
+    <w:lsdException w:name="Medium Grid 1 Accent 5" w:semiHidden="0" w:uiPriority="67" w:unhideWhenUsed="0"/>
+    <w:lsdException w:name="Medium Grid 2 Accent 5" w:semiHidden="0" w:uiPriority="68" w:unhideWhenUsed="0"/>
+    <w:lsdException w:name="Medium Grid 3 Accent 5" w:semiHidden="0" w:uiPriority="69" w:unhideWhenUsed="0"/>
+    <w:lsdException w:name="Dark List Accent 5" w:semiHidden="0" w:uiPriority="70" w:unhideWhenUsed="0"/>
+    <w:lsdException w:name="Colorful Shading Accent 5" w:semiHidden="0" w:uiPriority="71" w:unhideWhenUsed="0"/>
+    <w:lsdException w:name="Colorful List Accent 5" w:semiHidden="0" w:uiPriority="72" w:unhideWhenUsed="0"/>
+    <w:lsdException w:name="Colorful Grid Accent 5" w:semiHidden="0" w:uiPriority="73" w:unhideWhenUsed="0"/>
+    <w:lsdException w:name="Light Shading Accent 6" w:semiHidden="0" w:uiPriority="60" w:unhideWhenUsed="0"/>
+    <w:lsdException w:name="Light List Accent 6" w:semiHidden="0" w:uiPriority="61" w:unhideWhenUsed="0"/>
+    <w:lsdException w:name="Light Grid Accent 6" w:semiHidden="0" w:uiPriority="62" w:unhideWhenUsed="0"/>
+    <w:lsdException w:name="Medium Shading 1 Accent 6" w:semiHidden="0" w:uiPriority="63" w:unhideWhenUsed="0"/>
+    <w:lsdException w:name="Medium Shading 2 Accent 6" w:semiHidden="0" w:uiPriority="64" w:unhideWhenUsed="0"/>
+    <w:lsdException w:name="Medium List 1 Accent 6" w:semiHidden="0" w:uiPriority="65" w:unhideWhenUsed="0"/>
+    <w:lsdException w:name="Medium List 2 Accent 6" w:semiHidden="0" w:uiPriority="66" w:unhideWhenUsed="0"/>
+    <w:lsdException w:name="Medium Grid 1 Accent 6" w:semiHidden="0" w:uiPriority="67" w:unhideWhenUsed="0"/>
+    <w:lsdException w:name="Medium Grid 2 Accent 6" w:semiHidden="0" w:uiPriority="68" w:unhideWhenUsed="0"/>
+    <w:lsdException w:name="Medium Grid 3 Accent 6" w:semiHidden="0" w:uiPriority="69" w:unhideWhenUsed="0"/>
+    <w:lsdException w:name="Dark List Accent 6" w:semiHidden="0" w:uiPriority="70" w:unhideWhenUsed="0"/>
+    <w:lsdException w:name="Colorful Shading Accent 6" w:semiHidden="0" w:uiPriority="71" w:unhideWhenUsed="0"/>
+    <w:lsdException w:name="Colorful List Accent 6" w:semiHidden="0" w:uiPriority="72" w:unhideWhenUsed="0"/>
+    <w:lsdException w:name="Colorful Grid Accent 6" w:semiHidden="0" w:uiPriority="73" w:unhideWhenUsed="0"/>
+    <w:lsdException w:name="Subtle Emphasis" w:semiHidden="0" w:uiPriority="19" w:unhideWhenUsed="0" w:qFormat="1"/>
+    <w:lsdException w:name="Intense Emphasis" w:semiHidden="0" w:uiPriority="21" w:unhideWhenUsed="0" w:qFormat="1"/>
+    <w:lsdException w:name="Subtle Reference" w:semiHidden="0" w:uiPriority="31" w:unhideWhenUsed="0" w:qFormat="1"/>
+    <w:lsdException w:name="Intense Reference" w:semiHidden="0" w:uiPriority="32" w:unhideWhenUsed="0" w:qFormat="1"/>
+    <w:lsdException w:name="Book Title" w:semiHidden="0" w:uiPriority="33" w:unhideWhenUsed="0" w:qFormat="1"/>
+    <w:lsdException w:name="Bibliography" w:uiPriority="37"/>
+    <w:lsdException w:name="TOC Heading" w:uiPriority="39" w:qFormat="1"/>
+  </w:latentStyles>
+  <w:style w:type="paragraph" w:default="1" w:styleId="Normal">
+    <w:name w:val="Normal"/>
+    <w:qFormat/>
+  </w:style>
+  <w:style w:type="character" w:default="1" w:styleId="DefaultParagraphFont">
+    <w:name w:val="Default Paragraph Font"/>
+    <w:uiPriority w:val="1"/>
+    <w:semiHidden/>
+    <w:unhideWhenUsed/>
+  </w:style>
+  <w:style w:type="table" w:default="1" w:styleId="TableNormal">
+    <w:name w:val="Normal Table"/>
+    <w:uiPriority w:val="99"/>
+    <w:semiHidden/>
+    <w:unhideWhenUsed/>
+    <w:tblPr>
+      <w:tblInd w:w="0" w:type="dxa"/>
+      <w:tblCellMar>
+        <w:top w:w="0" w:type="dxa"/>
+        <w:left w:w="108" w:type="dxa"/>
+        <w:bottom w:w="0" w:type="dxa"/>
+        <w:right w:w="108" w:type="dxa"/>
+      </w:tblCellMar>
+    </w:tblPr>
+  </w:style>
+  <w:style w:type="numbering" w:default="1" w:styleId="NoList">
+    <w:name w:val="No List"/>
+    <w:uiPriority w:val="99"/>
+    <w:semiHidden/>
+    <w:unhideWhenUsed/>
   </w:style>
 </w:styles>
 </file>
@@ -5712,7 +7289,7 @@
 </file>
 
 <file path=customXml/itemProps1.xml><?xml version="1.0" encoding="utf-8"?>
-<ds:datastoreItem xmlns:ds="http://schemas.openxmlformats.org/officeDocument/2006/customXml" ds:itemID="{3F060C23-B2A2-4EEC-A34B-EB7D0E4FCC30}">
+<ds:datastoreItem xmlns:ds="http://schemas.openxmlformats.org/officeDocument/2006/customXml" ds:itemID="{22848346-F0A3-46F8-BF11-992F0724F222}">
   <ds:schemaRefs>
     <ds:schemaRef ds:uri="http://schemas.openxmlformats.org/officeDocument/2006/bibliography"/>
   </ds:schemaRefs>

</xml_diff>